<commit_message>
Finished unit testing for Board class.
</commit_message>
<xml_diff>
--- a/docs/单元测试缺陷报告.docx
+++ b/docs/单元测试缺陷报告.docx
@@ -16,7 +16,1948 @@
           <w:rFonts w:hint="eastAsia"/>
           <w:lang w:val="en-US" w:eastAsia="zh-CN"/>
         </w:rPr>
-        <w:t>表1 棋盘可以放置未定义的棋子</w:t>
+        <w:t>表1 棋盘无法放置多个棋子</w:t>
+      </w:r>
+    </w:p>
+    <w:tbl>
+      <w:tblPr>
+        <w:tblStyle w:val="4"/>
+        <w:tblW w:w="7676" w:type="dxa"/>
+        <w:jc w:val="center"/>
+        <w:tblBorders>
+          <w:top w:val="single" w:color="auto" w:sz="4" w:space="0"/>
+          <w:left w:val="single" w:color="auto" w:sz="4" w:space="0"/>
+          <w:bottom w:val="single" w:color="auto" w:sz="4" w:space="0"/>
+          <w:right w:val="single" w:color="auto" w:sz="4" w:space="0"/>
+          <w:insideH w:val="single" w:color="auto" w:sz="4" w:space="0"/>
+          <w:insideV w:val="single" w:color="auto" w:sz="4" w:space="0"/>
+        </w:tblBorders>
+        <w:tblLayout w:type="autofit"/>
+        <w:tblCellMar>
+          <w:top w:w="0" w:type="dxa"/>
+          <w:left w:w="108" w:type="dxa"/>
+          <w:bottom w:w="0" w:type="dxa"/>
+          <w:right w:w="108" w:type="dxa"/>
+        </w:tblCellMar>
+      </w:tblPr>
+      <w:tblGrid>
+        <w:gridCol w:w="890"/>
+        <w:gridCol w:w="68"/>
+        <w:gridCol w:w="2224"/>
+        <w:gridCol w:w="346"/>
+        <w:gridCol w:w="347"/>
+        <w:gridCol w:w="671"/>
+        <w:gridCol w:w="683"/>
+        <w:gridCol w:w="444"/>
+        <w:gridCol w:w="135"/>
+        <w:gridCol w:w="865"/>
+        <w:gridCol w:w="1003"/>
+      </w:tblGrid>
+      <w:tr>
+        <w:tblPrEx>
+          <w:tblBorders>
+            <w:top w:val="single" w:color="auto" w:sz="4" w:space="0"/>
+            <w:left w:val="single" w:color="auto" w:sz="4" w:space="0"/>
+            <w:bottom w:val="single" w:color="auto" w:sz="4" w:space="0"/>
+            <w:right w:val="single" w:color="auto" w:sz="4" w:space="0"/>
+            <w:insideH w:val="single" w:color="auto" w:sz="4" w:space="0"/>
+            <w:insideV w:val="single" w:color="auto" w:sz="4" w:space="0"/>
+          </w:tblBorders>
+          <w:tblCellMar>
+            <w:top w:w="0" w:type="dxa"/>
+            <w:left w:w="108" w:type="dxa"/>
+            <w:bottom w:w="0" w:type="dxa"/>
+            <w:right w:w="108" w:type="dxa"/>
+          </w:tblCellMar>
+        </w:tblPrEx>
+        <w:trPr>
+          <w:jc w:val="center"/>
+        </w:trPr>
+        <w:tc>
+          <w:tcPr>
+            <w:tcW w:w="1219" w:type="dxa"/>
+            <w:tcBorders>
+              <w:left w:val="single" w:color="auto" w:sz="4" w:space="0"/>
+            </w:tcBorders>
+            <w:shd w:val="clear" w:color="auto" w:fill="CCCCCC"/>
+            <w:vAlign w:val="center"/>
+          </w:tcPr>
+          <w:p>
+            <w:pPr>
+              <w:tabs>
+                <w:tab w:val="right" w:leader="dot" w:pos="8296"/>
+              </w:tabs>
+              <w:spacing w:before="120" w:after="120"/>
+              <w:rPr>
+                <w:bCs/>
+                <w:sz w:val="18"/>
+                <w:szCs w:val="18"/>
+              </w:rPr>
+            </w:pPr>
+            <w:r>
+              <w:rPr>
+                <w:bCs/>
+                <w:sz w:val="18"/>
+                <w:szCs w:val="18"/>
+              </w:rPr>
+              <w:t>测试人</w:t>
+            </w:r>
+          </w:p>
+        </w:tc>
+        <w:tc>
+          <w:tcPr>
+            <w:tcW w:w="2198" w:type="dxa"/>
+            <w:gridSpan w:val="3"/>
+            <w:vAlign w:val="center"/>
+          </w:tcPr>
+          <w:p>
+            <w:pPr>
+              <w:tabs>
+                <w:tab w:val="right" w:leader="dot" w:pos="8296"/>
+              </w:tabs>
+              <w:spacing w:before="120" w:after="120"/>
+              <w:rPr>
+                <w:rFonts w:hint="eastAsia" w:eastAsia="宋体"/>
+                <w:bCs/>
+                <w:sz w:val="18"/>
+                <w:szCs w:val="18"/>
+                <w:lang w:eastAsia="zh-CN"/>
+              </w:rPr>
+            </w:pPr>
+            <w:r>
+              <w:rPr>
+                <w:rFonts w:hint="eastAsia"/>
+                <w:bCs/>
+                <w:sz w:val="18"/>
+                <w:szCs w:val="18"/>
+                <w:lang w:val="en-US" w:eastAsia="zh-CN"/>
+              </w:rPr>
+              <w:t>李三木</w:t>
+            </w:r>
+          </w:p>
+        </w:tc>
+        <w:tc>
+          <w:tcPr>
+            <w:tcW w:w="1789" w:type="dxa"/>
+            <w:gridSpan w:val="3"/>
+            <w:shd w:val="clear" w:color="auto" w:fill="CCCCCC"/>
+            <w:vAlign w:val="center"/>
+          </w:tcPr>
+          <w:p>
+            <w:pPr>
+              <w:tabs>
+                <w:tab w:val="right" w:leader="dot" w:pos="8296"/>
+              </w:tabs>
+              <w:spacing w:before="120" w:after="120"/>
+              <w:jc w:val="center"/>
+              <w:rPr>
+                <w:bCs/>
+                <w:sz w:val="18"/>
+                <w:szCs w:val="18"/>
+              </w:rPr>
+            </w:pPr>
+            <w:r>
+              <w:rPr>
+                <w:bCs/>
+                <w:sz w:val="18"/>
+                <w:szCs w:val="18"/>
+              </w:rPr>
+              <w:t>时间</w:t>
+            </w:r>
+          </w:p>
+        </w:tc>
+        <w:tc>
+          <w:tcPr>
+            <w:tcW w:w="2470" w:type="dxa"/>
+            <w:gridSpan w:val="4"/>
+            <w:tcBorders>
+              <w:right w:val="single" w:color="auto" w:sz="4" w:space="0"/>
+            </w:tcBorders>
+            <w:vAlign w:val="center"/>
+          </w:tcPr>
+          <w:p>
+            <w:pPr>
+              <w:tabs>
+                <w:tab w:val="right" w:leader="dot" w:pos="8296"/>
+              </w:tabs>
+              <w:spacing w:before="120" w:after="120"/>
+              <w:jc w:val="center"/>
+              <w:rPr>
+                <w:rFonts w:hint="default" w:eastAsia="宋体"/>
+                <w:bCs/>
+                <w:sz w:val="18"/>
+                <w:szCs w:val="18"/>
+                <w:lang w:val="en-US" w:eastAsia="zh-CN"/>
+              </w:rPr>
+            </w:pPr>
+            <w:r>
+              <w:rPr>
+                <w:rFonts w:hint="eastAsia"/>
+                <w:bCs/>
+                <w:sz w:val="18"/>
+                <w:szCs w:val="18"/>
+                <w:lang w:val="en-US" w:eastAsia="zh-CN"/>
+              </w:rPr>
+              <w:t>2020/4/2</w:t>
+            </w:r>
+          </w:p>
+        </w:tc>
+      </w:tr>
+      <w:tr>
+        <w:tblPrEx>
+          <w:tblBorders>
+            <w:top w:val="single" w:color="auto" w:sz="4" w:space="0"/>
+            <w:left w:val="single" w:color="auto" w:sz="4" w:space="0"/>
+            <w:bottom w:val="single" w:color="auto" w:sz="4" w:space="0"/>
+            <w:right w:val="single" w:color="auto" w:sz="4" w:space="0"/>
+            <w:insideH w:val="single" w:color="auto" w:sz="4" w:space="0"/>
+            <w:insideV w:val="single" w:color="auto" w:sz="4" w:space="0"/>
+          </w:tblBorders>
+          <w:tblCellMar>
+            <w:top w:w="0" w:type="dxa"/>
+            <w:left w:w="108" w:type="dxa"/>
+            <w:bottom w:w="0" w:type="dxa"/>
+            <w:right w:w="108" w:type="dxa"/>
+          </w:tblCellMar>
+        </w:tblPrEx>
+        <w:trPr>
+          <w:jc w:val="center"/>
+        </w:trPr>
+        <w:tc>
+          <w:tcPr>
+            <w:tcW w:w="1219" w:type="dxa"/>
+            <w:tcBorders>
+              <w:left w:val="single" w:color="auto" w:sz="4" w:space="0"/>
+            </w:tcBorders>
+            <w:shd w:val="clear" w:color="auto" w:fill="CCCCCC"/>
+            <w:vAlign w:val="center"/>
+          </w:tcPr>
+          <w:p>
+            <w:pPr>
+              <w:tabs>
+                <w:tab w:val="right" w:leader="dot" w:pos="8296"/>
+              </w:tabs>
+              <w:spacing w:before="120" w:after="120"/>
+              <w:rPr>
+                <w:bCs/>
+                <w:sz w:val="18"/>
+                <w:szCs w:val="18"/>
+              </w:rPr>
+            </w:pPr>
+            <w:r>
+              <w:rPr>
+                <w:bCs/>
+                <w:sz w:val="18"/>
+                <w:szCs w:val="18"/>
+              </w:rPr>
+              <w:t>功能模块名</w:t>
+            </w:r>
+          </w:p>
+        </w:tc>
+        <w:tc>
+          <w:tcPr>
+            <w:tcW w:w="2198" w:type="dxa"/>
+            <w:gridSpan w:val="3"/>
+            <w:vAlign w:val="center"/>
+          </w:tcPr>
+          <w:p>
+            <w:pPr>
+              <w:tabs>
+                <w:tab w:val="right" w:leader="dot" w:pos="8296"/>
+              </w:tabs>
+              <w:spacing w:before="120" w:after="120"/>
+              <w:rPr>
+                <w:rFonts w:hint="default" w:eastAsia="宋体"/>
+                <w:bCs/>
+                <w:sz w:val="18"/>
+                <w:szCs w:val="18"/>
+                <w:lang w:val="en-US" w:eastAsia="zh-CN"/>
+              </w:rPr>
+            </w:pPr>
+            <w:r>
+              <w:rPr>
+                <w:rFonts w:hint="eastAsia"/>
+                <w:bCs/>
+                <w:sz w:val="18"/>
+                <w:szCs w:val="18"/>
+                <w:lang w:val="en-US" w:eastAsia="zh-CN"/>
+              </w:rPr>
+              <w:t>sse.Board#setChess</w:t>
+            </w:r>
+          </w:p>
+        </w:tc>
+        <w:tc>
+          <w:tcPr>
+            <w:tcW w:w="1789" w:type="dxa"/>
+            <w:gridSpan w:val="3"/>
+            <w:shd w:val="clear" w:color="auto" w:fill="CCCCCC"/>
+            <w:vAlign w:val="center"/>
+          </w:tcPr>
+          <w:p>
+            <w:pPr>
+              <w:tabs>
+                <w:tab w:val="right" w:leader="dot" w:pos="8296"/>
+              </w:tabs>
+              <w:spacing w:before="120" w:after="120"/>
+              <w:jc w:val="center"/>
+              <w:rPr>
+                <w:bCs/>
+                <w:sz w:val="18"/>
+                <w:szCs w:val="18"/>
+              </w:rPr>
+            </w:pPr>
+            <w:r>
+              <w:rPr>
+                <w:rFonts w:hint="eastAsia"/>
+                <w:bCs/>
+                <w:sz w:val="18"/>
+                <w:szCs w:val="18"/>
+              </w:rPr>
+              <w:t>功能编号</w:t>
+            </w:r>
+          </w:p>
+        </w:tc>
+        <w:tc>
+          <w:tcPr>
+            <w:tcW w:w="2470" w:type="dxa"/>
+            <w:gridSpan w:val="4"/>
+            <w:tcBorders>
+              <w:right w:val="single" w:color="auto" w:sz="4" w:space="0"/>
+            </w:tcBorders>
+            <w:vAlign w:val="center"/>
+          </w:tcPr>
+          <w:p>
+            <w:pPr>
+              <w:tabs>
+                <w:tab w:val="right" w:leader="dot" w:pos="8296"/>
+              </w:tabs>
+              <w:spacing w:before="120" w:after="120"/>
+              <w:jc w:val="center"/>
+              <w:rPr>
+                <w:rFonts w:hint="default" w:eastAsia="宋体"/>
+                <w:bCs/>
+                <w:sz w:val="18"/>
+                <w:szCs w:val="18"/>
+                <w:lang w:val="en-US" w:eastAsia="zh-CN"/>
+              </w:rPr>
+            </w:pPr>
+            <w:r>
+              <w:rPr>
+                <w:rFonts w:hint="eastAsia"/>
+                <w:bCs/>
+                <w:sz w:val="18"/>
+                <w:szCs w:val="18"/>
+                <w:lang w:val="en-US" w:eastAsia="zh-CN"/>
+              </w:rPr>
+              <w:t>N/A</w:t>
+            </w:r>
+          </w:p>
+        </w:tc>
+      </w:tr>
+      <w:tr>
+        <w:tblPrEx>
+          <w:tblBorders>
+            <w:top w:val="single" w:color="auto" w:sz="4" w:space="0"/>
+            <w:left w:val="single" w:color="auto" w:sz="4" w:space="0"/>
+            <w:bottom w:val="single" w:color="auto" w:sz="4" w:space="0"/>
+            <w:right w:val="single" w:color="auto" w:sz="4" w:space="0"/>
+            <w:insideH w:val="single" w:color="auto" w:sz="4" w:space="0"/>
+            <w:insideV w:val="single" w:color="auto" w:sz="4" w:space="0"/>
+          </w:tblBorders>
+          <w:tblCellMar>
+            <w:top w:w="0" w:type="dxa"/>
+            <w:left w:w="108" w:type="dxa"/>
+            <w:bottom w:w="0" w:type="dxa"/>
+            <w:right w:w="108" w:type="dxa"/>
+          </w:tblCellMar>
+        </w:tblPrEx>
+        <w:trPr>
+          <w:jc w:val="center"/>
+        </w:trPr>
+        <w:tc>
+          <w:tcPr>
+            <w:tcW w:w="1219" w:type="dxa"/>
+            <w:tcBorders>
+              <w:left w:val="single" w:color="auto" w:sz="4" w:space="0"/>
+            </w:tcBorders>
+            <w:shd w:val="clear" w:color="auto" w:fill="CCCCCC"/>
+            <w:vAlign w:val="center"/>
+          </w:tcPr>
+          <w:p>
+            <w:pPr>
+              <w:tabs>
+                <w:tab w:val="right" w:leader="dot" w:pos="8296"/>
+              </w:tabs>
+              <w:spacing w:before="120" w:after="120"/>
+              <w:rPr>
+                <w:bCs/>
+                <w:sz w:val="18"/>
+                <w:szCs w:val="18"/>
+              </w:rPr>
+            </w:pPr>
+            <w:r>
+              <w:rPr>
+                <w:bCs/>
+                <w:sz w:val="18"/>
+                <w:szCs w:val="18"/>
+              </w:rPr>
+              <w:t>用例编号</w:t>
+            </w:r>
+          </w:p>
+        </w:tc>
+        <w:tc>
+          <w:tcPr>
+            <w:tcW w:w="6457" w:type="dxa"/>
+            <w:gridSpan w:val="10"/>
+            <w:vAlign w:val="center"/>
+          </w:tcPr>
+          <w:p>
+            <w:pPr>
+              <w:tabs>
+                <w:tab w:val="right" w:leader="dot" w:pos="8296"/>
+              </w:tabs>
+              <w:spacing w:before="120" w:after="120"/>
+              <w:rPr>
+                <w:rFonts w:hint="default" w:eastAsia="宋体"/>
+                <w:bCs/>
+                <w:sz w:val="18"/>
+                <w:szCs w:val="18"/>
+                <w:lang w:val="en-US" w:eastAsia="zh-CN"/>
+              </w:rPr>
+            </w:pPr>
+            <w:r>
+              <w:rPr>
+                <w:rFonts w:hint="eastAsia"/>
+                <w:bCs/>
+                <w:sz w:val="18"/>
+                <w:szCs w:val="18"/>
+                <w:lang w:val="en-US" w:eastAsia="zh-CN"/>
+              </w:rPr>
+              <w:t>UT-002</w:t>
+            </w:r>
+          </w:p>
+        </w:tc>
+      </w:tr>
+      <w:tr>
+        <w:tblPrEx>
+          <w:tblBorders>
+            <w:top w:val="single" w:color="auto" w:sz="4" w:space="0"/>
+            <w:left w:val="single" w:color="auto" w:sz="4" w:space="0"/>
+            <w:bottom w:val="single" w:color="auto" w:sz="4" w:space="0"/>
+            <w:right w:val="single" w:color="auto" w:sz="4" w:space="0"/>
+            <w:insideH w:val="single" w:color="auto" w:sz="4" w:space="0"/>
+            <w:insideV w:val="single" w:color="auto" w:sz="4" w:space="0"/>
+          </w:tblBorders>
+          <w:tblCellMar>
+            <w:top w:w="0" w:type="dxa"/>
+            <w:left w:w="108" w:type="dxa"/>
+            <w:bottom w:w="0" w:type="dxa"/>
+            <w:right w:w="108" w:type="dxa"/>
+          </w:tblCellMar>
+        </w:tblPrEx>
+        <w:trPr>
+          <w:trHeight w:val="110" w:hRule="atLeast"/>
+          <w:jc w:val="center"/>
+        </w:trPr>
+        <w:tc>
+          <w:tcPr>
+            <w:tcW w:w="1219" w:type="dxa"/>
+            <w:tcBorders>
+              <w:left w:val="single" w:color="auto" w:sz="4" w:space="0"/>
+              <w:bottom w:val="single" w:color="auto" w:sz="4" w:space="0"/>
+            </w:tcBorders>
+            <w:shd w:val="clear" w:color="auto" w:fill="CCCCCC"/>
+            <w:vAlign w:val="center"/>
+          </w:tcPr>
+          <w:p>
+            <w:pPr>
+              <w:tabs>
+                <w:tab w:val="right" w:leader="dot" w:pos="8296"/>
+              </w:tabs>
+              <w:spacing w:before="120" w:after="120"/>
+              <w:rPr>
+                <w:bCs/>
+                <w:sz w:val="18"/>
+                <w:szCs w:val="18"/>
+              </w:rPr>
+            </w:pPr>
+            <w:r>
+              <w:rPr>
+                <w:bCs/>
+                <w:sz w:val="18"/>
+                <w:szCs w:val="18"/>
+              </w:rPr>
+              <w:t>严重程度</w:t>
+            </w:r>
+          </w:p>
+        </w:tc>
+        <w:tc>
+          <w:tcPr>
+            <w:tcW w:w="1912" w:type="dxa"/>
+            <w:gridSpan w:val="2"/>
+            <w:tcBorders>
+              <w:bottom w:val="single" w:color="auto" w:sz="4" w:space="0"/>
+            </w:tcBorders>
+            <w:vAlign w:val="center"/>
+          </w:tcPr>
+          <w:p>
+            <w:pPr>
+              <w:tabs>
+                <w:tab w:val="right" w:leader="dot" w:pos="8296"/>
+              </w:tabs>
+              <w:spacing w:before="120" w:after="120"/>
+              <w:rPr>
+                <w:rFonts w:hint="default" w:eastAsia="宋体"/>
+                <w:bCs/>
+                <w:sz w:val="18"/>
+                <w:szCs w:val="18"/>
+                <w:lang w:val="en-US" w:eastAsia="zh-CN"/>
+              </w:rPr>
+            </w:pPr>
+            <w:r>
+              <w:rPr>
+                <w:rFonts w:hint="eastAsia"/>
+                <w:bCs/>
+                <w:sz w:val="18"/>
+                <w:szCs w:val="18"/>
+                <w:lang w:val="en-US" w:eastAsia="zh-CN"/>
+              </w:rPr>
+              <w:t>高</w:t>
+            </w:r>
+          </w:p>
+        </w:tc>
+        <w:tc>
+          <w:tcPr>
+            <w:tcW w:w="1384" w:type="dxa"/>
+            <w:gridSpan w:val="3"/>
+            <w:tcBorders>
+              <w:bottom w:val="single" w:color="auto" w:sz="4" w:space="0"/>
+            </w:tcBorders>
+            <w:shd w:val="clear" w:color="auto" w:fill="D9D9D9"/>
+            <w:vAlign w:val="center"/>
+          </w:tcPr>
+          <w:p>
+            <w:pPr>
+              <w:tabs>
+                <w:tab w:val="right" w:leader="dot" w:pos="8296"/>
+              </w:tabs>
+              <w:spacing w:before="120" w:after="120"/>
+              <w:rPr>
+                <w:bCs/>
+                <w:sz w:val="18"/>
+                <w:szCs w:val="18"/>
+              </w:rPr>
+            </w:pPr>
+            <w:r>
+              <w:rPr>
+                <w:bCs/>
+                <w:sz w:val="18"/>
+                <w:szCs w:val="18"/>
+              </w:rPr>
+              <w:t>优先级</w:t>
+            </w:r>
+          </w:p>
+        </w:tc>
+        <w:tc>
+          <w:tcPr>
+            <w:tcW w:w="1324" w:type="dxa"/>
+            <w:gridSpan w:val="3"/>
+            <w:tcBorders>
+              <w:bottom w:val="single" w:color="auto" w:sz="4" w:space="0"/>
+            </w:tcBorders>
+            <w:vAlign w:val="center"/>
+          </w:tcPr>
+          <w:p>
+            <w:pPr>
+              <w:tabs>
+                <w:tab w:val="right" w:leader="dot" w:pos="8296"/>
+              </w:tabs>
+              <w:spacing w:before="120" w:after="120"/>
+              <w:rPr>
+                <w:rFonts w:hint="default" w:eastAsia="宋体"/>
+                <w:bCs/>
+                <w:sz w:val="18"/>
+                <w:szCs w:val="18"/>
+                <w:lang w:val="en-US" w:eastAsia="zh-CN"/>
+              </w:rPr>
+            </w:pPr>
+            <w:r>
+              <w:rPr>
+                <w:rFonts w:hint="eastAsia"/>
+                <w:bCs/>
+                <w:sz w:val="18"/>
+                <w:szCs w:val="18"/>
+                <w:lang w:val="en-US" w:eastAsia="zh-CN"/>
+              </w:rPr>
+              <w:t>高</w:t>
+            </w:r>
+          </w:p>
+        </w:tc>
+        <w:tc>
+          <w:tcPr>
+            <w:tcW w:w="827" w:type="dxa"/>
+            <w:tcBorders>
+              <w:bottom w:val="single" w:color="auto" w:sz="4" w:space="0"/>
+            </w:tcBorders>
+            <w:shd w:val="clear" w:color="auto" w:fill="D9D9D9"/>
+            <w:vAlign w:val="center"/>
+          </w:tcPr>
+          <w:p>
+            <w:pPr>
+              <w:tabs>
+                <w:tab w:val="right" w:leader="dot" w:pos="8296"/>
+              </w:tabs>
+              <w:spacing w:before="120" w:after="120"/>
+              <w:rPr>
+                <w:bCs/>
+                <w:sz w:val="18"/>
+                <w:szCs w:val="18"/>
+              </w:rPr>
+            </w:pPr>
+            <w:r>
+              <w:rPr>
+                <w:bCs/>
+                <w:sz w:val="18"/>
+                <w:szCs w:val="18"/>
+              </w:rPr>
+              <w:t>状态</w:t>
+            </w:r>
+          </w:p>
+        </w:tc>
+        <w:tc>
+          <w:tcPr>
+            <w:tcW w:w="1010" w:type="dxa"/>
+            <w:tcBorders>
+              <w:bottom w:val="single" w:color="auto" w:sz="4" w:space="0"/>
+            </w:tcBorders>
+            <w:vAlign w:val="center"/>
+          </w:tcPr>
+          <w:p>
+            <w:pPr>
+              <w:tabs>
+                <w:tab w:val="right" w:leader="dot" w:pos="8296"/>
+              </w:tabs>
+              <w:spacing w:before="120" w:after="120"/>
+              <w:rPr>
+                <w:bCs/>
+                <w:sz w:val="18"/>
+                <w:szCs w:val="18"/>
+              </w:rPr>
+            </w:pPr>
+            <w:r>
+              <w:rPr>
+                <w:rFonts w:hint="eastAsia"/>
+                <w:bCs/>
+                <w:sz w:val="18"/>
+                <w:szCs w:val="18"/>
+              </w:rPr>
+              <w:t>关闭</w:t>
+            </w:r>
+          </w:p>
+        </w:tc>
+      </w:tr>
+      <w:tr>
+        <w:tblPrEx>
+          <w:tblBorders>
+            <w:top w:val="single" w:color="auto" w:sz="4" w:space="0"/>
+            <w:left w:val="single" w:color="auto" w:sz="4" w:space="0"/>
+            <w:bottom w:val="single" w:color="auto" w:sz="4" w:space="0"/>
+            <w:right w:val="single" w:color="auto" w:sz="4" w:space="0"/>
+            <w:insideH w:val="single" w:color="auto" w:sz="4" w:space="0"/>
+            <w:insideV w:val="single" w:color="auto" w:sz="4" w:space="0"/>
+          </w:tblBorders>
+          <w:tblCellMar>
+            <w:top w:w="0" w:type="dxa"/>
+            <w:left w:w="108" w:type="dxa"/>
+            <w:bottom w:w="0" w:type="dxa"/>
+            <w:right w:w="108" w:type="dxa"/>
+          </w:tblCellMar>
+        </w:tblPrEx>
+        <w:trPr>
+          <w:jc w:val="center"/>
+        </w:trPr>
+        <w:tc>
+          <w:tcPr>
+            <w:tcW w:w="1219" w:type="dxa"/>
+            <w:tcBorders>
+              <w:left w:val="single" w:color="auto" w:sz="4" w:space="0"/>
+              <w:bottom w:val="single" w:color="auto" w:sz="4" w:space="0"/>
+            </w:tcBorders>
+            <w:shd w:val="clear" w:color="auto" w:fill="CCCCCC"/>
+            <w:vAlign w:val="center"/>
+          </w:tcPr>
+          <w:p>
+            <w:pPr>
+              <w:tabs>
+                <w:tab w:val="right" w:leader="dot" w:pos="8296"/>
+              </w:tabs>
+              <w:spacing w:before="120" w:after="120"/>
+              <w:rPr>
+                <w:bCs/>
+                <w:sz w:val="18"/>
+                <w:szCs w:val="18"/>
+              </w:rPr>
+            </w:pPr>
+            <w:r>
+              <w:rPr>
+                <w:bCs/>
+                <w:sz w:val="18"/>
+                <w:szCs w:val="18"/>
+              </w:rPr>
+              <w:t>分配给</w:t>
+            </w:r>
+          </w:p>
+        </w:tc>
+        <w:tc>
+          <w:tcPr>
+            <w:tcW w:w="6457" w:type="dxa"/>
+            <w:gridSpan w:val="10"/>
+            <w:tcBorders>
+              <w:left w:val="nil"/>
+              <w:bottom w:val="single" w:color="auto" w:sz="4" w:space="0"/>
+            </w:tcBorders>
+            <w:shd w:val="clear" w:color="auto" w:fill="auto"/>
+            <w:vAlign w:val="center"/>
+          </w:tcPr>
+          <w:p>
+            <w:pPr>
+              <w:tabs>
+                <w:tab w:val="right" w:leader="dot" w:pos="8296"/>
+              </w:tabs>
+              <w:spacing w:before="120" w:after="120"/>
+              <w:rPr>
+                <w:rFonts w:hint="eastAsia" w:eastAsia="宋体"/>
+                <w:bCs/>
+                <w:sz w:val="18"/>
+                <w:szCs w:val="18"/>
+                <w:lang w:val="en-US" w:eastAsia="zh-CN"/>
+              </w:rPr>
+            </w:pPr>
+            <w:r>
+              <w:rPr>
+                <w:rFonts w:hint="eastAsia"/>
+                <w:bCs/>
+                <w:sz w:val="18"/>
+                <w:szCs w:val="18"/>
+                <w:lang w:val="en-US" w:eastAsia="zh-CN"/>
+              </w:rPr>
+              <w:t>李三木</w:t>
+            </w:r>
+          </w:p>
+        </w:tc>
+      </w:tr>
+      <w:tr>
+        <w:tblPrEx>
+          <w:tblBorders>
+            <w:top w:val="single" w:color="auto" w:sz="4" w:space="0"/>
+            <w:left w:val="single" w:color="auto" w:sz="4" w:space="0"/>
+            <w:bottom w:val="single" w:color="auto" w:sz="4" w:space="0"/>
+            <w:right w:val="single" w:color="auto" w:sz="4" w:space="0"/>
+            <w:insideH w:val="single" w:color="auto" w:sz="4" w:space="0"/>
+            <w:insideV w:val="single" w:color="auto" w:sz="4" w:space="0"/>
+          </w:tblBorders>
+          <w:tblCellMar>
+            <w:top w:w="0" w:type="dxa"/>
+            <w:left w:w="108" w:type="dxa"/>
+            <w:bottom w:w="0" w:type="dxa"/>
+            <w:right w:w="108" w:type="dxa"/>
+          </w:tblCellMar>
+        </w:tblPrEx>
+        <w:trPr>
+          <w:jc w:val="center"/>
+        </w:trPr>
+        <w:tc>
+          <w:tcPr>
+            <w:tcW w:w="1219" w:type="dxa"/>
+            <w:tcBorders>
+              <w:left w:val="single" w:color="auto" w:sz="4" w:space="0"/>
+            </w:tcBorders>
+            <w:shd w:val="clear" w:color="auto" w:fill="CCCCCC"/>
+            <w:vAlign w:val="center"/>
+          </w:tcPr>
+          <w:p>
+            <w:pPr>
+              <w:tabs>
+                <w:tab w:val="right" w:leader="dot" w:pos="8296"/>
+              </w:tabs>
+              <w:spacing w:before="120" w:after="120"/>
+              <w:rPr>
+                <w:bCs/>
+                <w:sz w:val="18"/>
+                <w:szCs w:val="18"/>
+              </w:rPr>
+            </w:pPr>
+            <w:r>
+              <w:rPr>
+                <w:bCs/>
+                <w:sz w:val="18"/>
+                <w:szCs w:val="18"/>
+              </w:rPr>
+              <w:t>发送给</w:t>
+            </w:r>
+          </w:p>
+        </w:tc>
+        <w:tc>
+          <w:tcPr>
+            <w:tcW w:w="6457" w:type="dxa"/>
+            <w:gridSpan w:val="10"/>
+            <w:tcBorders>
+              <w:left w:val="nil"/>
+            </w:tcBorders>
+            <w:shd w:val="clear" w:color="auto" w:fill="auto"/>
+            <w:vAlign w:val="center"/>
+          </w:tcPr>
+          <w:p>
+            <w:pPr>
+              <w:tabs>
+                <w:tab w:val="right" w:leader="dot" w:pos="8296"/>
+              </w:tabs>
+              <w:spacing w:before="120" w:after="120"/>
+              <w:rPr>
+                <w:rFonts w:hint="eastAsia" w:eastAsia="宋体"/>
+                <w:bCs/>
+                <w:sz w:val="18"/>
+                <w:szCs w:val="18"/>
+                <w:lang w:eastAsia="zh-CN"/>
+              </w:rPr>
+            </w:pPr>
+            <w:r>
+              <w:rPr>
+                <w:rFonts w:hint="eastAsia"/>
+                <w:bCs/>
+                <w:sz w:val="18"/>
+                <w:szCs w:val="18"/>
+                <w:lang w:val="en-US" w:eastAsia="zh-CN"/>
+              </w:rPr>
+              <w:t>李三木</w:t>
+            </w:r>
+          </w:p>
+        </w:tc>
+      </w:tr>
+      <w:tr>
+        <w:tblPrEx>
+          <w:tblBorders>
+            <w:top w:val="single" w:color="auto" w:sz="4" w:space="0"/>
+            <w:left w:val="single" w:color="auto" w:sz="4" w:space="0"/>
+            <w:bottom w:val="single" w:color="auto" w:sz="4" w:space="0"/>
+            <w:right w:val="single" w:color="auto" w:sz="4" w:space="0"/>
+            <w:insideH w:val="single" w:color="auto" w:sz="4" w:space="0"/>
+            <w:insideV w:val="single" w:color="auto" w:sz="4" w:space="0"/>
+          </w:tblBorders>
+          <w:tblCellMar>
+            <w:top w:w="0" w:type="dxa"/>
+            <w:left w:w="108" w:type="dxa"/>
+            <w:bottom w:w="0" w:type="dxa"/>
+            <w:right w:w="108" w:type="dxa"/>
+          </w:tblCellMar>
+        </w:tblPrEx>
+        <w:trPr>
+          <w:jc w:val="center"/>
+        </w:trPr>
+        <w:tc>
+          <w:tcPr>
+            <w:tcW w:w="1219" w:type="dxa"/>
+            <w:tcBorders>
+              <w:left w:val="single" w:color="auto" w:sz="4" w:space="0"/>
+              <w:bottom w:val="single" w:color="auto" w:sz="4" w:space="0"/>
+            </w:tcBorders>
+            <w:shd w:val="clear" w:color="auto" w:fill="CCCCCC"/>
+            <w:vAlign w:val="center"/>
+          </w:tcPr>
+          <w:p>
+            <w:pPr>
+              <w:tabs>
+                <w:tab w:val="right" w:leader="dot" w:pos="8296"/>
+              </w:tabs>
+              <w:spacing w:before="120" w:after="120"/>
+              <w:rPr>
+                <w:bCs/>
+                <w:sz w:val="18"/>
+                <w:szCs w:val="18"/>
+              </w:rPr>
+            </w:pPr>
+            <w:r>
+              <w:rPr>
+                <w:bCs/>
+                <w:sz w:val="18"/>
+                <w:szCs w:val="18"/>
+              </w:rPr>
+              <w:t>缺陷标题</w:t>
+            </w:r>
+          </w:p>
+        </w:tc>
+        <w:tc>
+          <w:tcPr>
+            <w:tcW w:w="6457" w:type="dxa"/>
+            <w:gridSpan w:val="10"/>
+            <w:tcBorders>
+              <w:left w:val="nil"/>
+              <w:bottom w:val="single" w:color="auto" w:sz="4" w:space="0"/>
+            </w:tcBorders>
+            <w:shd w:val="clear" w:color="auto" w:fill="auto"/>
+            <w:vAlign w:val="center"/>
+          </w:tcPr>
+          <w:p>
+            <w:pPr>
+              <w:tabs>
+                <w:tab w:val="right" w:leader="dot" w:pos="8296"/>
+              </w:tabs>
+              <w:spacing w:before="120" w:after="120"/>
+              <w:rPr>
+                <w:bCs/>
+                <w:sz w:val="18"/>
+                <w:szCs w:val="18"/>
+              </w:rPr>
+            </w:pPr>
+            <w:r>
+              <w:rPr>
+                <w:rFonts w:hint="eastAsia"/>
+                <w:bCs/>
+                <w:sz w:val="18"/>
+                <w:szCs w:val="18"/>
+              </w:rPr>
+              <w:t>棋盘无法放置多个棋子</w:t>
+            </w:r>
+          </w:p>
+        </w:tc>
+      </w:tr>
+      <w:tr>
+        <w:tblPrEx>
+          <w:tblBorders>
+            <w:top w:val="single" w:color="auto" w:sz="4" w:space="0"/>
+            <w:left w:val="single" w:color="auto" w:sz="4" w:space="0"/>
+            <w:bottom w:val="single" w:color="auto" w:sz="4" w:space="0"/>
+            <w:right w:val="single" w:color="auto" w:sz="4" w:space="0"/>
+            <w:insideH w:val="single" w:color="auto" w:sz="4" w:space="0"/>
+            <w:insideV w:val="single" w:color="auto" w:sz="4" w:space="0"/>
+          </w:tblBorders>
+          <w:tblCellMar>
+            <w:top w:w="0" w:type="dxa"/>
+            <w:left w:w="108" w:type="dxa"/>
+            <w:bottom w:w="0" w:type="dxa"/>
+            <w:right w:w="108" w:type="dxa"/>
+          </w:tblCellMar>
+        </w:tblPrEx>
+        <w:trPr>
+          <w:jc w:val="center"/>
+        </w:trPr>
+        <w:tc>
+          <w:tcPr>
+            <w:tcW w:w="7676" w:type="dxa"/>
+            <w:gridSpan w:val="11"/>
+            <w:tcBorders>
+              <w:left w:val="single" w:color="auto" w:sz="4" w:space="0"/>
+            </w:tcBorders>
+            <w:shd w:val="clear" w:color="auto" w:fill="auto"/>
+            <w:vAlign w:val="center"/>
+          </w:tcPr>
+          <w:p>
+            <w:pPr>
+              <w:tabs>
+                <w:tab w:val="right" w:leader="dot" w:pos="8296"/>
+              </w:tabs>
+              <w:spacing w:before="120" w:after="120"/>
+              <w:rPr>
+                <w:bCs/>
+                <w:i/>
+                <w:color w:val="0000FF"/>
+                <w:sz w:val="18"/>
+                <w:szCs w:val="18"/>
+              </w:rPr>
+            </w:pPr>
+            <w:r>
+              <w:rPr>
+                <w:bCs/>
+                <w:i/>
+                <w:color w:val="0000FF"/>
+                <w:sz w:val="18"/>
+                <w:szCs w:val="18"/>
+              </w:rPr>
+              <w:t>详细描述</w:t>
+            </w:r>
+          </w:p>
+          <w:p>
+            <w:pPr>
+              <w:tabs>
+                <w:tab w:val="right" w:leader="dot" w:pos="8296"/>
+              </w:tabs>
+              <w:spacing w:before="120" w:after="120"/>
+              <w:rPr>
+                <w:rFonts w:hint="default" w:eastAsia="宋体"/>
+                <w:bCs/>
+                <w:sz w:val="18"/>
+                <w:szCs w:val="18"/>
+                <w:lang w:val="en-US" w:eastAsia="zh-CN"/>
+              </w:rPr>
+            </w:pPr>
+            <w:r>
+              <w:rPr>
+                <w:rFonts w:hint="eastAsia"/>
+                <w:bCs/>
+                <w:sz w:val="18"/>
+                <w:szCs w:val="18"/>
+                <w:lang w:val="en-US" w:eastAsia="zh-CN"/>
+              </w:rPr>
+              <w:t>Board#setChess无法在同一列放置多个棋子</w:t>
+            </w:r>
+          </w:p>
+          <w:p>
+            <w:pPr>
+              <w:tabs>
+                <w:tab w:val="right" w:leader="dot" w:pos="8296"/>
+              </w:tabs>
+              <w:spacing w:before="120" w:after="120"/>
+              <w:rPr>
+                <w:bCs/>
+                <w:i/>
+                <w:color w:val="0000FF"/>
+                <w:sz w:val="18"/>
+                <w:szCs w:val="18"/>
+              </w:rPr>
+            </w:pPr>
+            <w:r>
+              <w:rPr>
+                <w:bCs/>
+                <w:i/>
+                <w:color w:val="0000FF"/>
+                <w:sz w:val="18"/>
+                <w:szCs w:val="18"/>
+              </w:rPr>
+              <w:t>预期结果：</w:t>
+            </w:r>
+          </w:p>
+          <w:p>
+            <w:pPr>
+              <w:tabs>
+                <w:tab w:val="right" w:leader="dot" w:pos="8296"/>
+              </w:tabs>
+              <w:spacing w:before="120" w:after="120"/>
+              <w:rPr>
+                <w:rFonts w:hint="default" w:eastAsia="宋体"/>
+                <w:bCs/>
+                <w:sz w:val="18"/>
+                <w:szCs w:val="18"/>
+                <w:lang w:val="en-US" w:eastAsia="zh-CN"/>
+              </w:rPr>
+            </w:pPr>
+            <w:r>
+              <w:rPr>
+                <w:rFonts w:hint="eastAsia"/>
+                <w:bCs/>
+                <w:sz w:val="18"/>
+                <w:szCs w:val="18"/>
+                <w:lang w:val="en-US" w:eastAsia="zh-CN"/>
+              </w:rPr>
+              <w:t>多次调用函数均返回true，棋盘上的棋子被设置。</w:t>
+            </w:r>
+          </w:p>
+          <w:p>
+            <w:pPr>
+              <w:tabs>
+                <w:tab w:val="right" w:leader="dot" w:pos="8296"/>
+              </w:tabs>
+              <w:spacing w:before="120" w:after="120"/>
+              <w:rPr>
+                <w:bCs/>
+                <w:i/>
+                <w:color w:val="0000FF"/>
+                <w:sz w:val="18"/>
+                <w:szCs w:val="18"/>
+              </w:rPr>
+            </w:pPr>
+            <w:r>
+              <w:rPr>
+                <w:bCs/>
+                <w:i/>
+                <w:color w:val="0000FF"/>
+                <w:sz w:val="18"/>
+                <w:szCs w:val="18"/>
+              </w:rPr>
+              <w:t>实际结果：</w:t>
+            </w:r>
+          </w:p>
+          <w:p>
+            <w:pPr>
+              <w:tabs>
+                <w:tab w:val="right" w:leader="dot" w:pos="8296"/>
+              </w:tabs>
+              <w:spacing w:before="120" w:after="120"/>
+              <w:rPr>
+                <w:rFonts w:hint="default" w:eastAsia="宋体"/>
+                <w:bCs/>
+                <w:sz w:val="18"/>
+                <w:szCs w:val="18"/>
+                <w:lang w:val="en-US" w:eastAsia="zh-CN"/>
+              </w:rPr>
+            </w:pPr>
+            <w:r>
+              <w:rPr>
+                <w:rFonts w:hint="eastAsia"/>
+                <w:bCs/>
+                <w:sz w:val="18"/>
+                <w:szCs w:val="18"/>
+                <w:lang w:val="en-US" w:eastAsia="zh-CN"/>
+              </w:rPr>
+              <w:t>函数返回true，棋盘上只设置一个棋子</w:t>
+            </w:r>
+          </w:p>
+        </w:tc>
+      </w:tr>
+      <w:tr>
+        <w:tblPrEx>
+          <w:tblBorders>
+            <w:top w:val="single" w:color="auto" w:sz="4" w:space="0"/>
+            <w:left w:val="single" w:color="auto" w:sz="4" w:space="0"/>
+            <w:bottom w:val="single" w:color="auto" w:sz="4" w:space="0"/>
+            <w:right w:val="single" w:color="auto" w:sz="4" w:space="0"/>
+            <w:insideH w:val="single" w:color="auto" w:sz="4" w:space="0"/>
+            <w:insideV w:val="single" w:color="auto" w:sz="4" w:space="0"/>
+          </w:tblBorders>
+          <w:tblCellMar>
+            <w:top w:w="0" w:type="dxa"/>
+            <w:left w:w="108" w:type="dxa"/>
+            <w:bottom w:w="0" w:type="dxa"/>
+            <w:right w:w="108" w:type="dxa"/>
+          </w:tblCellMar>
+        </w:tblPrEx>
+        <w:trPr>
+          <w:trHeight w:val="903" w:hRule="atLeast"/>
+          <w:jc w:val="center"/>
+        </w:trPr>
+        <w:tc>
+          <w:tcPr>
+            <w:tcW w:w="1293" w:type="dxa"/>
+            <w:gridSpan w:val="2"/>
+            <w:tcBorders>
+              <w:left w:val="single" w:color="auto" w:sz="4" w:space="0"/>
+              <w:bottom w:val="single" w:color="auto" w:sz="4" w:space="0"/>
+            </w:tcBorders>
+            <w:shd w:val="clear" w:color="auto" w:fill="CCCCCC"/>
+            <w:vAlign w:val="center"/>
+          </w:tcPr>
+          <w:p>
+            <w:pPr>
+              <w:tabs>
+                <w:tab w:val="right" w:leader="dot" w:pos="8296"/>
+              </w:tabs>
+              <w:spacing w:before="120" w:after="120"/>
+              <w:rPr>
+                <w:bCs/>
+                <w:sz w:val="18"/>
+                <w:szCs w:val="18"/>
+              </w:rPr>
+            </w:pPr>
+            <w:r>
+              <w:rPr>
+                <w:bCs/>
+                <w:sz w:val="18"/>
+                <w:szCs w:val="18"/>
+              </w:rPr>
+              <w:t>附件</w:t>
+            </w:r>
+          </w:p>
+        </w:tc>
+        <w:tc>
+          <w:tcPr>
+            <w:tcW w:w="6383" w:type="dxa"/>
+            <w:gridSpan w:val="9"/>
+            <w:tcBorders>
+              <w:left w:val="nil"/>
+              <w:bottom w:val="single" w:color="auto" w:sz="4" w:space="0"/>
+            </w:tcBorders>
+            <w:shd w:val="clear" w:color="auto" w:fill="auto"/>
+            <w:vAlign w:val="center"/>
+          </w:tcPr>
+          <w:p>
+            <w:pPr>
+              <w:tabs>
+                <w:tab w:val="right" w:leader="dot" w:pos="8296"/>
+              </w:tabs>
+              <w:spacing w:before="120" w:after="120"/>
+              <w:rPr>
+                <w:bCs/>
+                <w:sz w:val="18"/>
+                <w:szCs w:val="18"/>
+              </w:rPr>
+            </w:pPr>
+            <w:r>
+              <w:drawing>
+                <wp:inline distT="0" distB="0" distL="114300" distR="114300">
+                  <wp:extent cx="4017010" cy="835660"/>
+                  <wp:effectExtent l="0" t="0" r="6350" b="2540"/>
+                  <wp:docPr id="2" name="图片 1"/>
+                  <wp:cNvGraphicFramePr>
+                    <a:graphicFrameLocks xmlns:a="http://schemas.openxmlformats.org/drawingml/2006/main" noChangeAspect="1"/>
+                  </wp:cNvGraphicFramePr>
+                  <a:graphic xmlns:a="http://schemas.openxmlformats.org/drawingml/2006/main">
+                    <a:graphicData uri="http://schemas.openxmlformats.org/drawingml/2006/picture">
+                      <pic:pic xmlns:pic="http://schemas.openxmlformats.org/drawingml/2006/picture">
+                        <pic:nvPicPr>
+                          <pic:cNvPr id="2" name="图片 1"/>
+                          <pic:cNvPicPr>
+                            <a:picLocks noChangeAspect="1"/>
+                          </pic:cNvPicPr>
+                        </pic:nvPicPr>
+                        <pic:blipFill>
+                          <a:blip r:embed="rId4"/>
+                          <a:stretch>
+                            <a:fillRect/>
+                          </a:stretch>
+                        </pic:blipFill>
+                        <pic:spPr>
+                          <a:xfrm>
+                            <a:off x="0" y="0"/>
+                            <a:ext cx="4017010" cy="835660"/>
+                          </a:xfrm>
+                          <a:prstGeom prst="rect">
+                            <a:avLst/>
+                          </a:prstGeom>
+                          <a:noFill/>
+                          <a:ln>
+                            <a:noFill/>
+                          </a:ln>
+                        </pic:spPr>
+                      </pic:pic>
+                    </a:graphicData>
+                  </a:graphic>
+                </wp:inline>
+              </w:drawing>
+            </w:r>
+          </w:p>
+        </w:tc>
+      </w:tr>
+      <w:tr>
+        <w:tblPrEx>
+          <w:tblBorders>
+            <w:top w:val="single" w:color="auto" w:sz="4" w:space="0"/>
+            <w:left w:val="single" w:color="auto" w:sz="4" w:space="0"/>
+            <w:bottom w:val="single" w:color="auto" w:sz="4" w:space="0"/>
+            <w:right w:val="single" w:color="auto" w:sz="4" w:space="0"/>
+            <w:insideH w:val="single" w:color="auto" w:sz="4" w:space="0"/>
+            <w:insideV w:val="single" w:color="auto" w:sz="4" w:space="0"/>
+          </w:tblBorders>
+          <w:tblCellMar>
+            <w:top w:w="0" w:type="dxa"/>
+            <w:left w:w="108" w:type="dxa"/>
+            <w:bottom w:w="0" w:type="dxa"/>
+            <w:right w:w="108" w:type="dxa"/>
+          </w:tblCellMar>
+        </w:tblPrEx>
+        <w:trPr>
+          <w:jc w:val="center"/>
+        </w:trPr>
+        <w:tc>
+          <w:tcPr>
+            <w:tcW w:w="1293" w:type="dxa"/>
+            <w:gridSpan w:val="2"/>
+            <w:tcBorders>
+              <w:left w:val="single" w:color="auto" w:sz="4" w:space="0"/>
+            </w:tcBorders>
+            <w:shd w:val="clear" w:color="auto" w:fill="CCCCCC"/>
+            <w:vAlign w:val="center"/>
+          </w:tcPr>
+          <w:p>
+            <w:pPr>
+              <w:tabs>
+                <w:tab w:val="right" w:leader="dot" w:pos="8296"/>
+              </w:tabs>
+              <w:spacing w:before="120" w:after="120"/>
+              <w:rPr>
+                <w:bCs/>
+                <w:sz w:val="18"/>
+                <w:szCs w:val="18"/>
+              </w:rPr>
+            </w:pPr>
+            <w:r>
+              <w:rPr>
+                <w:bCs/>
+                <w:sz w:val="18"/>
+                <w:szCs w:val="18"/>
+              </w:rPr>
+              <w:t>相关缺陷</w:t>
+            </w:r>
+          </w:p>
+        </w:tc>
+        <w:tc>
+          <w:tcPr>
+            <w:tcW w:w="6383" w:type="dxa"/>
+            <w:gridSpan w:val="9"/>
+            <w:tcBorders>
+              <w:left w:val="nil"/>
+            </w:tcBorders>
+            <w:shd w:val="clear" w:color="auto" w:fill="auto"/>
+            <w:vAlign w:val="center"/>
+          </w:tcPr>
+          <w:p>
+            <w:pPr>
+              <w:tabs>
+                <w:tab w:val="right" w:leader="dot" w:pos="8296"/>
+              </w:tabs>
+              <w:spacing w:before="120" w:after="120"/>
+              <w:rPr>
+                <w:bCs/>
+                <w:sz w:val="18"/>
+                <w:szCs w:val="18"/>
+              </w:rPr>
+            </w:pPr>
+            <w:r>
+              <w:rPr>
+                <w:bCs/>
+                <w:sz w:val="18"/>
+                <w:szCs w:val="18"/>
+              </w:rPr>
+              <w:t>无</w:t>
+            </w:r>
+          </w:p>
+        </w:tc>
+      </w:tr>
+      <w:tr>
+        <w:tblPrEx>
+          <w:tblBorders>
+            <w:top w:val="single" w:color="auto" w:sz="4" w:space="0"/>
+            <w:left w:val="single" w:color="auto" w:sz="4" w:space="0"/>
+            <w:bottom w:val="single" w:color="auto" w:sz="4" w:space="0"/>
+            <w:right w:val="single" w:color="auto" w:sz="4" w:space="0"/>
+            <w:insideH w:val="single" w:color="auto" w:sz="4" w:space="0"/>
+            <w:insideV w:val="single" w:color="auto" w:sz="4" w:space="0"/>
+          </w:tblBorders>
+          <w:tblCellMar>
+            <w:top w:w="0" w:type="dxa"/>
+            <w:left w:w="108" w:type="dxa"/>
+            <w:bottom w:w="0" w:type="dxa"/>
+            <w:right w:w="108" w:type="dxa"/>
+          </w:tblCellMar>
+        </w:tblPrEx>
+        <w:trPr>
+          <w:jc w:val="center"/>
+        </w:trPr>
+        <w:tc>
+          <w:tcPr>
+            <w:tcW w:w="1293" w:type="dxa"/>
+            <w:gridSpan w:val="2"/>
+            <w:tcBorders>
+              <w:left w:val="single" w:color="auto" w:sz="4" w:space="0"/>
+            </w:tcBorders>
+            <w:shd w:val="clear" w:color="auto" w:fill="CCCCCC"/>
+            <w:vAlign w:val="center"/>
+          </w:tcPr>
+          <w:p>
+            <w:pPr>
+              <w:tabs>
+                <w:tab w:val="right" w:leader="dot" w:pos="8296"/>
+              </w:tabs>
+              <w:spacing w:before="120" w:after="120"/>
+              <w:rPr>
+                <w:bCs/>
+                <w:sz w:val="18"/>
+                <w:szCs w:val="18"/>
+              </w:rPr>
+            </w:pPr>
+            <w:r>
+              <w:rPr>
+                <w:bCs/>
+                <w:sz w:val="18"/>
+                <w:szCs w:val="18"/>
+              </w:rPr>
+              <w:t>注释</w:t>
+            </w:r>
+          </w:p>
+        </w:tc>
+        <w:tc>
+          <w:tcPr>
+            <w:tcW w:w="6383" w:type="dxa"/>
+            <w:gridSpan w:val="9"/>
+            <w:tcBorders>
+              <w:left w:val="nil"/>
+            </w:tcBorders>
+            <w:shd w:val="clear" w:color="auto" w:fill="auto"/>
+            <w:vAlign w:val="center"/>
+          </w:tcPr>
+          <w:p>
+            <w:pPr>
+              <w:tabs>
+                <w:tab w:val="right" w:leader="dot" w:pos="8296"/>
+              </w:tabs>
+              <w:spacing w:before="120" w:after="120"/>
+              <w:rPr>
+                <w:bCs/>
+                <w:sz w:val="18"/>
+                <w:szCs w:val="18"/>
+              </w:rPr>
+            </w:pPr>
+          </w:p>
+        </w:tc>
+      </w:tr>
+      <w:tr>
+        <w:tblPrEx>
+          <w:tblBorders>
+            <w:top w:val="single" w:color="auto" w:sz="4" w:space="0"/>
+            <w:left w:val="single" w:color="auto" w:sz="4" w:space="0"/>
+            <w:bottom w:val="single" w:color="auto" w:sz="4" w:space="0"/>
+            <w:right w:val="single" w:color="auto" w:sz="4" w:space="0"/>
+            <w:insideH w:val="single" w:color="auto" w:sz="4" w:space="0"/>
+            <w:insideV w:val="single" w:color="auto" w:sz="4" w:space="0"/>
+          </w:tblBorders>
+          <w:tblCellMar>
+            <w:top w:w="0" w:type="dxa"/>
+            <w:left w:w="108" w:type="dxa"/>
+            <w:bottom w:w="0" w:type="dxa"/>
+            <w:right w:w="108" w:type="dxa"/>
+          </w:tblCellMar>
+        </w:tblPrEx>
+        <w:trPr>
+          <w:jc w:val="center"/>
+        </w:trPr>
+        <w:tc>
+          <w:tcPr>
+            <w:tcW w:w="7676" w:type="dxa"/>
+            <w:gridSpan w:val="11"/>
+            <w:tcBorders>
+              <w:left w:val="single" w:color="auto" w:sz="4" w:space="0"/>
+            </w:tcBorders>
+            <w:shd w:val="clear" w:color="auto" w:fill="CCCCCC"/>
+            <w:vAlign w:val="center"/>
+          </w:tcPr>
+          <w:p>
+            <w:pPr>
+              <w:tabs>
+                <w:tab w:val="right" w:leader="dot" w:pos="8296"/>
+              </w:tabs>
+              <w:spacing w:before="120" w:after="120"/>
+              <w:rPr>
+                <w:bCs/>
+                <w:sz w:val="18"/>
+                <w:szCs w:val="18"/>
+              </w:rPr>
+            </w:pPr>
+            <w:r>
+              <w:rPr>
+                <w:rFonts w:hint="eastAsia"/>
+                <w:bCs/>
+                <w:sz w:val="18"/>
+                <w:szCs w:val="18"/>
+              </w:rPr>
+              <w:t>解决</w:t>
+            </w:r>
+          </w:p>
+        </w:tc>
+      </w:tr>
+      <w:tr>
+        <w:tblPrEx>
+          <w:tblBorders>
+            <w:top w:val="single" w:color="auto" w:sz="4" w:space="0"/>
+            <w:left w:val="single" w:color="auto" w:sz="4" w:space="0"/>
+            <w:bottom w:val="single" w:color="auto" w:sz="4" w:space="0"/>
+            <w:right w:val="single" w:color="auto" w:sz="4" w:space="0"/>
+            <w:insideH w:val="single" w:color="auto" w:sz="4" w:space="0"/>
+            <w:insideV w:val="single" w:color="auto" w:sz="4" w:space="0"/>
+          </w:tblBorders>
+          <w:tblCellMar>
+            <w:top w:w="0" w:type="dxa"/>
+            <w:left w:w="108" w:type="dxa"/>
+            <w:bottom w:w="0" w:type="dxa"/>
+            <w:right w:w="108" w:type="dxa"/>
+          </w:tblCellMar>
+        </w:tblPrEx>
+        <w:trPr>
+          <w:jc w:val="center"/>
+        </w:trPr>
+        <w:tc>
+          <w:tcPr>
+            <w:tcW w:w="1293" w:type="dxa"/>
+            <w:gridSpan w:val="2"/>
+            <w:tcBorders>
+              <w:left w:val="single" w:color="auto" w:sz="4" w:space="0"/>
+            </w:tcBorders>
+            <w:shd w:val="clear" w:color="auto" w:fill="CCCCCC"/>
+            <w:vAlign w:val="center"/>
+          </w:tcPr>
+          <w:p>
+            <w:pPr>
+              <w:tabs>
+                <w:tab w:val="right" w:leader="dot" w:pos="8296"/>
+              </w:tabs>
+              <w:spacing w:before="120" w:after="120"/>
+              <w:rPr>
+                <w:bCs/>
+                <w:sz w:val="18"/>
+                <w:szCs w:val="18"/>
+              </w:rPr>
+            </w:pPr>
+            <w:r>
+              <w:rPr>
+                <w:rFonts w:hint="eastAsia"/>
+                <w:bCs/>
+                <w:sz w:val="18"/>
+                <w:szCs w:val="18"/>
+              </w:rPr>
+              <w:t>解决者</w:t>
+            </w:r>
+          </w:p>
+        </w:tc>
+        <w:tc>
+          <w:tcPr>
+            <w:tcW w:w="2498" w:type="dxa"/>
+            <w:gridSpan w:val="3"/>
+            <w:tcBorders>
+              <w:left w:val="nil"/>
+            </w:tcBorders>
+            <w:shd w:val="clear" w:color="auto" w:fill="auto"/>
+            <w:vAlign w:val="center"/>
+          </w:tcPr>
+          <w:p>
+            <w:pPr>
+              <w:tabs>
+                <w:tab w:val="right" w:leader="dot" w:pos="8296"/>
+              </w:tabs>
+              <w:spacing w:before="120" w:after="120"/>
+              <w:rPr>
+                <w:rFonts w:hint="eastAsia" w:eastAsia="宋体"/>
+                <w:bCs/>
+                <w:sz w:val="18"/>
+                <w:szCs w:val="18"/>
+                <w:lang w:eastAsia="zh-CN"/>
+              </w:rPr>
+            </w:pPr>
+            <w:r>
+              <w:rPr>
+                <w:rFonts w:hint="eastAsia"/>
+                <w:bCs/>
+                <w:sz w:val="18"/>
+                <w:szCs w:val="18"/>
+                <w:lang w:val="en-US" w:eastAsia="zh-CN"/>
+              </w:rPr>
+              <w:t>李三木</w:t>
+            </w:r>
+          </w:p>
+        </w:tc>
+        <w:tc>
+          <w:tcPr>
+            <w:tcW w:w="1901" w:type="dxa"/>
+            <w:gridSpan w:val="3"/>
+            <w:tcBorders>
+              <w:left w:val="nil"/>
+            </w:tcBorders>
+            <w:shd w:val="clear" w:color="auto" w:fill="D9D9D9"/>
+            <w:vAlign w:val="center"/>
+          </w:tcPr>
+          <w:p>
+            <w:pPr>
+              <w:tabs>
+                <w:tab w:val="right" w:leader="dot" w:pos="8296"/>
+              </w:tabs>
+              <w:spacing w:before="120" w:after="120"/>
+              <w:rPr>
+                <w:bCs/>
+                <w:sz w:val="18"/>
+                <w:szCs w:val="18"/>
+              </w:rPr>
+            </w:pPr>
+            <w:r>
+              <w:rPr>
+                <w:rFonts w:hint="eastAsia"/>
+                <w:bCs/>
+                <w:sz w:val="18"/>
+                <w:szCs w:val="18"/>
+              </w:rPr>
+              <w:t>解决日期</w:t>
+            </w:r>
+          </w:p>
+        </w:tc>
+        <w:tc>
+          <w:tcPr>
+            <w:tcW w:w="1984" w:type="dxa"/>
+            <w:gridSpan w:val="3"/>
+            <w:tcBorders>
+              <w:left w:val="nil"/>
+            </w:tcBorders>
+            <w:shd w:val="clear" w:color="auto" w:fill="auto"/>
+            <w:vAlign w:val="center"/>
+          </w:tcPr>
+          <w:p>
+            <w:pPr>
+              <w:tabs>
+                <w:tab w:val="right" w:leader="dot" w:pos="8296"/>
+              </w:tabs>
+              <w:spacing w:before="120" w:after="120"/>
+              <w:rPr>
+                <w:rFonts w:hint="default" w:eastAsia="宋体"/>
+                <w:bCs/>
+                <w:sz w:val="18"/>
+                <w:szCs w:val="18"/>
+                <w:lang w:val="en-US" w:eastAsia="zh-CN"/>
+              </w:rPr>
+            </w:pPr>
+            <w:r>
+              <w:rPr>
+                <w:rFonts w:hint="eastAsia"/>
+                <w:bCs/>
+                <w:sz w:val="18"/>
+                <w:szCs w:val="18"/>
+                <w:lang w:val="en-US" w:eastAsia="zh-CN"/>
+              </w:rPr>
+              <w:t>2020/4/3</w:t>
+            </w:r>
+          </w:p>
+        </w:tc>
+      </w:tr>
+      <w:tr>
+        <w:tblPrEx>
+          <w:tblBorders>
+            <w:top w:val="single" w:color="auto" w:sz="4" w:space="0"/>
+            <w:left w:val="single" w:color="auto" w:sz="4" w:space="0"/>
+            <w:bottom w:val="single" w:color="auto" w:sz="4" w:space="0"/>
+            <w:right w:val="single" w:color="auto" w:sz="4" w:space="0"/>
+            <w:insideH w:val="single" w:color="auto" w:sz="4" w:space="0"/>
+            <w:insideV w:val="single" w:color="auto" w:sz="4" w:space="0"/>
+          </w:tblBorders>
+          <w:tblCellMar>
+            <w:top w:w="0" w:type="dxa"/>
+            <w:left w:w="108" w:type="dxa"/>
+            <w:bottom w:w="0" w:type="dxa"/>
+            <w:right w:w="108" w:type="dxa"/>
+          </w:tblCellMar>
+        </w:tblPrEx>
+        <w:trPr>
+          <w:jc w:val="center"/>
+        </w:trPr>
+        <w:tc>
+          <w:tcPr>
+            <w:tcW w:w="1293" w:type="dxa"/>
+            <w:gridSpan w:val="2"/>
+            <w:tcBorders>
+              <w:left w:val="single" w:color="auto" w:sz="4" w:space="0"/>
+            </w:tcBorders>
+            <w:shd w:val="clear" w:color="auto" w:fill="CCCCCC"/>
+            <w:vAlign w:val="center"/>
+          </w:tcPr>
+          <w:p>
+            <w:pPr>
+              <w:tabs>
+                <w:tab w:val="right" w:leader="dot" w:pos="8296"/>
+              </w:tabs>
+              <w:spacing w:before="120" w:after="120"/>
+              <w:rPr>
+                <w:rFonts w:hint="eastAsia"/>
+                <w:bCs/>
+                <w:sz w:val="18"/>
+                <w:szCs w:val="18"/>
+              </w:rPr>
+            </w:pPr>
+            <w:r>
+              <w:rPr>
+                <w:rFonts w:hint="eastAsia"/>
+                <w:bCs/>
+                <w:sz w:val="18"/>
+                <w:szCs w:val="18"/>
+              </w:rPr>
+              <w:t>解决build</w:t>
+            </w:r>
+          </w:p>
+        </w:tc>
+        <w:tc>
+          <w:tcPr>
+            <w:tcW w:w="2498" w:type="dxa"/>
+            <w:gridSpan w:val="3"/>
+            <w:tcBorders>
+              <w:left w:val="nil"/>
+            </w:tcBorders>
+            <w:shd w:val="clear" w:color="auto" w:fill="auto"/>
+            <w:vAlign w:val="center"/>
+          </w:tcPr>
+          <w:p>
+            <w:pPr>
+              <w:tabs>
+                <w:tab w:val="right" w:leader="dot" w:pos="8296"/>
+              </w:tabs>
+              <w:spacing w:before="120" w:after="120"/>
+              <w:rPr>
+                <w:rFonts w:hint="default" w:eastAsia="宋体"/>
+                <w:bCs/>
+                <w:sz w:val="18"/>
+                <w:szCs w:val="18"/>
+                <w:lang w:val="en-US" w:eastAsia="zh-CN"/>
+              </w:rPr>
+            </w:pPr>
+            <w:r>
+              <w:rPr>
+                <w:rFonts w:hint="eastAsia"/>
+                <w:bCs/>
+                <w:sz w:val="18"/>
+                <w:szCs w:val="18"/>
+                <w:lang w:val="en-US" w:eastAsia="zh-CN"/>
+              </w:rPr>
+              <w:t>1.0Build20200403</w:t>
+            </w:r>
+          </w:p>
+        </w:tc>
+        <w:tc>
+          <w:tcPr>
+            <w:tcW w:w="1901" w:type="dxa"/>
+            <w:gridSpan w:val="3"/>
+            <w:tcBorders>
+              <w:left w:val="nil"/>
+            </w:tcBorders>
+            <w:shd w:val="clear" w:color="auto" w:fill="D9D9D9"/>
+            <w:vAlign w:val="center"/>
+          </w:tcPr>
+          <w:p>
+            <w:pPr>
+              <w:tabs>
+                <w:tab w:val="right" w:leader="dot" w:pos="8296"/>
+              </w:tabs>
+              <w:spacing w:before="120" w:after="120"/>
+              <w:rPr>
+                <w:rFonts w:hint="eastAsia"/>
+                <w:bCs/>
+                <w:sz w:val="18"/>
+                <w:szCs w:val="18"/>
+              </w:rPr>
+            </w:pPr>
+            <w:r>
+              <w:rPr>
+                <w:rFonts w:hint="eastAsia"/>
+                <w:bCs/>
+                <w:sz w:val="18"/>
+                <w:szCs w:val="18"/>
+              </w:rPr>
+              <w:t>解决方案</w:t>
+            </w:r>
+          </w:p>
+        </w:tc>
+        <w:tc>
+          <w:tcPr>
+            <w:tcW w:w="1984" w:type="dxa"/>
+            <w:gridSpan w:val="3"/>
+            <w:tcBorders>
+              <w:left w:val="nil"/>
+            </w:tcBorders>
+            <w:shd w:val="clear" w:color="auto" w:fill="auto"/>
+            <w:vAlign w:val="center"/>
+          </w:tcPr>
+          <w:p>
+            <w:pPr>
+              <w:tabs>
+                <w:tab w:val="right" w:leader="dot" w:pos="8296"/>
+              </w:tabs>
+              <w:spacing w:before="120" w:after="120"/>
+              <w:rPr>
+                <w:bCs/>
+                <w:sz w:val="18"/>
+                <w:szCs w:val="18"/>
+              </w:rPr>
+            </w:pPr>
+            <w:r>
+              <w:rPr>
+                <w:rFonts w:hint="eastAsia"/>
+                <w:bCs/>
+                <w:sz w:val="18"/>
+                <w:szCs w:val="18"/>
+              </w:rPr>
+              <w:t>Fixed</w:t>
+            </w:r>
+          </w:p>
+        </w:tc>
+      </w:tr>
+      <w:tr>
+        <w:tblPrEx>
+          <w:tblBorders>
+            <w:top w:val="single" w:color="auto" w:sz="4" w:space="0"/>
+            <w:left w:val="single" w:color="auto" w:sz="4" w:space="0"/>
+            <w:bottom w:val="single" w:color="auto" w:sz="4" w:space="0"/>
+            <w:right w:val="single" w:color="auto" w:sz="4" w:space="0"/>
+            <w:insideH w:val="single" w:color="auto" w:sz="4" w:space="0"/>
+            <w:insideV w:val="single" w:color="auto" w:sz="4" w:space="0"/>
+          </w:tblBorders>
+          <w:tblCellMar>
+            <w:top w:w="0" w:type="dxa"/>
+            <w:left w:w="108" w:type="dxa"/>
+            <w:bottom w:w="0" w:type="dxa"/>
+            <w:right w:w="108" w:type="dxa"/>
+          </w:tblCellMar>
+        </w:tblPrEx>
+        <w:trPr>
+          <w:jc w:val="center"/>
+        </w:trPr>
+        <w:tc>
+          <w:tcPr>
+            <w:tcW w:w="1293" w:type="dxa"/>
+            <w:gridSpan w:val="2"/>
+            <w:tcBorders>
+              <w:left w:val="single" w:color="auto" w:sz="4" w:space="0"/>
+            </w:tcBorders>
+            <w:shd w:val="clear" w:color="auto" w:fill="CCCCCC"/>
+            <w:vAlign w:val="center"/>
+          </w:tcPr>
+          <w:p>
+            <w:pPr>
+              <w:tabs>
+                <w:tab w:val="right" w:leader="dot" w:pos="8296"/>
+              </w:tabs>
+              <w:spacing w:before="120" w:after="120"/>
+              <w:rPr>
+                <w:rFonts w:hint="eastAsia"/>
+                <w:bCs/>
+                <w:sz w:val="18"/>
+                <w:szCs w:val="18"/>
+              </w:rPr>
+            </w:pPr>
+            <w:r>
+              <w:rPr>
+                <w:rFonts w:hint="eastAsia"/>
+                <w:bCs/>
+                <w:sz w:val="18"/>
+                <w:szCs w:val="18"/>
+              </w:rPr>
+              <w:t>解决详细描述</w:t>
+            </w:r>
+          </w:p>
+        </w:tc>
+        <w:tc>
+          <w:tcPr>
+            <w:tcW w:w="6383" w:type="dxa"/>
+            <w:gridSpan w:val="9"/>
+            <w:tcBorders>
+              <w:left w:val="nil"/>
+            </w:tcBorders>
+            <w:shd w:val="clear" w:color="auto" w:fill="auto"/>
+            <w:vAlign w:val="center"/>
+          </w:tcPr>
+          <w:p>
+            <w:pPr>
+              <w:tabs>
+                <w:tab w:val="right" w:leader="dot" w:pos="8296"/>
+              </w:tabs>
+              <w:spacing w:before="120" w:after="120"/>
+              <w:rPr>
+                <w:rFonts w:hint="default" w:eastAsia="宋体"/>
+                <w:bCs/>
+                <w:sz w:val="18"/>
+                <w:szCs w:val="18"/>
+                <w:lang w:val="en-US" w:eastAsia="zh-CN"/>
+              </w:rPr>
+            </w:pPr>
+            <w:r>
+              <w:rPr>
+                <w:rFonts w:hint="eastAsia"/>
+                <w:bCs/>
+                <w:sz w:val="18"/>
+                <w:szCs w:val="18"/>
+                <w:lang w:val="en-US" w:eastAsia="zh-CN"/>
+              </w:rPr>
+              <w:t>setChess中代码逻辑错误，导致break始终被执行，修改代码逻辑</w:t>
+            </w:r>
+          </w:p>
+        </w:tc>
+      </w:tr>
+      <w:tr>
+        <w:tblPrEx>
+          <w:tblBorders>
+            <w:top w:val="single" w:color="auto" w:sz="4" w:space="0"/>
+            <w:left w:val="single" w:color="auto" w:sz="4" w:space="0"/>
+            <w:bottom w:val="single" w:color="auto" w:sz="4" w:space="0"/>
+            <w:right w:val="single" w:color="auto" w:sz="4" w:space="0"/>
+            <w:insideH w:val="single" w:color="auto" w:sz="4" w:space="0"/>
+            <w:insideV w:val="single" w:color="auto" w:sz="4" w:space="0"/>
+          </w:tblBorders>
+          <w:tblCellMar>
+            <w:top w:w="0" w:type="dxa"/>
+            <w:left w:w="108" w:type="dxa"/>
+            <w:bottom w:w="0" w:type="dxa"/>
+            <w:right w:w="108" w:type="dxa"/>
+          </w:tblCellMar>
+        </w:tblPrEx>
+        <w:trPr>
+          <w:jc w:val="center"/>
+        </w:trPr>
+        <w:tc>
+          <w:tcPr>
+            <w:tcW w:w="1293" w:type="dxa"/>
+            <w:gridSpan w:val="2"/>
+            <w:tcBorders>
+              <w:left w:val="single" w:color="auto" w:sz="4" w:space="0"/>
+            </w:tcBorders>
+            <w:shd w:val="clear" w:color="auto" w:fill="CCCCCC"/>
+            <w:vAlign w:val="center"/>
+          </w:tcPr>
+          <w:p>
+            <w:pPr>
+              <w:tabs>
+                <w:tab w:val="right" w:leader="dot" w:pos="8296"/>
+              </w:tabs>
+              <w:spacing w:before="120" w:after="120"/>
+              <w:rPr>
+                <w:rFonts w:hint="eastAsia"/>
+                <w:bCs/>
+                <w:sz w:val="18"/>
+                <w:szCs w:val="18"/>
+              </w:rPr>
+            </w:pPr>
+            <w:r>
+              <w:rPr>
+                <w:rFonts w:hint="eastAsia"/>
+                <w:bCs/>
+                <w:sz w:val="18"/>
+                <w:szCs w:val="18"/>
+              </w:rPr>
+              <w:t>关闭者</w:t>
+            </w:r>
+          </w:p>
+        </w:tc>
+        <w:tc>
+          <w:tcPr>
+            <w:tcW w:w="6383" w:type="dxa"/>
+            <w:gridSpan w:val="9"/>
+            <w:tcBorders>
+              <w:left w:val="nil"/>
+            </w:tcBorders>
+            <w:shd w:val="clear" w:color="auto" w:fill="auto"/>
+            <w:vAlign w:val="center"/>
+          </w:tcPr>
+          <w:p>
+            <w:pPr>
+              <w:tabs>
+                <w:tab w:val="right" w:leader="dot" w:pos="8296"/>
+              </w:tabs>
+              <w:spacing w:before="120" w:after="120"/>
+              <w:rPr>
+                <w:rFonts w:hint="eastAsia" w:eastAsia="宋体"/>
+                <w:bCs/>
+                <w:sz w:val="18"/>
+                <w:szCs w:val="18"/>
+                <w:lang w:eastAsia="zh-CN"/>
+              </w:rPr>
+            </w:pPr>
+            <w:r>
+              <w:rPr>
+                <w:rFonts w:hint="eastAsia"/>
+                <w:bCs/>
+                <w:sz w:val="18"/>
+                <w:szCs w:val="18"/>
+                <w:lang w:val="en-US" w:eastAsia="zh-CN"/>
+              </w:rPr>
+              <w:t>李三木</w:t>
+            </w:r>
+          </w:p>
+        </w:tc>
+      </w:tr>
+    </w:tbl>
+    <w:p/>
+    <w:p>
+      <w:pPr>
+        <w:pStyle w:val="3"/>
+        <w:bidi w:val="0"/>
+        <w:rPr>
+          <w:rFonts w:hint="default" w:eastAsia="宋体"/>
+          <w:lang w:val="en-US" w:eastAsia="zh-CN"/>
+        </w:rPr>
+      </w:pPr>
+      <w:r>
+        <w:rPr>
+          <w:rFonts w:hint="eastAsia"/>
+          <w:lang w:val="en-US" w:eastAsia="zh-CN"/>
+        </w:rPr>
+        <w:t>表2 棋盘可以放置未定义的棋子</w:t>
       </w:r>
     </w:p>
     <w:tbl>
@@ -433,8 +2374,10 @@
                 <w:szCs w:val="18"/>
                 <w:lang w:val="en-US" w:eastAsia="zh-CN"/>
               </w:rPr>
-              <w:t>UT-004,UT-005</w:t>
-            </w:r>
+              <w:t>UT-006,UT-007</w:t>
+            </w:r>
+            <w:bookmarkStart w:id="0" w:name="_GoBack"/>
+            <w:bookmarkEnd w:id="0"/>
           </w:p>
         </w:tc>
       </w:tr>
@@ -1182,7 +3125,7 @@
                 <wp:inline distT="0" distB="0" distL="114300" distR="114300">
                   <wp:extent cx="3714750" cy="638175"/>
                   <wp:effectExtent l="0" t="0" r="3810" b="1905"/>
-                  <wp:docPr id="4" name="图片 4"/>
+                  <wp:docPr id="1" name="图片 1"/>
                   <wp:cNvGraphicFramePr>
                     <a:graphicFrameLocks xmlns:a="http://schemas.openxmlformats.org/drawingml/2006/main" noChangeAspect="1"/>
                   </wp:cNvGraphicFramePr>
@@ -1190,13 +3133,13 @@
                     <a:graphicData uri="http://schemas.openxmlformats.org/drawingml/2006/picture">
                       <pic:pic xmlns:pic="http://schemas.openxmlformats.org/drawingml/2006/picture">
                         <pic:nvPicPr>
-                          <pic:cNvPr id="4" name="图片 4"/>
+                          <pic:cNvPr id="1" name="图片 1"/>
                           <pic:cNvPicPr>
                             <a:picLocks noChangeAspect="1"/>
                           </pic:cNvPicPr>
                         </pic:nvPicPr>
                         <pic:blipFill>
-                          <a:blip r:embed="rId4"/>
+                          <a:blip r:embed="rId5"/>
                           <a:stretch>
                             <a:fillRect/>
                           </a:stretch>
@@ -1939,6 +3882,7 @@
         </w:tc>
       </w:tr>
     </w:tbl>
+    <w:p/>
     <w:p/>
     <w:sectPr>
       <w:pgSz w:w="11906" w:h="16838"/>
@@ -2025,7 +3969,7 @@
     <w:lsdException w:qFormat="1" w:unhideWhenUsed="0" w:uiPriority="0" w:semiHidden="0" w:name="Title"/>
     <w:lsdException w:unhideWhenUsed="0" w:uiPriority="0" w:semiHidden="0" w:name="Closing"/>
     <w:lsdException w:unhideWhenUsed="0" w:uiPriority="0" w:semiHidden="0" w:name="Signature"/>
-    <w:lsdException w:unhideWhenUsed="0" w:uiPriority="0" w:name="Default Paragraph Font"/>
+    <w:lsdException w:qFormat="1" w:unhideWhenUsed="0" w:uiPriority="0" w:name="Default Paragraph Font"/>
     <w:lsdException w:unhideWhenUsed="0" w:uiPriority="0" w:semiHidden="0" w:name="Body Text"/>
     <w:lsdException w:unhideWhenUsed="0" w:uiPriority="0" w:semiHidden="0" w:name="Body Text Indent"/>
     <w:lsdException w:unhideWhenUsed="0" w:uiPriority="0" w:semiHidden="0" w:name="List Continue"/>
@@ -2063,7 +4007,7 @@
     <w:lsdException w:unhideWhenUsed="0" w:uiPriority="0" w:semiHidden="0" w:name="HTML Sample"/>
     <w:lsdException w:unhideWhenUsed="0" w:uiPriority="0" w:semiHidden="0" w:name="HTML Typewriter"/>
     <w:lsdException w:unhideWhenUsed="0" w:uiPriority="0" w:semiHidden="0" w:name="HTML Variable"/>
-    <w:lsdException w:unhideWhenUsed="0" w:uiPriority="0" w:name="Normal Table"/>
+    <w:lsdException w:qFormat="1" w:unhideWhenUsed="0" w:uiPriority="0" w:name="Normal Table"/>
     <w:lsdException w:unhideWhenUsed="0" w:uiPriority="0" w:semiHidden="0" w:name="annotation subject"/>
     <w:lsdException w:unhideWhenUsed="0" w:uiPriority="0" w:semiHidden="0" w:name="Table Simple 1"/>
     <w:lsdException w:unhideWhenUsed="0" w:uiPriority="0" w:semiHidden="0" w:name="Table Simple 2"/>
@@ -2265,11 +4209,13 @@
   <w:style w:type="character" w:default="1" w:styleId="5">
     <w:name w:val="Default Paragraph Font"/>
     <w:semiHidden/>
+    <w:qFormat/>
     <w:uiPriority w:val="0"/>
   </w:style>
   <w:style w:type="table" w:default="1" w:styleId="4">
     <w:name w:val="Normal Table"/>
     <w:semiHidden/>
+    <w:qFormat/>
     <w:uiPriority w:val="0"/>
     <w:tblPr>
       <w:tblCellMar>

</xml_diff>

<commit_message>
Some tests for GameController.
</commit_message>
<xml_diff>
--- a/docs/单元测试缺陷报告.docx
+++ b/docs/单元测试缺陷报告.docx
@@ -2376,8 +2376,6 @@
               </w:rPr>
               <w:t>UT-006,UT-007</w:t>
             </w:r>
-            <w:bookmarkStart w:id="0" w:name="_GoBack"/>
-            <w:bookmarkEnd w:id="0"/>
           </w:p>
         </w:tc>
       </w:tr>
@@ -3883,6 +3881,1972 @@
       </w:tr>
     </w:tbl>
     <w:p/>
+    <w:p>
+      <w:pPr>
+        <w:pStyle w:val="3"/>
+        <w:bidi w:val="0"/>
+        <w:rPr>
+          <w:rFonts w:hint="default" w:eastAsia="宋体"/>
+          <w:lang w:val="en-US" w:eastAsia="zh-CN"/>
+        </w:rPr>
+      </w:pPr>
+      <w:r>
+        <w:rPr>
+          <w:rFonts w:hint="eastAsia"/>
+          <w:lang w:val="en-US" w:eastAsia="zh-CN"/>
+        </w:rPr>
+        <w:t>表</w:t>
+      </w:r>
+      <w:r>
+        <w:rPr>
+          <w:rFonts w:hint="default"/>
+          <w:lang w:val="en-US" w:eastAsia="zh-CN"/>
+        </w:rPr>
+        <w:t>3</w:t>
+      </w:r>
+      <w:r>
+        <w:rPr>
+          <w:rFonts w:hint="eastAsia"/>
+          <w:lang w:val="en-US" w:eastAsia="zh-CN"/>
+        </w:rPr>
+        <w:t xml:space="preserve"> 落子失败后仍然切换到另一玩家</w:t>
+      </w:r>
+    </w:p>
+    <w:tbl>
+      <w:tblPr>
+        <w:tblStyle w:val="4"/>
+        <w:tblW w:w="7676" w:type="dxa"/>
+        <w:jc w:val="center"/>
+        <w:tblBorders>
+          <w:top w:val="single" w:color="auto" w:sz="4" w:space="0"/>
+          <w:left w:val="single" w:color="auto" w:sz="4" w:space="0"/>
+          <w:bottom w:val="single" w:color="auto" w:sz="4" w:space="0"/>
+          <w:right w:val="single" w:color="auto" w:sz="4" w:space="0"/>
+          <w:insideH w:val="single" w:color="auto" w:sz="4" w:space="0"/>
+          <w:insideV w:val="single" w:color="auto" w:sz="4" w:space="0"/>
+        </w:tblBorders>
+        <w:tblLayout w:type="autofit"/>
+        <w:tblCellMar>
+          <w:top w:w="0" w:type="dxa"/>
+          <w:left w:w="108" w:type="dxa"/>
+          <w:bottom w:w="0" w:type="dxa"/>
+          <w:right w:w="108" w:type="dxa"/>
+        </w:tblCellMar>
+      </w:tblPr>
+      <w:tblGrid>
+        <w:gridCol w:w="785"/>
+        <w:gridCol w:w="80"/>
+        <w:gridCol w:w="2524"/>
+        <w:gridCol w:w="393"/>
+        <w:gridCol w:w="324"/>
+        <w:gridCol w:w="626"/>
+        <w:gridCol w:w="648"/>
+        <w:gridCol w:w="412"/>
+        <w:gridCol w:w="125"/>
+        <w:gridCol w:w="808"/>
+        <w:gridCol w:w="951"/>
+      </w:tblGrid>
+      <w:tr>
+        <w:tblPrEx>
+          <w:tblBorders>
+            <w:top w:val="single" w:color="auto" w:sz="4" w:space="0"/>
+            <w:left w:val="single" w:color="auto" w:sz="4" w:space="0"/>
+            <w:bottom w:val="single" w:color="auto" w:sz="4" w:space="0"/>
+            <w:right w:val="single" w:color="auto" w:sz="4" w:space="0"/>
+            <w:insideH w:val="single" w:color="auto" w:sz="4" w:space="0"/>
+            <w:insideV w:val="single" w:color="auto" w:sz="4" w:space="0"/>
+          </w:tblBorders>
+          <w:tblCellMar>
+            <w:top w:w="0" w:type="dxa"/>
+            <w:left w:w="108" w:type="dxa"/>
+            <w:bottom w:w="0" w:type="dxa"/>
+            <w:right w:w="108" w:type="dxa"/>
+          </w:tblCellMar>
+        </w:tblPrEx>
+        <w:trPr>
+          <w:jc w:val="center"/>
+        </w:trPr>
+        <w:tc>
+          <w:tcPr>
+            <w:tcW w:w="1219" w:type="dxa"/>
+            <w:tcBorders>
+              <w:left w:val="single" w:color="auto" w:sz="4" w:space="0"/>
+            </w:tcBorders>
+            <w:shd w:val="clear" w:color="auto" w:fill="CCCCCC"/>
+            <w:vAlign w:val="center"/>
+          </w:tcPr>
+          <w:p>
+            <w:pPr>
+              <w:tabs>
+                <w:tab w:val="right" w:leader="dot" w:pos="8296"/>
+              </w:tabs>
+              <w:spacing w:before="120" w:after="120"/>
+              <w:rPr>
+                <w:bCs/>
+                <w:sz w:val="18"/>
+                <w:szCs w:val="18"/>
+              </w:rPr>
+            </w:pPr>
+            <w:r>
+              <w:rPr>
+                <w:bCs/>
+                <w:sz w:val="18"/>
+                <w:szCs w:val="18"/>
+              </w:rPr>
+              <w:t>测试人</w:t>
+            </w:r>
+          </w:p>
+        </w:tc>
+        <w:tc>
+          <w:tcPr>
+            <w:tcW w:w="2198" w:type="dxa"/>
+            <w:gridSpan w:val="3"/>
+            <w:vAlign w:val="center"/>
+          </w:tcPr>
+          <w:p>
+            <w:pPr>
+              <w:tabs>
+                <w:tab w:val="right" w:leader="dot" w:pos="8296"/>
+              </w:tabs>
+              <w:spacing w:before="120" w:after="120"/>
+              <w:rPr>
+                <w:rFonts w:hint="eastAsia" w:eastAsia="宋体"/>
+                <w:bCs/>
+                <w:sz w:val="18"/>
+                <w:szCs w:val="18"/>
+                <w:lang w:eastAsia="zh-CN"/>
+              </w:rPr>
+            </w:pPr>
+            <w:r>
+              <w:rPr>
+                <w:rFonts w:hint="eastAsia"/>
+                <w:bCs/>
+                <w:sz w:val="18"/>
+                <w:szCs w:val="18"/>
+                <w:lang w:val="en-US" w:eastAsia="zh-CN"/>
+              </w:rPr>
+              <w:t>李三木</w:t>
+            </w:r>
+          </w:p>
+        </w:tc>
+        <w:tc>
+          <w:tcPr>
+            <w:tcW w:w="1789" w:type="dxa"/>
+            <w:gridSpan w:val="3"/>
+            <w:shd w:val="clear" w:color="auto" w:fill="CCCCCC"/>
+            <w:vAlign w:val="center"/>
+          </w:tcPr>
+          <w:p>
+            <w:pPr>
+              <w:tabs>
+                <w:tab w:val="right" w:leader="dot" w:pos="8296"/>
+              </w:tabs>
+              <w:spacing w:before="120" w:after="120"/>
+              <w:jc w:val="center"/>
+              <w:rPr>
+                <w:bCs/>
+                <w:sz w:val="18"/>
+                <w:szCs w:val="18"/>
+              </w:rPr>
+            </w:pPr>
+            <w:r>
+              <w:rPr>
+                <w:bCs/>
+                <w:sz w:val="18"/>
+                <w:szCs w:val="18"/>
+              </w:rPr>
+              <w:t>时间</w:t>
+            </w:r>
+          </w:p>
+        </w:tc>
+        <w:tc>
+          <w:tcPr>
+            <w:tcW w:w="2470" w:type="dxa"/>
+            <w:gridSpan w:val="4"/>
+            <w:tcBorders>
+              <w:right w:val="single" w:color="auto" w:sz="4" w:space="0"/>
+            </w:tcBorders>
+            <w:vAlign w:val="center"/>
+          </w:tcPr>
+          <w:p>
+            <w:pPr>
+              <w:tabs>
+                <w:tab w:val="right" w:leader="dot" w:pos="8296"/>
+              </w:tabs>
+              <w:spacing w:before="120" w:after="120"/>
+              <w:jc w:val="center"/>
+              <w:rPr>
+                <w:rFonts w:hint="default" w:eastAsia="宋体"/>
+                <w:bCs/>
+                <w:sz w:val="18"/>
+                <w:szCs w:val="18"/>
+                <w:lang w:val="en-US" w:eastAsia="zh-CN"/>
+              </w:rPr>
+            </w:pPr>
+            <w:r>
+              <w:rPr>
+                <w:rFonts w:hint="eastAsia"/>
+                <w:bCs/>
+                <w:sz w:val="18"/>
+                <w:szCs w:val="18"/>
+                <w:lang w:val="en-US" w:eastAsia="zh-CN"/>
+              </w:rPr>
+              <w:t>2020/4/3</w:t>
+            </w:r>
+          </w:p>
+        </w:tc>
+      </w:tr>
+      <w:tr>
+        <w:tblPrEx>
+          <w:tblBorders>
+            <w:top w:val="single" w:color="auto" w:sz="4" w:space="0"/>
+            <w:left w:val="single" w:color="auto" w:sz="4" w:space="0"/>
+            <w:bottom w:val="single" w:color="auto" w:sz="4" w:space="0"/>
+            <w:right w:val="single" w:color="auto" w:sz="4" w:space="0"/>
+            <w:insideH w:val="single" w:color="auto" w:sz="4" w:space="0"/>
+            <w:insideV w:val="single" w:color="auto" w:sz="4" w:space="0"/>
+          </w:tblBorders>
+          <w:tblCellMar>
+            <w:top w:w="0" w:type="dxa"/>
+            <w:left w:w="108" w:type="dxa"/>
+            <w:bottom w:w="0" w:type="dxa"/>
+            <w:right w:w="108" w:type="dxa"/>
+          </w:tblCellMar>
+        </w:tblPrEx>
+        <w:trPr>
+          <w:jc w:val="center"/>
+        </w:trPr>
+        <w:tc>
+          <w:tcPr>
+            <w:tcW w:w="1219" w:type="dxa"/>
+            <w:tcBorders>
+              <w:left w:val="single" w:color="auto" w:sz="4" w:space="0"/>
+            </w:tcBorders>
+            <w:shd w:val="clear" w:color="auto" w:fill="CCCCCC"/>
+            <w:vAlign w:val="center"/>
+          </w:tcPr>
+          <w:p>
+            <w:pPr>
+              <w:tabs>
+                <w:tab w:val="right" w:leader="dot" w:pos="8296"/>
+              </w:tabs>
+              <w:spacing w:before="120" w:after="120"/>
+              <w:rPr>
+                <w:bCs/>
+                <w:sz w:val="18"/>
+                <w:szCs w:val="18"/>
+              </w:rPr>
+            </w:pPr>
+            <w:r>
+              <w:rPr>
+                <w:bCs/>
+                <w:sz w:val="18"/>
+                <w:szCs w:val="18"/>
+              </w:rPr>
+              <w:t>功能模块名</w:t>
+            </w:r>
+          </w:p>
+        </w:tc>
+        <w:tc>
+          <w:tcPr>
+            <w:tcW w:w="2198" w:type="dxa"/>
+            <w:gridSpan w:val="3"/>
+            <w:vAlign w:val="center"/>
+          </w:tcPr>
+          <w:p>
+            <w:pPr>
+              <w:tabs>
+                <w:tab w:val="right" w:leader="dot" w:pos="8296"/>
+              </w:tabs>
+              <w:spacing w:before="120" w:after="120"/>
+              <w:rPr>
+                <w:rFonts w:hint="default" w:eastAsia="宋体"/>
+                <w:bCs/>
+                <w:sz w:val="18"/>
+                <w:szCs w:val="18"/>
+                <w:lang w:val="en-US" w:eastAsia="zh-CN"/>
+              </w:rPr>
+            </w:pPr>
+            <w:r>
+              <w:rPr>
+                <w:rFonts w:hint="eastAsia"/>
+                <w:bCs/>
+                <w:sz w:val="18"/>
+                <w:szCs w:val="18"/>
+                <w:lang w:val="en-US" w:eastAsia="zh-CN"/>
+              </w:rPr>
+              <w:t>sse.GameController#setChess</w:t>
+            </w:r>
+          </w:p>
+        </w:tc>
+        <w:tc>
+          <w:tcPr>
+            <w:tcW w:w="1789" w:type="dxa"/>
+            <w:gridSpan w:val="3"/>
+            <w:shd w:val="clear" w:color="auto" w:fill="CCCCCC"/>
+            <w:vAlign w:val="center"/>
+          </w:tcPr>
+          <w:p>
+            <w:pPr>
+              <w:tabs>
+                <w:tab w:val="right" w:leader="dot" w:pos="8296"/>
+              </w:tabs>
+              <w:spacing w:before="120" w:after="120"/>
+              <w:jc w:val="center"/>
+              <w:rPr>
+                <w:bCs/>
+                <w:sz w:val="18"/>
+                <w:szCs w:val="18"/>
+              </w:rPr>
+            </w:pPr>
+            <w:r>
+              <w:rPr>
+                <w:rFonts w:hint="eastAsia"/>
+                <w:bCs/>
+                <w:sz w:val="18"/>
+                <w:szCs w:val="18"/>
+              </w:rPr>
+              <w:t>功能编号</w:t>
+            </w:r>
+          </w:p>
+        </w:tc>
+        <w:tc>
+          <w:tcPr>
+            <w:tcW w:w="2470" w:type="dxa"/>
+            <w:gridSpan w:val="4"/>
+            <w:tcBorders>
+              <w:right w:val="single" w:color="auto" w:sz="4" w:space="0"/>
+            </w:tcBorders>
+            <w:vAlign w:val="center"/>
+          </w:tcPr>
+          <w:p>
+            <w:pPr>
+              <w:tabs>
+                <w:tab w:val="right" w:leader="dot" w:pos="8296"/>
+              </w:tabs>
+              <w:spacing w:before="120" w:after="120"/>
+              <w:jc w:val="center"/>
+              <w:rPr>
+                <w:rFonts w:hint="default" w:eastAsia="宋体"/>
+                <w:bCs/>
+                <w:sz w:val="18"/>
+                <w:szCs w:val="18"/>
+                <w:lang w:val="en-US" w:eastAsia="zh-CN"/>
+              </w:rPr>
+            </w:pPr>
+            <w:r>
+              <w:rPr>
+                <w:rFonts w:hint="eastAsia"/>
+                <w:bCs/>
+                <w:sz w:val="18"/>
+                <w:szCs w:val="18"/>
+                <w:lang w:val="en-US" w:eastAsia="zh-CN"/>
+              </w:rPr>
+              <w:t>N/A</w:t>
+            </w:r>
+          </w:p>
+        </w:tc>
+      </w:tr>
+      <w:tr>
+        <w:tblPrEx>
+          <w:tblBorders>
+            <w:top w:val="single" w:color="auto" w:sz="4" w:space="0"/>
+            <w:left w:val="single" w:color="auto" w:sz="4" w:space="0"/>
+            <w:bottom w:val="single" w:color="auto" w:sz="4" w:space="0"/>
+            <w:right w:val="single" w:color="auto" w:sz="4" w:space="0"/>
+            <w:insideH w:val="single" w:color="auto" w:sz="4" w:space="0"/>
+            <w:insideV w:val="single" w:color="auto" w:sz="4" w:space="0"/>
+          </w:tblBorders>
+          <w:tblCellMar>
+            <w:top w:w="0" w:type="dxa"/>
+            <w:left w:w="108" w:type="dxa"/>
+            <w:bottom w:w="0" w:type="dxa"/>
+            <w:right w:w="108" w:type="dxa"/>
+          </w:tblCellMar>
+        </w:tblPrEx>
+        <w:trPr>
+          <w:jc w:val="center"/>
+        </w:trPr>
+        <w:tc>
+          <w:tcPr>
+            <w:tcW w:w="1219" w:type="dxa"/>
+            <w:tcBorders>
+              <w:left w:val="single" w:color="auto" w:sz="4" w:space="0"/>
+            </w:tcBorders>
+            <w:shd w:val="clear" w:color="auto" w:fill="CCCCCC"/>
+            <w:vAlign w:val="center"/>
+          </w:tcPr>
+          <w:p>
+            <w:pPr>
+              <w:tabs>
+                <w:tab w:val="right" w:leader="dot" w:pos="8296"/>
+              </w:tabs>
+              <w:spacing w:before="120" w:after="120"/>
+              <w:rPr>
+                <w:bCs/>
+                <w:sz w:val="18"/>
+                <w:szCs w:val="18"/>
+              </w:rPr>
+            </w:pPr>
+            <w:r>
+              <w:rPr>
+                <w:bCs/>
+                <w:sz w:val="18"/>
+                <w:szCs w:val="18"/>
+              </w:rPr>
+              <w:t>用例编号</w:t>
+            </w:r>
+          </w:p>
+        </w:tc>
+        <w:tc>
+          <w:tcPr>
+            <w:tcW w:w="6457" w:type="dxa"/>
+            <w:gridSpan w:val="10"/>
+            <w:vAlign w:val="center"/>
+          </w:tcPr>
+          <w:p>
+            <w:pPr>
+              <w:tabs>
+                <w:tab w:val="right" w:leader="dot" w:pos="8296"/>
+              </w:tabs>
+              <w:spacing w:before="120" w:after="120"/>
+              <w:rPr>
+                <w:rFonts w:hint="default" w:eastAsia="宋体"/>
+                <w:bCs/>
+                <w:sz w:val="18"/>
+                <w:szCs w:val="18"/>
+                <w:lang w:val="en-US" w:eastAsia="zh-CN"/>
+              </w:rPr>
+            </w:pPr>
+            <w:r>
+              <w:rPr>
+                <w:rFonts w:hint="eastAsia"/>
+                <w:bCs/>
+                <w:sz w:val="18"/>
+                <w:szCs w:val="18"/>
+                <w:lang w:val="en-US" w:eastAsia="zh-CN"/>
+              </w:rPr>
+              <w:t>UT-016,UT-017</w:t>
+            </w:r>
+          </w:p>
+        </w:tc>
+      </w:tr>
+      <w:tr>
+        <w:tblPrEx>
+          <w:tblBorders>
+            <w:top w:val="single" w:color="auto" w:sz="4" w:space="0"/>
+            <w:left w:val="single" w:color="auto" w:sz="4" w:space="0"/>
+            <w:bottom w:val="single" w:color="auto" w:sz="4" w:space="0"/>
+            <w:right w:val="single" w:color="auto" w:sz="4" w:space="0"/>
+            <w:insideH w:val="single" w:color="auto" w:sz="4" w:space="0"/>
+            <w:insideV w:val="single" w:color="auto" w:sz="4" w:space="0"/>
+          </w:tblBorders>
+          <w:tblCellMar>
+            <w:top w:w="0" w:type="dxa"/>
+            <w:left w:w="108" w:type="dxa"/>
+            <w:bottom w:w="0" w:type="dxa"/>
+            <w:right w:w="108" w:type="dxa"/>
+          </w:tblCellMar>
+        </w:tblPrEx>
+        <w:trPr>
+          <w:trHeight w:val="110" w:hRule="atLeast"/>
+          <w:jc w:val="center"/>
+        </w:trPr>
+        <w:tc>
+          <w:tcPr>
+            <w:tcW w:w="1219" w:type="dxa"/>
+            <w:tcBorders>
+              <w:left w:val="single" w:color="auto" w:sz="4" w:space="0"/>
+              <w:bottom w:val="single" w:color="auto" w:sz="4" w:space="0"/>
+            </w:tcBorders>
+            <w:shd w:val="clear" w:color="auto" w:fill="CCCCCC"/>
+            <w:vAlign w:val="center"/>
+          </w:tcPr>
+          <w:p>
+            <w:pPr>
+              <w:tabs>
+                <w:tab w:val="right" w:leader="dot" w:pos="8296"/>
+              </w:tabs>
+              <w:spacing w:before="120" w:after="120"/>
+              <w:rPr>
+                <w:bCs/>
+                <w:sz w:val="18"/>
+                <w:szCs w:val="18"/>
+              </w:rPr>
+            </w:pPr>
+            <w:r>
+              <w:rPr>
+                <w:bCs/>
+                <w:sz w:val="18"/>
+                <w:szCs w:val="18"/>
+              </w:rPr>
+              <w:t>严重程度</w:t>
+            </w:r>
+          </w:p>
+        </w:tc>
+        <w:tc>
+          <w:tcPr>
+            <w:tcW w:w="1912" w:type="dxa"/>
+            <w:gridSpan w:val="2"/>
+            <w:tcBorders>
+              <w:bottom w:val="single" w:color="auto" w:sz="4" w:space="0"/>
+            </w:tcBorders>
+            <w:vAlign w:val="center"/>
+          </w:tcPr>
+          <w:p>
+            <w:pPr>
+              <w:tabs>
+                <w:tab w:val="right" w:leader="dot" w:pos="8296"/>
+              </w:tabs>
+              <w:spacing w:before="120" w:after="120"/>
+              <w:rPr>
+                <w:rFonts w:hint="default" w:eastAsia="宋体"/>
+                <w:bCs/>
+                <w:sz w:val="18"/>
+                <w:szCs w:val="18"/>
+                <w:lang w:val="en-US" w:eastAsia="zh-CN"/>
+              </w:rPr>
+            </w:pPr>
+            <w:r>
+              <w:rPr>
+                <w:rFonts w:hint="eastAsia"/>
+                <w:bCs/>
+                <w:sz w:val="18"/>
+                <w:szCs w:val="18"/>
+                <w:lang w:val="en-US" w:eastAsia="zh-CN"/>
+              </w:rPr>
+              <w:t>高</w:t>
+            </w:r>
+          </w:p>
+        </w:tc>
+        <w:tc>
+          <w:tcPr>
+            <w:tcW w:w="1384" w:type="dxa"/>
+            <w:gridSpan w:val="3"/>
+            <w:tcBorders>
+              <w:bottom w:val="single" w:color="auto" w:sz="4" w:space="0"/>
+            </w:tcBorders>
+            <w:shd w:val="clear" w:color="auto" w:fill="D9D9D9"/>
+            <w:vAlign w:val="center"/>
+          </w:tcPr>
+          <w:p>
+            <w:pPr>
+              <w:tabs>
+                <w:tab w:val="right" w:leader="dot" w:pos="8296"/>
+              </w:tabs>
+              <w:spacing w:before="120" w:after="120"/>
+              <w:rPr>
+                <w:bCs/>
+                <w:sz w:val="18"/>
+                <w:szCs w:val="18"/>
+              </w:rPr>
+            </w:pPr>
+            <w:r>
+              <w:rPr>
+                <w:bCs/>
+                <w:sz w:val="18"/>
+                <w:szCs w:val="18"/>
+              </w:rPr>
+              <w:t>优先级</w:t>
+            </w:r>
+          </w:p>
+        </w:tc>
+        <w:tc>
+          <w:tcPr>
+            <w:tcW w:w="1324" w:type="dxa"/>
+            <w:gridSpan w:val="3"/>
+            <w:tcBorders>
+              <w:bottom w:val="single" w:color="auto" w:sz="4" w:space="0"/>
+            </w:tcBorders>
+            <w:vAlign w:val="center"/>
+          </w:tcPr>
+          <w:p>
+            <w:pPr>
+              <w:tabs>
+                <w:tab w:val="right" w:leader="dot" w:pos="8296"/>
+              </w:tabs>
+              <w:spacing w:before="120" w:after="120"/>
+              <w:rPr>
+                <w:rFonts w:hint="default" w:eastAsia="宋体"/>
+                <w:bCs/>
+                <w:sz w:val="18"/>
+                <w:szCs w:val="18"/>
+                <w:lang w:val="en-US" w:eastAsia="zh-CN"/>
+              </w:rPr>
+            </w:pPr>
+            <w:r>
+              <w:rPr>
+                <w:rFonts w:hint="eastAsia"/>
+                <w:bCs/>
+                <w:sz w:val="18"/>
+                <w:szCs w:val="18"/>
+                <w:lang w:val="en-US" w:eastAsia="zh-CN"/>
+              </w:rPr>
+              <w:t>高</w:t>
+            </w:r>
+          </w:p>
+        </w:tc>
+        <w:tc>
+          <w:tcPr>
+            <w:tcW w:w="827" w:type="dxa"/>
+            <w:tcBorders>
+              <w:bottom w:val="single" w:color="auto" w:sz="4" w:space="0"/>
+            </w:tcBorders>
+            <w:shd w:val="clear" w:color="auto" w:fill="D9D9D9"/>
+            <w:vAlign w:val="center"/>
+          </w:tcPr>
+          <w:p>
+            <w:pPr>
+              <w:tabs>
+                <w:tab w:val="right" w:leader="dot" w:pos="8296"/>
+              </w:tabs>
+              <w:spacing w:before="120" w:after="120"/>
+              <w:rPr>
+                <w:bCs/>
+                <w:sz w:val="18"/>
+                <w:szCs w:val="18"/>
+              </w:rPr>
+            </w:pPr>
+            <w:r>
+              <w:rPr>
+                <w:bCs/>
+                <w:sz w:val="18"/>
+                <w:szCs w:val="18"/>
+              </w:rPr>
+              <w:t>状态</w:t>
+            </w:r>
+          </w:p>
+        </w:tc>
+        <w:tc>
+          <w:tcPr>
+            <w:tcW w:w="1010" w:type="dxa"/>
+            <w:tcBorders>
+              <w:bottom w:val="single" w:color="auto" w:sz="4" w:space="0"/>
+            </w:tcBorders>
+            <w:vAlign w:val="center"/>
+          </w:tcPr>
+          <w:p>
+            <w:pPr>
+              <w:tabs>
+                <w:tab w:val="right" w:leader="dot" w:pos="8296"/>
+              </w:tabs>
+              <w:spacing w:before="120" w:after="120"/>
+              <w:rPr>
+                <w:bCs/>
+                <w:sz w:val="18"/>
+                <w:szCs w:val="18"/>
+              </w:rPr>
+            </w:pPr>
+            <w:r>
+              <w:rPr>
+                <w:rFonts w:hint="eastAsia"/>
+                <w:bCs/>
+                <w:sz w:val="18"/>
+                <w:szCs w:val="18"/>
+              </w:rPr>
+              <w:t>关闭</w:t>
+            </w:r>
+          </w:p>
+        </w:tc>
+      </w:tr>
+      <w:tr>
+        <w:tblPrEx>
+          <w:tblBorders>
+            <w:top w:val="single" w:color="auto" w:sz="4" w:space="0"/>
+            <w:left w:val="single" w:color="auto" w:sz="4" w:space="0"/>
+            <w:bottom w:val="single" w:color="auto" w:sz="4" w:space="0"/>
+            <w:right w:val="single" w:color="auto" w:sz="4" w:space="0"/>
+            <w:insideH w:val="single" w:color="auto" w:sz="4" w:space="0"/>
+            <w:insideV w:val="single" w:color="auto" w:sz="4" w:space="0"/>
+          </w:tblBorders>
+          <w:tblCellMar>
+            <w:top w:w="0" w:type="dxa"/>
+            <w:left w:w="108" w:type="dxa"/>
+            <w:bottom w:w="0" w:type="dxa"/>
+            <w:right w:w="108" w:type="dxa"/>
+          </w:tblCellMar>
+        </w:tblPrEx>
+        <w:trPr>
+          <w:jc w:val="center"/>
+        </w:trPr>
+        <w:tc>
+          <w:tcPr>
+            <w:tcW w:w="1219" w:type="dxa"/>
+            <w:tcBorders>
+              <w:left w:val="single" w:color="auto" w:sz="4" w:space="0"/>
+              <w:bottom w:val="single" w:color="auto" w:sz="4" w:space="0"/>
+            </w:tcBorders>
+            <w:shd w:val="clear" w:color="auto" w:fill="CCCCCC"/>
+            <w:vAlign w:val="center"/>
+          </w:tcPr>
+          <w:p>
+            <w:pPr>
+              <w:tabs>
+                <w:tab w:val="right" w:leader="dot" w:pos="8296"/>
+              </w:tabs>
+              <w:spacing w:before="120" w:after="120"/>
+              <w:rPr>
+                <w:bCs/>
+                <w:sz w:val="18"/>
+                <w:szCs w:val="18"/>
+              </w:rPr>
+            </w:pPr>
+            <w:r>
+              <w:rPr>
+                <w:bCs/>
+                <w:sz w:val="18"/>
+                <w:szCs w:val="18"/>
+              </w:rPr>
+              <w:t>分配给</w:t>
+            </w:r>
+          </w:p>
+        </w:tc>
+        <w:tc>
+          <w:tcPr>
+            <w:tcW w:w="6457" w:type="dxa"/>
+            <w:gridSpan w:val="10"/>
+            <w:tcBorders>
+              <w:left w:val="nil"/>
+              <w:bottom w:val="single" w:color="auto" w:sz="4" w:space="0"/>
+            </w:tcBorders>
+            <w:shd w:val="clear" w:color="auto" w:fill="auto"/>
+            <w:vAlign w:val="center"/>
+          </w:tcPr>
+          <w:p>
+            <w:pPr>
+              <w:tabs>
+                <w:tab w:val="right" w:leader="dot" w:pos="8296"/>
+              </w:tabs>
+              <w:spacing w:before="120" w:after="120"/>
+              <w:rPr>
+                <w:rFonts w:hint="eastAsia" w:eastAsia="宋体"/>
+                <w:bCs/>
+                <w:sz w:val="18"/>
+                <w:szCs w:val="18"/>
+                <w:lang w:val="en-US" w:eastAsia="zh-CN"/>
+              </w:rPr>
+            </w:pPr>
+            <w:r>
+              <w:rPr>
+                <w:rFonts w:hint="eastAsia"/>
+                <w:bCs/>
+                <w:sz w:val="18"/>
+                <w:szCs w:val="18"/>
+                <w:lang w:val="en-US" w:eastAsia="zh-CN"/>
+              </w:rPr>
+              <w:t>李三木</w:t>
+            </w:r>
+          </w:p>
+        </w:tc>
+      </w:tr>
+      <w:tr>
+        <w:tblPrEx>
+          <w:tblBorders>
+            <w:top w:val="single" w:color="auto" w:sz="4" w:space="0"/>
+            <w:left w:val="single" w:color="auto" w:sz="4" w:space="0"/>
+            <w:bottom w:val="single" w:color="auto" w:sz="4" w:space="0"/>
+            <w:right w:val="single" w:color="auto" w:sz="4" w:space="0"/>
+            <w:insideH w:val="single" w:color="auto" w:sz="4" w:space="0"/>
+            <w:insideV w:val="single" w:color="auto" w:sz="4" w:space="0"/>
+          </w:tblBorders>
+          <w:tblCellMar>
+            <w:top w:w="0" w:type="dxa"/>
+            <w:left w:w="108" w:type="dxa"/>
+            <w:bottom w:w="0" w:type="dxa"/>
+            <w:right w:w="108" w:type="dxa"/>
+          </w:tblCellMar>
+        </w:tblPrEx>
+        <w:trPr>
+          <w:jc w:val="center"/>
+        </w:trPr>
+        <w:tc>
+          <w:tcPr>
+            <w:tcW w:w="1219" w:type="dxa"/>
+            <w:tcBorders>
+              <w:left w:val="single" w:color="auto" w:sz="4" w:space="0"/>
+            </w:tcBorders>
+            <w:shd w:val="clear" w:color="auto" w:fill="CCCCCC"/>
+            <w:vAlign w:val="center"/>
+          </w:tcPr>
+          <w:p>
+            <w:pPr>
+              <w:tabs>
+                <w:tab w:val="right" w:leader="dot" w:pos="8296"/>
+              </w:tabs>
+              <w:spacing w:before="120" w:after="120"/>
+              <w:rPr>
+                <w:bCs/>
+                <w:sz w:val="18"/>
+                <w:szCs w:val="18"/>
+              </w:rPr>
+            </w:pPr>
+            <w:r>
+              <w:rPr>
+                <w:bCs/>
+                <w:sz w:val="18"/>
+                <w:szCs w:val="18"/>
+              </w:rPr>
+              <w:t>发送给</w:t>
+            </w:r>
+          </w:p>
+        </w:tc>
+        <w:tc>
+          <w:tcPr>
+            <w:tcW w:w="6457" w:type="dxa"/>
+            <w:gridSpan w:val="10"/>
+            <w:tcBorders>
+              <w:left w:val="nil"/>
+            </w:tcBorders>
+            <w:shd w:val="clear" w:color="auto" w:fill="auto"/>
+            <w:vAlign w:val="center"/>
+          </w:tcPr>
+          <w:p>
+            <w:pPr>
+              <w:tabs>
+                <w:tab w:val="right" w:leader="dot" w:pos="8296"/>
+              </w:tabs>
+              <w:spacing w:before="120" w:after="120"/>
+              <w:rPr>
+                <w:rFonts w:hint="eastAsia" w:eastAsia="宋体"/>
+                <w:bCs/>
+                <w:sz w:val="18"/>
+                <w:szCs w:val="18"/>
+                <w:lang w:eastAsia="zh-CN"/>
+              </w:rPr>
+            </w:pPr>
+            <w:r>
+              <w:rPr>
+                <w:rFonts w:hint="eastAsia"/>
+                <w:bCs/>
+                <w:sz w:val="18"/>
+                <w:szCs w:val="18"/>
+                <w:lang w:val="en-US" w:eastAsia="zh-CN"/>
+              </w:rPr>
+              <w:t>李三木</w:t>
+            </w:r>
+          </w:p>
+        </w:tc>
+      </w:tr>
+      <w:tr>
+        <w:tblPrEx>
+          <w:tblBorders>
+            <w:top w:val="single" w:color="auto" w:sz="4" w:space="0"/>
+            <w:left w:val="single" w:color="auto" w:sz="4" w:space="0"/>
+            <w:bottom w:val="single" w:color="auto" w:sz="4" w:space="0"/>
+            <w:right w:val="single" w:color="auto" w:sz="4" w:space="0"/>
+            <w:insideH w:val="single" w:color="auto" w:sz="4" w:space="0"/>
+            <w:insideV w:val="single" w:color="auto" w:sz="4" w:space="0"/>
+          </w:tblBorders>
+          <w:tblCellMar>
+            <w:top w:w="0" w:type="dxa"/>
+            <w:left w:w="108" w:type="dxa"/>
+            <w:bottom w:w="0" w:type="dxa"/>
+            <w:right w:w="108" w:type="dxa"/>
+          </w:tblCellMar>
+        </w:tblPrEx>
+        <w:trPr>
+          <w:jc w:val="center"/>
+        </w:trPr>
+        <w:tc>
+          <w:tcPr>
+            <w:tcW w:w="1219" w:type="dxa"/>
+            <w:tcBorders>
+              <w:left w:val="single" w:color="auto" w:sz="4" w:space="0"/>
+              <w:bottom w:val="single" w:color="auto" w:sz="4" w:space="0"/>
+            </w:tcBorders>
+            <w:shd w:val="clear" w:color="auto" w:fill="CCCCCC"/>
+            <w:vAlign w:val="center"/>
+          </w:tcPr>
+          <w:p>
+            <w:pPr>
+              <w:tabs>
+                <w:tab w:val="right" w:leader="dot" w:pos="8296"/>
+              </w:tabs>
+              <w:spacing w:before="120" w:after="120"/>
+              <w:rPr>
+                <w:bCs/>
+                <w:sz w:val="18"/>
+                <w:szCs w:val="18"/>
+              </w:rPr>
+            </w:pPr>
+            <w:r>
+              <w:rPr>
+                <w:bCs/>
+                <w:sz w:val="18"/>
+                <w:szCs w:val="18"/>
+              </w:rPr>
+              <w:t>缺陷标题</w:t>
+            </w:r>
+          </w:p>
+        </w:tc>
+        <w:tc>
+          <w:tcPr>
+            <w:tcW w:w="6457" w:type="dxa"/>
+            <w:gridSpan w:val="10"/>
+            <w:tcBorders>
+              <w:left w:val="nil"/>
+              <w:bottom w:val="single" w:color="auto" w:sz="4" w:space="0"/>
+            </w:tcBorders>
+            <w:shd w:val="clear" w:color="auto" w:fill="auto"/>
+            <w:vAlign w:val="center"/>
+          </w:tcPr>
+          <w:p>
+            <w:pPr>
+              <w:tabs>
+                <w:tab w:val="right" w:leader="dot" w:pos="8296"/>
+              </w:tabs>
+              <w:spacing w:before="120" w:after="120"/>
+              <w:rPr>
+                <w:bCs/>
+                <w:sz w:val="18"/>
+                <w:szCs w:val="18"/>
+              </w:rPr>
+            </w:pPr>
+            <w:r>
+              <w:rPr>
+                <w:rFonts w:hint="eastAsia"/>
+                <w:bCs/>
+                <w:sz w:val="18"/>
+                <w:szCs w:val="18"/>
+              </w:rPr>
+              <w:t>落子失败后仍然切换到另一玩家</w:t>
+            </w:r>
+          </w:p>
+        </w:tc>
+      </w:tr>
+      <w:tr>
+        <w:tblPrEx>
+          <w:tblBorders>
+            <w:top w:val="single" w:color="auto" w:sz="4" w:space="0"/>
+            <w:left w:val="single" w:color="auto" w:sz="4" w:space="0"/>
+            <w:bottom w:val="single" w:color="auto" w:sz="4" w:space="0"/>
+            <w:right w:val="single" w:color="auto" w:sz="4" w:space="0"/>
+            <w:insideH w:val="single" w:color="auto" w:sz="4" w:space="0"/>
+            <w:insideV w:val="single" w:color="auto" w:sz="4" w:space="0"/>
+          </w:tblBorders>
+          <w:tblCellMar>
+            <w:top w:w="0" w:type="dxa"/>
+            <w:left w:w="108" w:type="dxa"/>
+            <w:bottom w:w="0" w:type="dxa"/>
+            <w:right w:w="108" w:type="dxa"/>
+          </w:tblCellMar>
+        </w:tblPrEx>
+        <w:trPr>
+          <w:jc w:val="center"/>
+        </w:trPr>
+        <w:tc>
+          <w:tcPr>
+            <w:tcW w:w="7676" w:type="dxa"/>
+            <w:gridSpan w:val="11"/>
+            <w:tcBorders>
+              <w:left w:val="single" w:color="auto" w:sz="4" w:space="0"/>
+            </w:tcBorders>
+            <w:shd w:val="clear" w:color="auto" w:fill="auto"/>
+            <w:vAlign w:val="center"/>
+          </w:tcPr>
+          <w:p>
+            <w:pPr>
+              <w:tabs>
+                <w:tab w:val="right" w:leader="dot" w:pos="8296"/>
+              </w:tabs>
+              <w:spacing w:before="120" w:after="120"/>
+              <w:rPr>
+                <w:bCs/>
+                <w:i/>
+                <w:color w:val="0000FF"/>
+                <w:sz w:val="18"/>
+                <w:szCs w:val="18"/>
+              </w:rPr>
+            </w:pPr>
+            <w:r>
+              <w:rPr>
+                <w:bCs/>
+                <w:i/>
+                <w:color w:val="0000FF"/>
+                <w:sz w:val="18"/>
+                <w:szCs w:val="18"/>
+              </w:rPr>
+              <w:t>详细描述</w:t>
+            </w:r>
+          </w:p>
+          <w:p>
+            <w:pPr>
+              <w:tabs>
+                <w:tab w:val="right" w:leader="dot" w:pos="8296"/>
+              </w:tabs>
+              <w:spacing w:before="120" w:after="120"/>
+              <w:rPr>
+                <w:rFonts w:hint="default" w:eastAsia="宋体"/>
+                <w:bCs/>
+                <w:sz w:val="18"/>
+                <w:szCs w:val="18"/>
+                <w:lang w:val="en-US" w:eastAsia="zh-CN"/>
+              </w:rPr>
+            </w:pPr>
+            <w:r>
+              <w:rPr>
+                <w:rFonts w:hint="eastAsia"/>
+                <w:bCs/>
+                <w:sz w:val="18"/>
+                <w:szCs w:val="18"/>
+                <w:lang w:val="en-US" w:eastAsia="zh-CN"/>
+              </w:rPr>
+              <w:t>GameController 在落子失败时仍然切换到另一玩家下棋。</w:t>
+            </w:r>
+          </w:p>
+          <w:p>
+            <w:pPr>
+              <w:tabs>
+                <w:tab w:val="right" w:leader="dot" w:pos="8296"/>
+              </w:tabs>
+              <w:spacing w:before="120" w:after="120"/>
+              <w:rPr>
+                <w:bCs/>
+                <w:i/>
+                <w:color w:val="0000FF"/>
+                <w:sz w:val="18"/>
+                <w:szCs w:val="18"/>
+              </w:rPr>
+            </w:pPr>
+            <w:r>
+              <w:rPr>
+                <w:bCs/>
+                <w:i/>
+                <w:color w:val="0000FF"/>
+                <w:sz w:val="18"/>
+                <w:szCs w:val="18"/>
+              </w:rPr>
+              <w:t>预期结果：</w:t>
+            </w:r>
+          </w:p>
+          <w:p>
+            <w:pPr>
+              <w:tabs>
+                <w:tab w:val="right" w:leader="dot" w:pos="8296"/>
+              </w:tabs>
+              <w:spacing w:before="120" w:after="120"/>
+              <w:rPr>
+                <w:rFonts w:hint="eastAsia"/>
+                <w:bCs/>
+                <w:sz w:val="18"/>
+                <w:szCs w:val="18"/>
+                <w:lang w:val="en-US" w:eastAsia="zh-CN"/>
+              </w:rPr>
+            </w:pPr>
+            <w:r>
+              <w:rPr>
+                <w:rFonts w:hint="eastAsia"/>
+                <w:bCs/>
+                <w:sz w:val="18"/>
+                <w:szCs w:val="18"/>
+                <w:lang w:val="en-US" w:eastAsia="zh-CN"/>
+              </w:rPr>
+              <w:t>返回False，棋盘未被设置，player不变</w:t>
+            </w:r>
+          </w:p>
+          <w:p>
+            <w:pPr>
+              <w:tabs>
+                <w:tab w:val="right" w:leader="dot" w:pos="8296"/>
+              </w:tabs>
+              <w:spacing w:before="120" w:after="120"/>
+              <w:rPr>
+                <w:bCs/>
+                <w:i/>
+                <w:color w:val="0000FF"/>
+                <w:sz w:val="18"/>
+                <w:szCs w:val="18"/>
+              </w:rPr>
+            </w:pPr>
+            <w:r>
+              <w:rPr>
+                <w:bCs/>
+                <w:i/>
+                <w:color w:val="0000FF"/>
+                <w:sz w:val="18"/>
+                <w:szCs w:val="18"/>
+              </w:rPr>
+              <w:t>实际结果：</w:t>
+            </w:r>
+          </w:p>
+          <w:p>
+            <w:pPr>
+              <w:tabs>
+                <w:tab w:val="right" w:leader="dot" w:pos="8296"/>
+              </w:tabs>
+              <w:spacing w:before="120" w:after="120"/>
+              <w:rPr>
+                <w:rFonts w:hint="default" w:eastAsia="宋体"/>
+                <w:bCs/>
+                <w:sz w:val="18"/>
+                <w:szCs w:val="18"/>
+                <w:lang w:val="en-US" w:eastAsia="zh-CN"/>
+              </w:rPr>
+            </w:pPr>
+            <w:r>
+              <w:rPr>
+                <w:rFonts w:hint="eastAsia"/>
+                <w:bCs/>
+                <w:sz w:val="18"/>
+                <w:szCs w:val="18"/>
+                <w:lang w:val="en-US" w:eastAsia="zh-CN"/>
+              </w:rPr>
+              <w:t>返回False，棋盘未被设置，player更新</w:t>
+            </w:r>
+          </w:p>
+        </w:tc>
+      </w:tr>
+      <w:tr>
+        <w:tblPrEx>
+          <w:tblBorders>
+            <w:top w:val="single" w:color="auto" w:sz="4" w:space="0"/>
+            <w:left w:val="single" w:color="auto" w:sz="4" w:space="0"/>
+            <w:bottom w:val="single" w:color="auto" w:sz="4" w:space="0"/>
+            <w:right w:val="single" w:color="auto" w:sz="4" w:space="0"/>
+            <w:insideH w:val="single" w:color="auto" w:sz="4" w:space="0"/>
+            <w:insideV w:val="single" w:color="auto" w:sz="4" w:space="0"/>
+          </w:tblBorders>
+          <w:tblCellMar>
+            <w:top w:w="0" w:type="dxa"/>
+            <w:left w:w="108" w:type="dxa"/>
+            <w:bottom w:w="0" w:type="dxa"/>
+            <w:right w:w="108" w:type="dxa"/>
+          </w:tblCellMar>
+        </w:tblPrEx>
+        <w:trPr>
+          <w:trHeight w:val="903" w:hRule="atLeast"/>
+          <w:jc w:val="center"/>
+        </w:trPr>
+        <w:tc>
+          <w:tcPr>
+            <w:tcW w:w="1293" w:type="dxa"/>
+            <w:gridSpan w:val="2"/>
+            <w:tcBorders>
+              <w:left w:val="single" w:color="auto" w:sz="4" w:space="0"/>
+              <w:bottom w:val="single" w:color="auto" w:sz="4" w:space="0"/>
+            </w:tcBorders>
+            <w:shd w:val="clear" w:color="auto" w:fill="CCCCCC"/>
+            <w:vAlign w:val="center"/>
+          </w:tcPr>
+          <w:p>
+            <w:pPr>
+              <w:tabs>
+                <w:tab w:val="right" w:leader="dot" w:pos="8296"/>
+              </w:tabs>
+              <w:spacing w:before="120" w:after="120"/>
+              <w:rPr>
+                <w:bCs/>
+                <w:sz w:val="18"/>
+                <w:szCs w:val="18"/>
+              </w:rPr>
+            </w:pPr>
+            <w:r>
+              <w:rPr>
+                <w:bCs/>
+                <w:sz w:val="18"/>
+                <w:szCs w:val="18"/>
+              </w:rPr>
+              <w:t>附件</w:t>
+            </w:r>
+          </w:p>
+        </w:tc>
+        <w:tc>
+          <w:tcPr>
+            <w:tcW w:w="6383" w:type="dxa"/>
+            <w:gridSpan w:val="9"/>
+            <w:tcBorders>
+              <w:left w:val="nil"/>
+              <w:bottom w:val="single" w:color="auto" w:sz="4" w:space="0"/>
+            </w:tcBorders>
+            <w:shd w:val="clear" w:color="auto" w:fill="auto"/>
+            <w:vAlign w:val="center"/>
+          </w:tcPr>
+          <w:p>
+            <w:pPr>
+              <w:tabs>
+                <w:tab w:val="right" w:leader="dot" w:pos="8296"/>
+              </w:tabs>
+              <w:spacing w:before="120" w:after="120"/>
+              <w:rPr>
+                <w:bCs/>
+                <w:sz w:val="18"/>
+                <w:szCs w:val="18"/>
+              </w:rPr>
+            </w:pPr>
+            <w:r>
+              <w:drawing>
+                <wp:inline distT="0" distB="0" distL="114300" distR="114300">
+                  <wp:extent cx="4030345" cy="1061720"/>
+                  <wp:effectExtent l="0" t="0" r="8255" b="5080"/>
+                  <wp:docPr id="4" name="图片 1"/>
+                  <wp:cNvGraphicFramePr>
+                    <a:graphicFrameLocks xmlns:a="http://schemas.openxmlformats.org/drawingml/2006/main" noChangeAspect="1"/>
+                  </wp:cNvGraphicFramePr>
+                  <a:graphic xmlns:a="http://schemas.openxmlformats.org/drawingml/2006/main">
+                    <a:graphicData uri="http://schemas.openxmlformats.org/drawingml/2006/picture">
+                      <pic:pic xmlns:pic="http://schemas.openxmlformats.org/drawingml/2006/picture">
+                        <pic:nvPicPr>
+                          <pic:cNvPr id="4" name="图片 1"/>
+                          <pic:cNvPicPr>
+                            <a:picLocks noChangeAspect="1"/>
+                          </pic:cNvPicPr>
+                        </pic:nvPicPr>
+                        <pic:blipFill>
+                          <a:blip r:embed="rId6"/>
+                          <a:stretch>
+                            <a:fillRect/>
+                          </a:stretch>
+                        </pic:blipFill>
+                        <pic:spPr>
+                          <a:xfrm>
+                            <a:off x="0" y="0"/>
+                            <a:ext cx="4030345" cy="1061720"/>
+                          </a:xfrm>
+                          <a:prstGeom prst="rect">
+                            <a:avLst/>
+                          </a:prstGeom>
+                          <a:noFill/>
+                          <a:ln>
+                            <a:noFill/>
+                          </a:ln>
+                        </pic:spPr>
+                      </pic:pic>
+                    </a:graphicData>
+                  </a:graphic>
+                </wp:inline>
+              </w:drawing>
+            </w:r>
+          </w:p>
+        </w:tc>
+      </w:tr>
+      <w:tr>
+        <w:tblPrEx>
+          <w:tblBorders>
+            <w:top w:val="single" w:color="auto" w:sz="4" w:space="0"/>
+            <w:left w:val="single" w:color="auto" w:sz="4" w:space="0"/>
+            <w:bottom w:val="single" w:color="auto" w:sz="4" w:space="0"/>
+            <w:right w:val="single" w:color="auto" w:sz="4" w:space="0"/>
+            <w:insideH w:val="single" w:color="auto" w:sz="4" w:space="0"/>
+            <w:insideV w:val="single" w:color="auto" w:sz="4" w:space="0"/>
+          </w:tblBorders>
+          <w:tblCellMar>
+            <w:top w:w="0" w:type="dxa"/>
+            <w:left w:w="108" w:type="dxa"/>
+            <w:bottom w:w="0" w:type="dxa"/>
+            <w:right w:w="108" w:type="dxa"/>
+          </w:tblCellMar>
+        </w:tblPrEx>
+        <w:trPr>
+          <w:jc w:val="center"/>
+        </w:trPr>
+        <w:tc>
+          <w:tcPr>
+            <w:tcW w:w="1293" w:type="dxa"/>
+            <w:gridSpan w:val="2"/>
+            <w:tcBorders>
+              <w:left w:val="single" w:color="auto" w:sz="4" w:space="0"/>
+            </w:tcBorders>
+            <w:shd w:val="clear" w:color="auto" w:fill="CCCCCC"/>
+            <w:vAlign w:val="center"/>
+          </w:tcPr>
+          <w:p>
+            <w:pPr>
+              <w:tabs>
+                <w:tab w:val="right" w:leader="dot" w:pos="8296"/>
+              </w:tabs>
+              <w:spacing w:before="120" w:after="120"/>
+              <w:rPr>
+                <w:bCs/>
+                <w:sz w:val="18"/>
+                <w:szCs w:val="18"/>
+              </w:rPr>
+            </w:pPr>
+            <w:r>
+              <w:rPr>
+                <w:bCs/>
+                <w:sz w:val="18"/>
+                <w:szCs w:val="18"/>
+              </w:rPr>
+              <w:t>相关缺陷</w:t>
+            </w:r>
+          </w:p>
+        </w:tc>
+        <w:tc>
+          <w:tcPr>
+            <w:tcW w:w="6383" w:type="dxa"/>
+            <w:gridSpan w:val="9"/>
+            <w:tcBorders>
+              <w:left w:val="nil"/>
+            </w:tcBorders>
+            <w:shd w:val="clear" w:color="auto" w:fill="auto"/>
+            <w:vAlign w:val="center"/>
+          </w:tcPr>
+          <w:p>
+            <w:pPr>
+              <w:tabs>
+                <w:tab w:val="right" w:leader="dot" w:pos="8296"/>
+              </w:tabs>
+              <w:spacing w:before="120" w:after="120"/>
+              <w:rPr>
+                <w:bCs/>
+                <w:sz w:val="18"/>
+                <w:szCs w:val="18"/>
+              </w:rPr>
+            </w:pPr>
+            <w:r>
+              <w:rPr>
+                <w:bCs/>
+                <w:sz w:val="18"/>
+                <w:szCs w:val="18"/>
+              </w:rPr>
+              <w:t>无</w:t>
+            </w:r>
+          </w:p>
+        </w:tc>
+      </w:tr>
+      <w:tr>
+        <w:tblPrEx>
+          <w:tblBorders>
+            <w:top w:val="single" w:color="auto" w:sz="4" w:space="0"/>
+            <w:left w:val="single" w:color="auto" w:sz="4" w:space="0"/>
+            <w:bottom w:val="single" w:color="auto" w:sz="4" w:space="0"/>
+            <w:right w:val="single" w:color="auto" w:sz="4" w:space="0"/>
+            <w:insideH w:val="single" w:color="auto" w:sz="4" w:space="0"/>
+            <w:insideV w:val="single" w:color="auto" w:sz="4" w:space="0"/>
+          </w:tblBorders>
+          <w:tblCellMar>
+            <w:top w:w="0" w:type="dxa"/>
+            <w:left w:w="108" w:type="dxa"/>
+            <w:bottom w:w="0" w:type="dxa"/>
+            <w:right w:w="108" w:type="dxa"/>
+          </w:tblCellMar>
+        </w:tblPrEx>
+        <w:trPr>
+          <w:jc w:val="center"/>
+        </w:trPr>
+        <w:tc>
+          <w:tcPr>
+            <w:tcW w:w="1293" w:type="dxa"/>
+            <w:gridSpan w:val="2"/>
+            <w:tcBorders>
+              <w:left w:val="single" w:color="auto" w:sz="4" w:space="0"/>
+            </w:tcBorders>
+            <w:shd w:val="clear" w:color="auto" w:fill="CCCCCC"/>
+            <w:vAlign w:val="center"/>
+          </w:tcPr>
+          <w:p>
+            <w:pPr>
+              <w:tabs>
+                <w:tab w:val="right" w:leader="dot" w:pos="8296"/>
+              </w:tabs>
+              <w:spacing w:before="120" w:after="120"/>
+              <w:rPr>
+                <w:bCs/>
+                <w:sz w:val="18"/>
+                <w:szCs w:val="18"/>
+              </w:rPr>
+            </w:pPr>
+            <w:r>
+              <w:rPr>
+                <w:bCs/>
+                <w:sz w:val="18"/>
+                <w:szCs w:val="18"/>
+              </w:rPr>
+              <w:t>注释</w:t>
+            </w:r>
+          </w:p>
+        </w:tc>
+        <w:tc>
+          <w:tcPr>
+            <w:tcW w:w="6383" w:type="dxa"/>
+            <w:gridSpan w:val="9"/>
+            <w:tcBorders>
+              <w:left w:val="nil"/>
+            </w:tcBorders>
+            <w:shd w:val="clear" w:color="auto" w:fill="auto"/>
+            <w:vAlign w:val="center"/>
+          </w:tcPr>
+          <w:p>
+            <w:pPr>
+              <w:tabs>
+                <w:tab w:val="right" w:leader="dot" w:pos="8296"/>
+              </w:tabs>
+              <w:spacing w:before="120" w:after="120"/>
+              <w:rPr>
+                <w:bCs/>
+                <w:sz w:val="18"/>
+                <w:szCs w:val="18"/>
+              </w:rPr>
+            </w:pPr>
+          </w:p>
+        </w:tc>
+      </w:tr>
+      <w:tr>
+        <w:tblPrEx>
+          <w:tblBorders>
+            <w:top w:val="single" w:color="auto" w:sz="4" w:space="0"/>
+            <w:left w:val="single" w:color="auto" w:sz="4" w:space="0"/>
+            <w:bottom w:val="single" w:color="auto" w:sz="4" w:space="0"/>
+            <w:right w:val="single" w:color="auto" w:sz="4" w:space="0"/>
+            <w:insideH w:val="single" w:color="auto" w:sz="4" w:space="0"/>
+            <w:insideV w:val="single" w:color="auto" w:sz="4" w:space="0"/>
+          </w:tblBorders>
+          <w:tblCellMar>
+            <w:top w:w="0" w:type="dxa"/>
+            <w:left w:w="108" w:type="dxa"/>
+            <w:bottom w:w="0" w:type="dxa"/>
+            <w:right w:w="108" w:type="dxa"/>
+          </w:tblCellMar>
+        </w:tblPrEx>
+        <w:trPr>
+          <w:jc w:val="center"/>
+        </w:trPr>
+        <w:tc>
+          <w:tcPr>
+            <w:tcW w:w="7676" w:type="dxa"/>
+            <w:gridSpan w:val="11"/>
+            <w:tcBorders>
+              <w:left w:val="single" w:color="auto" w:sz="4" w:space="0"/>
+            </w:tcBorders>
+            <w:shd w:val="clear" w:color="auto" w:fill="CCCCCC"/>
+            <w:vAlign w:val="center"/>
+          </w:tcPr>
+          <w:p>
+            <w:pPr>
+              <w:tabs>
+                <w:tab w:val="right" w:leader="dot" w:pos="8296"/>
+              </w:tabs>
+              <w:spacing w:before="120" w:after="120"/>
+              <w:rPr>
+                <w:bCs/>
+                <w:sz w:val="18"/>
+                <w:szCs w:val="18"/>
+              </w:rPr>
+            </w:pPr>
+            <w:r>
+              <w:rPr>
+                <w:rFonts w:hint="eastAsia"/>
+                <w:bCs/>
+                <w:sz w:val="18"/>
+                <w:szCs w:val="18"/>
+              </w:rPr>
+              <w:t>解决</w:t>
+            </w:r>
+          </w:p>
+        </w:tc>
+      </w:tr>
+      <w:tr>
+        <w:tblPrEx>
+          <w:tblBorders>
+            <w:top w:val="single" w:color="auto" w:sz="4" w:space="0"/>
+            <w:left w:val="single" w:color="auto" w:sz="4" w:space="0"/>
+            <w:bottom w:val="single" w:color="auto" w:sz="4" w:space="0"/>
+            <w:right w:val="single" w:color="auto" w:sz="4" w:space="0"/>
+            <w:insideH w:val="single" w:color="auto" w:sz="4" w:space="0"/>
+            <w:insideV w:val="single" w:color="auto" w:sz="4" w:space="0"/>
+          </w:tblBorders>
+          <w:tblCellMar>
+            <w:top w:w="0" w:type="dxa"/>
+            <w:left w:w="108" w:type="dxa"/>
+            <w:bottom w:w="0" w:type="dxa"/>
+            <w:right w:w="108" w:type="dxa"/>
+          </w:tblCellMar>
+        </w:tblPrEx>
+        <w:trPr>
+          <w:jc w:val="center"/>
+        </w:trPr>
+        <w:tc>
+          <w:tcPr>
+            <w:tcW w:w="1293" w:type="dxa"/>
+            <w:gridSpan w:val="2"/>
+            <w:tcBorders>
+              <w:left w:val="single" w:color="auto" w:sz="4" w:space="0"/>
+            </w:tcBorders>
+            <w:shd w:val="clear" w:color="auto" w:fill="CCCCCC"/>
+            <w:vAlign w:val="center"/>
+          </w:tcPr>
+          <w:p>
+            <w:pPr>
+              <w:tabs>
+                <w:tab w:val="right" w:leader="dot" w:pos="8296"/>
+              </w:tabs>
+              <w:spacing w:before="120" w:after="120"/>
+              <w:rPr>
+                <w:bCs/>
+                <w:sz w:val="18"/>
+                <w:szCs w:val="18"/>
+              </w:rPr>
+            </w:pPr>
+            <w:r>
+              <w:rPr>
+                <w:rFonts w:hint="eastAsia"/>
+                <w:bCs/>
+                <w:sz w:val="18"/>
+                <w:szCs w:val="18"/>
+              </w:rPr>
+              <w:t>解决者</w:t>
+            </w:r>
+          </w:p>
+        </w:tc>
+        <w:tc>
+          <w:tcPr>
+            <w:tcW w:w="2498" w:type="dxa"/>
+            <w:gridSpan w:val="3"/>
+            <w:tcBorders>
+              <w:left w:val="nil"/>
+            </w:tcBorders>
+            <w:shd w:val="clear" w:color="auto" w:fill="auto"/>
+            <w:vAlign w:val="center"/>
+          </w:tcPr>
+          <w:p>
+            <w:pPr>
+              <w:tabs>
+                <w:tab w:val="right" w:leader="dot" w:pos="8296"/>
+              </w:tabs>
+              <w:spacing w:before="120" w:after="120"/>
+              <w:rPr>
+                <w:rFonts w:hint="eastAsia" w:eastAsia="宋体"/>
+                <w:bCs/>
+                <w:sz w:val="18"/>
+                <w:szCs w:val="18"/>
+                <w:lang w:eastAsia="zh-CN"/>
+              </w:rPr>
+            </w:pPr>
+            <w:r>
+              <w:rPr>
+                <w:rFonts w:hint="eastAsia"/>
+                <w:bCs/>
+                <w:sz w:val="18"/>
+                <w:szCs w:val="18"/>
+                <w:lang w:val="en-US" w:eastAsia="zh-CN"/>
+              </w:rPr>
+              <w:t>李三木</w:t>
+            </w:r>
+          </w:p>
+        </w:tc>
+        <w:tc>
+          <w:tcPr>
+            <w:tcW w:w="1901" w:type="dxa"/>
+            <w:gridSpan w:val="3"/>
+            <w:tcBorders>
+              <w:left w:val="nil"/>
+            </w:tcBorders>
+            <w:shd w:val="clear" w:color="auto" w:fill="D9D9D9"/>
+            <w:vAlign w:val="center"/>
+          </w:tcPr>
+          <w:p>
+            <w:pPr>
+              <w:tabs>
+                <w:tab w:val="right" w:leader="dot" w:pos="8296"/>
+              </w:tabs>
+              <w:spacing w:before="120" w:after="120"/>
+              <w:rPr>
+                <w:bCs/>
+                <w:sz w:val="18"/>
+                <w:szCs w:val="18"/>
+              </w:rPr>
+            </w:pPr>
+            <w:r>
+              <w:rPr>
+                <w:rFonts w:hint="eastAsia"/>
+                <w:bCs/>
+                <w:sz w:val="18"/>
+                <w:szCs w:val="18"/>
+              </w:rPr>
+              <w:t>解决日期</w:t>
+            </w:r>
+          </w:p>
+        </w:tc>
+        <w:tc>
+          <w:tcPr>
+            <w:tcW w:w="1984" w:type="dxa"/>
+            <w:gridSpan w:val="3"/>
+            <w:tcBorders>
+              <w:left w:val="nil"/>
+            </w:tcBorders>
+            <w:shd w:val="clear" w:color="auto" w:fill="auto"/>
+            <w:vAlign w:val="center"/>
+          </w:tcPr>
+          <w:p>
+            <w:pPr>
+              <w:tabs>
+                <w:tab w:val="right" w:leader="dot" w:pos="8296"/>
+              </w:tabs>
+              <w:spacing w:before="120" w:after="120"/>
+              <w:rPr>
+                <w:rFonts w:hint="default" w:eastAsia="宋体"/>
+                <w:bCs/>
+                <w:sz w:val="18"/>
+                <w:szCs w:val="18"/>
+                <w:lang w:val="en-US" w:eastAsia="zh-CN"/>
+              </w:rPr>
+            </w:pPr>
+            <w:r>
+              <w:rPr>
+                <w:rFonts w:hint="eastAsia"/>
+                <w:bCs/>
+                <w:sz w:val="18"/>
+                <w:szCs w:val="18"/>
+                <w:lang w:val="en-US" w:eastAsia="zh-CN"/>
+              </w:rPr>
+              <w:t>2020/4/4</w:t>
+            </w:r>
+          </w:p>
+        </w:tc>
+      </w:tr>
+      <w:tr>
+        <w:tblPrEx>
+          <w:tblBorders>
+            <w:top w:val="single" w:color="auto" w:sz="4" w:space="0"/>
+            <w:left w:val="single" w:color="auto" w:sz="4" w:space="0"/>
+            <w:bottom w:val="single" w:color="auto" w:sz="4" w:space="0"/>
+            <w:right w:val="single" w:color="auto" w:sz="4" w:space="0"/>
+            <w:insideH w:val="single" w:color="auto" w:sz="4" w:space="0"/>
+            <w:insideV w:val="single" w:color="auto" w:sz="4" w:space="0"/>
+          </w:tblBorders>
+          <w:tblCellMar>
+            <w:top w:w="0" w:type="dxa"/>
+            <w:left w:w="108" w:type="dxa"/>
+            <w:bottom w:w="0" w:type="dxa"/>
+            <w:right w:w="108" w:type="dxa"/>
+          </w:tblCellMar>
+        </w:tblPrEx>
+        <w:trPr>
+          <w:jc w:val="center"/>
+        </w:trPr>
+        <w:tc>
+          <w:tcPr>
+            <w:tcW w:w="1293" w:type="dxa"/>
+            <w:gridSpan w:val="2"/>
+            <w:tcBorders>
+              <w:left w:val="single" w:color="auto" w:sz="4" w:space="0"/>
+            </w:tcBorders>
+            <w:shd w:val="clear" w:color="auto" w:fill="CCCCCC"/>
+            <w:vAlign w:val="center"/>
+          </w:tcPr>
+          <w:p>
+            <w:pPr>
+              <w:tabs>
+                <w:tab w:val="right" w:leader="dot" w:pos="8296"/>
+              </w:tabs>
+              <w:spacing w:before="120" w:after="120"/>
+              <w:rPr>
+                <w:rFonts w:hint="eastAsia"/>
+                <w:bCs/>
+                <w:sz w:val="18"/>
+                <w:szCs w:val="18"/>
+              </w:rPr>
+            </w:pPr>
+            <w:r>
+              <w:rPr>
+                <w:rFonts w:hint="eastAsia"/>
+                <w:bCs/>
+                <w:sz w:val="18"/>
+                <w:szCs w:val="18"/>
+              </w:rPr>
+              <w:t>解决build</w:t>
+            </w:r>
+          </w:p>
+        </w:tc>
+        <w:tc>
+          <w:tcPr>
+            <w:tcW w:w="2498" w:type="dxa"/>
+            <w:gridSpan w:val="3"/>
+            <w:tcBorders>
+              <w:left w:val="nil"/>
+            </w:tcBorders>
+            <w:shd w:val="clear" w:color="auto" w:fill="auto"/>
+            <w:vAlign w:val="center"/>
+          </w:tcPr>
+          <w:p>
+            <w:pPr>
+              <w:tabs>
+                <w:tab w:val="right" w:leader="dot" w:pos="8296"/>
+              </w:tabs>
+              <w:spacing w:before="120" w:after="120"/>
+              <w:rPr>
+                <w:rFonts w:hint="default" w:eastAsia="宋体"/>
+                <w:bCs/>
+                <w:sz w:val="18"/>
+                <w:szCs w:val="18"/>
+                <w:lang w:val="en-US" w:eastAsia="zh-CN"/>
+              </w:rPr>
+            </w:pPr>
+            <w:r>
+              <w:rPr>
+                <w:rFonts w:hint="eastAsia"/>
+                <w:bCs/>
+                <w:sz w:val="18"/>
+                <w:szCs w:val="18"/>
+                <w:lang w:val="en-US" w:eastAsia="zh-CN"/>
+              </w:rPr>
+              <w:t>1.0Build20200404</w:t>
+            </w:r>
+          </w:p>
+        </w:tc>
+        <w:tc>
+          <w:tcPr>
+            <w:tcW w:w="1901" w:type="dxa"/>
+            <w:gridSpan w:val="3"/>
+            <w:tcBorders>
+              <w:left w:val="nil"/>
+            </w:tcBorders>
+            <w:shd w:val="clear" w:color="auto" w:fill="D9D9D9"/>
+            <w:vAlign w:val="center"/>
+          </w:tcPr>
+          <w:p>
+            <w:pPr>
+              <w:tabs>
+                <w:tab w:val="right" w:leader="dot" w:pos="8296"/>
+              </w:tabs>
+              <w:spacing w:before="120" w:after="120"/>
+              <w:rPr>
+                <w:rFonts w:hint="eastAsia"/>
+                <w:bCs/>
+                <w:sz w:val="18"/>
+                <w:szCs w:val="18"/>
+              </w:rPr>
+            </w:pPr>
+            <w:r>
+              <w:rPr>
+                <w:rFonts w:hint="eastAsia"/>
+                <w:bCs/>
+                <w:sz w:val="18"/>
+                <w:szCs w:val="18"/>
+              </w:rPr>
+              <w:t>解决方案</w:t>
+            </w:r>
+          </w:p>
+        </w:tc>
+        <w:tc>
+          <w:tcPr>
+            <w:tcW w:w="1984" w:type="dxa"/>
+            <w:gridSpan w:val="3"/>
+            <w:tcBorders>
+              <w:left w:val="nil"/>
+            </w:tcBorders>
+            <w:shd w:val="clear" w:color="auto" w:fill="auto"/>
+            <w:vAlign w:val="center"/>
+          </w:tcPr>
+          <w:p>
+            <w:pPr>
+              <w:tabs>
+                <w:tab w:val="right" w:leader="dot" w:pos="8296"/>
+              </w:tabs>
+              <w:spacing w:before="120" w:after="120"/>
+              <w:rPr>
+                <w:bCs/>
+                <w:sz w:val="18"/>
+                <w:szCs w:val="18"/>
+              </w:rPr>
+            </w:pPr>
+            <w:r>
+              <w:rPr>
+                <w:rFonts w:hint="eastAsia"/>
+                <w:bCs/>
+                <w:sz w:val="18"/>
+                <w:szCs w:val="18"/>
+              </w:rPr>
+              <w:t>Fixed</w:t>
+            </w:r>
+          </w:p>
+        </w:tc>
+      </w:tr>
+      <w:tr>
+        <w:tblPrEx>
+          <w:tblBorders>
+            <w:top w:val="single" w:color="auto" w:sz="4" w:space="0"/>
+            <w:left w:val="single" w:color="auto" w:sz="4" w:space="0"/>
+            <w:bottom w:val="single" w:color="auto" w:sz="4" w:space="0"/>
+            <w:right w:val="single" w:color="auto" w:sz="4" w:space="0"/>
+            <w:insideH w:val="single" w:color="auto" w:sz="4" w:space="0"/>
+            <w:insideV w:val="single" w:color="auto" w:sz="4" w:space="0"/>
+          </w:tblBorders>
+          <w:tblCellMar>
+            <w:top w:w="0" w:type="dxa"/>
+            <w:left w:w="108" w:type="dxa"/>
+            <w:bottom w:w="0" w:type="dxa"/>
+            <w:right w:w="108" w:type="dxa"/>
+          </w:tblCellMar>
+        </w:tblPrEx>
+        <w:trPr>
+          <w:jc w:val="center"/>
+        </w:trPr>
+        <w:tc>
+          <w:tcPr>
+            <w:tcW w:w="1293" w:type="dxa"/>
+            <w:gridSpan w:val="2"/>
+            <w:tcBorders>
+              <w:left w:val="single" w:color="auto" w:sz="4" w:space="0"/>
+            </w:tcBorders>
+            <w:shd w:val="clear" w:color="auto" w:fill="CCCCCC"/>
+            <w:vAlign w:val="center"/>
+          </w:tcPr>
+          <w:p>
+            <w:pPr>
+              <w:tabs>
+                <w:tab w:val="right" w:leader="dot" w:pos="8296"/>
+              </w:tabs>
+              <w:spacing w:before="120" w:after="120"/>
+              <w:rPr>
+                <w:rFonts w:hint="eastAsia"/>
+                <w:bCs/>
+                <w:sz w:val="18"/>
+                <w:szCs w:val="18"/>
+              </w:rPr>
+            </w:pPr>
+            <w:r>
+              <w:rPr>
+                <w:rFonts w:hint="eastAsia"/>
+                <w:bCs/>
+                <w:sz w:val="18"/>
+                <w:szCs w:val="18"/>
+              </w:rPr>
+              <w:t>解决详细描述</w:t>
+            </w:r>
+          </w:p>
+        </w:tc>
+        <w:tc>
+          <w:tcPr>
+            <w:tcW w:w="6383" w:type="dxa"/>
+            <w:gridSpan w:val="9"/>
+            <w:tcBorders>
+              <w:left w:val="nil"/>
+            </w:tcBorders>
+            <w:shd w:val="clear" w:color="auto" w:fill="auto"/>
+            <w:vAlign w:val="center"/>
+          </w:tcPr>
+          <w:p>
+            <w:pPr>
+              <w:tabs>
+                <w:tab w:val="right" w:leader="dot" w:pos="8296"/>
+              </w:tabs>
+              <w:spacing w:before="120" w:after="120"/>
+              <w:rPr>
+                <w:rFonts w:hint="default" w:eastAsia="宋体"/>
+                <w:bCs/>
+                <w:sz w:val="18"/>
+                <w:szCs w:val="18"/>
+                <w:lang w:val="en-US" w:eastAsia="zh-CN"/>
+              </w:rPr>
+            </w:pPr>
+            <w:r>
+              <w:rPr>
+                <w:rFonts w:hint="eastAsia"/>
+                <w:bCs/>
+                <w:sz w:val="18"/>
+                <w:szCs w:val="18"/>
+                <w:lang w:val="en-US" w:eastAsia="zh-CN"/>
+              </w:rPr>
+              <w:t>setChess中未</w:t>
+            </w:r>
+            <w:bookmarkStart w:id="0" w:name="_GoBack"/>
+            <w:bookmarkEnd w:id="0"/>
+            <w:r>
+              <w:rPr>
+                <w:rFonts w:hint="eastAsia"/>
+                <w:bCs/>
+                <w:sz w:val="18"/>
+                <w:szCs w:val="18"/>
+                <w:lang w:val="en-US" w:eastAsia="zh-CN"/>
+              </w:rPr>
+              <w:t>针对返回值处理，已根据返回值作出判断</w:t>
+            </w:r>
+          </w:p>
+        </w:tc>
+      </w:tr>
+      <w:tr>
+        <w:tblPrEx>
+          <w:tblBorders>
+            <w:top w:val="single" w:color="auto" w:sz="4" w:space="0"/>
+            <w:left w:val="single" w:color="auto" w:sz="4" w:space="0"/>
+            <w:bottom w:val="single" w:color="auto" w:sz="4" w:space="0"/>
+            <w:right w:val="single" w:color="auto" w:sz="4" w:space="0"/>
+            <w:insideH w:val="single" w:color="auto" w:sz="4" w:space="0"/>
+            <w:insideV w:val="single" w:color="auto" w:sz="4" w:space="0"/>
+          </w:tblBorders>
+          <w:tblCellMar>
+            <w:top w:w="0" w:type="dxa"/>
+            <w:left w:w="108" w:type="dxa"/>
+            <w:bottom w:w="0" w:type="dxa"/>
+            <w:right w:w="108" w:type="dxa"/>
+          </w:tblCellMar>
+        </w:tblPrEx>
+        <w:trPr>
+          <w:jc w:val="center"/>
+        </w:trPr>
+        <w:tc>
+          <w:tcPr>
+            <w:tcW w:w="1293" w:type="dxa"/>
+            <w:gridSpan w:val="2"/>
+            <w:tcBorders>
+              <w:left w:val="single" w:color="auto" w:sz="4" w:space="0"/>
+            </w:tcBorders>
+            <w:shd w:val="clear" w:color="auto" w:fill="CCCCCC"/>
+            <w:vAlign w:val="center"/>
+          </w:tcPr>
+          <w:p>
+            <w:pPr>
+              <w:tabs>
+                <w:tab w:val="right" w:leader="dot" w:pos="8296"/>
+              </w:tabs>
+              <w:spacing w:before="120" w:after="120"/>
+              <w:rPr>
+                <w:rFonts w:hint="eastAsia"/>
+                <w:bCs/>
+                <w:sz w:val="18"/>
+                <w:szCs w:val="18"/>
+              </w:rPr>
+            </w:pPr>
+            <w:r>
+              <w:rPr>
+                <w:rFonts w:hint="eastAsia"/>
+                <w:bCs/>
+                <w:sz w:val="18"/>
+                <w:szCs w:val="18"/>
+              </w:rPr>
+              <w:t>关闭者</w:t>
+            </w:r>
+          </w:p>
+        </w:tc>
+        <w:tc>
+          <w:tcPr>
+            <w:tcW w:w="6383" w:type="dxa"/>
+            <w:gridSpan w:val="9"/>
+            <w:tcBorders>
+              <w:left w:val="nil"/>
+            </w:tcBorders>
+            <w:shd w:val="clear" w:color="auto" w:fill="auto"/>
+            <w:vAlign w:val="center"/>
+          </w:tcPr>
+          <w:p>
+            <w:pPr>
+              <w:tabs>
+                <w:tab w:val="right" w:leader="dot" w:pos="8296"/>
+              </w:tabs>
+              <w:spacing w:before="120" w:after="120"/>
+              <w:rPr>
+                <w:rFonts w:hint="eastAsia" w:eastAsia="宋体"/>
+                <w:bCs/>
+                <w:sz w:val="18"/>
+                <w:szCs w:val="18"/>
+                <w:lang w:eastAsia="zh-CN"/>
+              </w:rPr>
+            </w:pPr>
+            <w:r>
+              <w:rPr>
+                <w:rFonts w:hint="eastAsia"/>
+                <w:bCs/>
+                <w:sz w:val="18"/>
+                <w:szCs w:val="18"/>
+                <w:lang w:val="en-US" w:eastAsia="zh-CN"/>
+              </w:rPr>
+              <w:t>李三木</w:t>
+            </w:r>
+          </w:p>
+        </w:tc>
+      </w:tr>
+    </w:tbl>
     <w:p/>
     <w:sectPr>
       <w:pgSz w:w="11906" w:h="16838"/>

</xml_diff>

<commit_message>
Finished unit testing on the project.
</commit_message>
<xml_diff>
--- a/docs/单元测试缺陷报告.docx
+++ b/docs/单元测试缺陷报告.docx
@@ -4010,22 +4010,22 @@
               </w:tabs>
               <w:spacing w:before="120" w:after="120"/>
               <w:rPr>
-                <w:rFonts w:hint="eastAsia" w:eastAsia="宋体"/>
-                <w:bCs/>
-                <w:sz w:val="18"/>
-                <w:szCs w:val="18"/>
-                <w:lang w:eastAsia="zh-CN"/>
-              </w:rPr>
-            </w:pPr>
-            <w:r>
-              <w:rPr>
-                <w:rFonts w:hint="eastAsia"/>
+                <w:rFonts w:hint="default" w:eastAsia="宋体"/>
                 <w:bCs/>
                 <w:sz w:val="18"/>
                 <w:szCs w:val="18"/>
                 <w:lang w:val="en-US" w:eastAsia="zh-CN"/>
               </w:rPr>
-              <w:t>李三木</w:t>
+            </w:pPr>
+            <w:r>
+              <w:rPr>
+                <w:rFonts w:hint="eastAsia"/>
+                <w:bCs/>
+                <w:sz w:val="18"/>
+                <w:szCs w:val="18"/>
+                <w:lang w:val="en-US" w:eastAsia="zh-CN"/>
+              </w:rPr>
+              <w:t>李澳</w:t>
             </w:r>
           </w:p>
         </w:tc>
@@ -4326,7 +4326,7 @@
                 <w:szCs w:val="18"/>
                 <w:lang w:val="en-US" w:eastAsia="zh-CN"/>
               </w:rPr>
-              <w:t>UT-016,UT-017</w:t>
+              <w:t>UT-016,UT-017，UT-018</w:t>
             </w:r>
           </w:p>
         </w:tc>
@@ -5738,19 +5738,7 @@
                 <w:szCs w:val="18"/>
                 <w:lang w:val="en-US" w:eastAsia="zh-CN"/>
               </w:rPr>
-              <w:t>setChess中未</w:t>
-            </w:r>
-            <w:bookmarkStart w:id="0" w:name="_GoBack"/>
-            <w:bookmarkEnd w:id="0"/>
-            <w:r>
-              <w:rPr>
-                <w:rFonts w:hint="eastAsia"/>
-                <w:bCs/>
-                <w:sz w:val="18"/>
-                <w:szCs w:val="18"/>
-                <w:lang w:val="en-US" w:eastAsia="zh-CN"/>
-              </w:rPr>
-              <w:t>针对返回值处理，已根据返回值作出判断</w:t>
+              <w:t>setChess中未针对返回值处理，已根据返回值作出判断</w:t>
             </w:r>
           </w:p>
         </w:tc>
@@ -5848,6 +5836,3884 @@
       </w:tr>
     </w:tbl>
     <w:p/>
+    <w:p>
+      <w:pPr>
+        <w:pStyle w:val="3"/>
+        <w:bidi w:val="0"/>
+        <w:rPr>
+          <w:rFonts w:hint="default"/>
+          <w:lang w:val="en-US" w:eastAsia="zh-CN"/>
+        </w:rPr>
+      </w:pPr>
+      <w:r>
+        <w:rPr>
+          <w:rFonts w:hint="eastAsia"/>
+          <w:lang w:val="en-US" w:eastAsia="zh-CN"/>
+        </w:rPr>
+        <w:t>表4 棋盘竖直方向连续时抛出异常</w:t>
+      </w:r>
+    </w:p>
+    <w:tbl>
+      <w:tblPr>
+        <w:tblStyle w:val="4"/>
+        <w:tblW w:w="7676" w:type="dxa"/>
+        <w:jc w:val="center"/>
+        <w:tblBorders>
+          <w:top w:val="single" w:color="auto" w:sz="4" w:space="0"/>
+          <w:left w:val="single" w:color="auto" w:sz="4" w:space="0"/>
+          <w:bottom w:val="single" w:color="auto" w:sz="4" w:space="0"/>
+          <w:right w:val="single" w:color="auto" w:sz="4" w:space="0"/>
+          <w:insideH w:val="single" w:color="auto" w:sz="4" w:space="0"/>
+          <w:insideV w:val="single" w:color="auto" w:sz="4" w:space="0"/>
+        </w:tblBorders>
+        <w:tblLayout w:type="autofit"/>
+        <w:tblCellMar>
+          <w:top w:w="0" w:type="dxa"/>
+          <w:left w:w="108" w:type="dxa"/>
+          <w:bottom w:w="0" w:type="dxa"/>
+          <w:right w:w="108" w:type="dxa"/>
+        </w:tblCellMar>
+      </w:tblPr>
+      <w:tblGrid>
+        <w:gridCol w:w="940"/>
+        <w:gridCol w:w="94"/>
+        <w:gridCol w:w="2327"/>
+        <w:gridCol w:w="363"/>
+        <w:gridCol w:w="323"/>
+        <w:gridCol w:w="626"/>
+        <w:gridCol w:w="665"/>
+        <w:gridCol w:w="410"/>
+        <w:gridCol w:w="124"/>
+        <w:gridCol w:w="827"/>
+        <w:gridCol w:w="977"/>
+      </w:tblGrid>
+      <w:tr>
+        <w:tblPrEx>
+          <w:tblBorders>
+            <w:top w:val="single" w:color="auto" w:sz="4" w:space="0"/>
+            <w:left w:val="single" w:color="auto" w:sz="4" w:space="0"/>
+            <w:bottom w:val="single" w:color="auto" w:sz="4" w:space="0"/>
+            <w:right w:val="single" w:color="auto" w:sz="4" w:space="0"/>
+            <w:insideH w:val="single" w:color="auto" w:sz="4" w:space="0"/>
+            <w:insideV w:val="single" w:color="auto" w:sz="4" w:space="0"/>
+          </w:tblBorders>
+          <w:tblCellMar>
+            <w:top w:w="0" w:type="dxa"/>
+            <w:left w:w="108" w:type="dxa"/>
+            <w:bottom w:w="0" w:type="dxa"/>
+            <w:right w:w="108" w:type="dxa"/>
+          </w:tblCellMar>
+        </w:tblPrEx>
+        <w:trPr>
+          <w:jc w:val="center"/>
+        </w:trPr>
+        <w:tc>
+          <w:tcPr>
+            <w:tcW w:w="1219" w:type="dxa"/>
+            <w:tcBorders>
+              <w:left w:val="single" w:color="auto" w:sz="4" w:space="0"/>
+            </w:tcBorders>
+            <w:shd w:val="clear" w:color="auto" w:fill="CCCCCC"/>
+            <w:vAlign w:val="center"/>
+          </w:tcPr>
+          <w:p>
+            <w:pPr>
+              <w:tabs>
+                <w:tab w:val="right" w:leader="dot" w:pos="8296"/>
+              </w:tabs>
+              <w:spacing w:before="120" w:after="120"/>
+              <w:rPr>
+                <w:bCs/>
+                <w:sz w:val="18"/>
+                <w:szCs w:val="18"/>
+              </w:rPr>
+            </w:pPr>
+            <w:r>
+              <w:rPr>
+                <w:bCs/>
+                <w:sz w:val="18"/>
+                <w:szCs w:val="18"/>
+              </w:rPr>
+              <w:t>测试人</w:t>
+            </w:r>
+          </w:p>
+        </w:tc>
+        <w:tc>
+          <w:tcPr>
+            <w:tcW w:w="2198" w:type="dxa"/>
+            <w:gridSpan w:val="3"/>
+            <w:vAlign w:val="center"/>
+          </w:tcPr>
+          <w:p>
+            <w:pPr>
+              <w:tabs>
+                <w:tab w:val="right" w:leader="dot" w:pos="8296"/>
+              </w:tabs>
+              <w:spacing w:before="120" w:after="120"/>
+              <w:rPr>
+                <w:bCs/>
+                <w:sz w:val="18"/>
+                <w:szCs w:val="18"/>
+              </w:rPr>
+            </w:pPr>
+            <w:r>
+              <w:rPr>
+                <w:rFonts w:hint="eastAsia"/>
+                <w:bCs/>
+                <w:sz w:val="18"/>
+                <w:szCs w:val="18"/>
+              </w:rPr>
+              <w:t>李澳</w:t>
+            </w:r>
+          </w:p>
+        </w:tc>
+        <w:tc>
+          <w:tcPr>
+            <w:tcW w:w="1789" w:type="dxa"/>
+            <w:gridSpan w:val="3"/>
+            <w:shd w:val="clear" w:color="auto" w:fill="CCCCCC"/>
+            <w:vAlign w:val="center"/>
+          </w:tcPr>
+          <w:p>
+            <w:pPr>
+              <w:tabs>
+                <w:tab w:val="right" w:leader="dot" w:pos="8296"/>
+              </w:tabs>
+              <w:spacing w:before="120" w:after="120"/>
+              <w:jc w:val="center"/>
+              <w:rPr>
+                <w:bCs/>
+                <w:sz w:val="18"/>
+                <w:szCs w:val="18"/>
+              </w:rPr>
+            </w:pPr>
+            <w:r>
+              <w:rPr>
+                <w:bCs/>
+                <w:sz w:val="18"/>
+                <w:szCs w:val="18"/>
+              </w:rPr>
+              <w:t>时间</w:t>
+            </w:r>
+          </w:p>
+        </w:tc>
+        <w:tc>
+          <w:tcPr>
+            <w:tcW w:w="2470" w:type="dxa"/>
+            <w:gridSpan w:val="4"/>
+            <w:tcBorders>
+              <w:right w:val="single" w:color="auto" w:sz="4" w:space="0"/>
+            </w:tcBorders>
+            <w:vAlign w:val="center"/>
+          </w:tcPr>
+          <w:p>
+            <w:pPr>
+              <w:tabs>
+                <w:tab w:val="right" w:leader="dot" w:pos="8296"/>
+              </w:tabs>
+              <w:spacing w:before="120" w:after="120"/>
+              <w:jc w:val="center"/>
+              <w:rPr>
+                <w:bCs/>
+                <w:sz w:val="18"/>
+                <w:szCs w:val="18"/>
+              </w:rPr>
+            </w:pPr>
+            <w:r>
+              <w:rPr>
+                <w:rFonts w:hint="eastAsia"/>
+                <w:bCs/>
+                <w:sz w:val="18"/>
+                <w:szCs w:val="18"/>
+              </w:rPr>
+              <w:t>2020/4/4</w:t>
+            </w:r>
+          </w:p>
+        </w:tc>
+      </w:tr>
+      <w:tr>
+        <w:tblPrEx>
+          <w:tblBorders>
+            <w:top w:val="single" w:color="auto" w:sz="4" w:space="0"/>
+            <w:left w:val="single" w:color="auto" w:sz="4" w:space="0"/>
+            <w:bottom w:val="single" w:color="auto" w:sz="4" w:space="0"/>
+            <w:right w:val="single" w:color="auto" w:sz="4" w:space="0"/>
+            <w:insideH w:val="single" w:color="auto" w:sz="4" w:space="0"/>
+            <w:insideV w:val="single" w:color="auto" w:sz="4" w:space="0"/>
+          </w:tblBorders>
+          <w:tblCellMar>
+            <w:top w:w="0" w:type="dxa"/>
+            <w:left w:w="108" w:type="dxa"/>
+            <w:bottom w:w="0" w:type="dxa"/>
+            <w:right w:w="108" w:type="dxa"/>
+          </w:tblCellMar>
+        </w:tblPrEx>
+        <w:trPr>
+          <w:jc w:val="center"/>
+        </w:trPr>
+        <w:tc>
+          <w:tcPr>
+            <w:tcW w:w="1219" w:type="dxa"/>
+            <w:tcBorders>
+              <w:left w:val="single" w:color="auto" w:sz="4" w:space="0"/>
+            </w:tcBorders>
+            <w:shd w:val="clear" w:color="auto" w:fill="CCCCCC"/>
+            <w:vAlign w:val="center"/>
+          </w:tcPr>
+          <w:p>
+            <w:pPr>
+              <w:tabs>
+                <w:tab w:val="right" w:leader="dot" w:pos="8296"/>
+              </w:tabs>
+              <w:spacing w:before="120" w:after="120"/>
+              <w:rPr>
+                <w:bCs/>
+                <w:sz w:val="18"/>
+                <w:szCs w:val="18"/>
+              </w:rPr>
+            </w:pPr>
+            <w:r>
+              <w:rPr>
+                <w:bCs/>
+                <w:sz w:val="18"/>
+                <w:szCs w:val="18"/>
+              </w:rPr>
+              <w:t>功能模块名</w:t>
+            </w:r>
+          </w:p>
+        </w:tc>
+        <w:tc>
+          <w:tcPr>
+            <w:tcW w:w="2198" w:type="dxa"/>
+            <w:gridSpan w:val="3"/>
+            <w:vAlign w:val="center"/>
+          </w:tcPr>
+          <w:p>
+            <w:pPr>
+              <w:tabs>
+                <w:tab w:val="right" w:leader="dot" w:pos="8296"/>
+              </w:tabs>
+              <w:spacing w:before="120" w:after="120"/>
+              <w:rPr>
+                <w:bCs/>
+                <w:sz w:val="18"/>
+                <w:szCs w:val="18"/>
+              </w:rPr>
+            </w:pPr>
+            <w:r>
+              <w:rPr>
+                <w:bCs/>
+                <w:sz w:val="18"/>
+                <w:szCs w:val="18"/>
+              </w:rPr>
+              <w:t>sse.GameController#checkWinning</w:t>
+            </w:r>
+          </w:p>
+        </w:tc>
+        <w:tc>
+          <w:tcPr>
+            <w:tcW w:w="1789" w:type="dxa"/>
+            <w:gridSpan w:val="3"/>
+            <w:shd w:val="clear" w:color="auto" w:fill="CCCCCC"/>
+            <w:vAlign w:val="center"/>
+          </w:tcPr>
+          <w:p>
+            <w:pPr>
+              <w:tabs>
+                <w:tab w:val="right" w:leader="dot" w:pos="8296"/>
+              </w:tabs>
+              <w:spacing w:before="120" w:after="120"/>
+              <w:jc w:val="center"/>
+              <w:rPr>
+                <w:bCs/>
+                <w:sz w:val="18"/>
+                <w:szCs w:val="18"/>
+              </w:rPr>
+            </w:pPr>
+            <w:r>
+              <w:rPr>
+                <w:rFonts w:hint="eastAsia"/>
+                <w:bCs/>
+                <w:sz w:val="18"/>
+                <w:szCs w:val="18"/>
+              </w:rPr>
+              <w:t>功能编号</w:t>
+            </w:r>
+          </w:p>
+        </w:tc>
+        <w:tc>
+          <w:tcPr>
+            <w:tcW w:w="2470" w:type="dxa"/>
+            <w:gridSpan w:val="4"/>
+            <w:tcBorders>
+              <w:right w:val="single" w:color="auto" w:sz="4" w:space="0"/>
+            </w:tcBorders>
+            <w:vAlign w:val="center"/>
+          </w:tcPr>
+          <w:p>
+            <w:pPr>
+              <w:tabs>
+                <w:tab w:val="right" w:leader="dot" w:pos="8296"/>
+              </w:tabs>
+              <w:spacing w:before="120" w:after="120"/>
+              <w:jc w:val="center"/>
+              <w:rPr>
+                <w:bCs/>
+                <w:sz w:val="18"/>
+                <w:szCs w:val="18"/>
+              </w:rPr>
+            </w:pPr>
+            <w:r>
+              <w:rPr>
+                <w:rFonts w:hint="eastAsia"/>
+                <w:bCs/>
+                <w:sz w:val="18"/>
+                <w:szCs w:val="18"/>
+              </w:rPr>
+              <w:t>N/A</w:t>
+            </w:r>
+          </w:p>
+        </w:tc>
+      </w:tr>
+      <w:tr>
+        <w:tblPrEx>
+          <w:tblBorders>
+            <w:top w:val="single" w:color="auto" w:sz="4" w:space="0"/>
+            <w:left w:val="single" w:color="auto" w:sz="4" w:space="0"/>
+            <w:bottom w:val="single" w:color="auto" w:sz="4" w:space="0"/>
+            <w:right w:val="single" w:color="auto" w:sz="4" w:space="0"/>
+            <w:insideH w:val="single" w:color="auto" w:sz="4" w:space="0"/>
+            <w:insideV w:val="single" w:color="auto" w:sz="4" w:space="0"/>
+          </w:tblBorders>
+          <w:tblCellMar>
+            <w:top w:w="0" w:type="dxa"/>
+            <w:left w:w="108" w:type="dxa"/>
+            <w:bottom w:w="0" w:type="dxa"/>
+            <w:right w:w="108" w:type="dxa"/>
+          </w:tblCellMar>
+        </w:tblPrEx>
+        <w:trPr>
+          <w:jc w:val="center"/>
+        </w:trPr>
+        <w:tc>
+          <w:tcPr>
+            <w:tcW w:w="1219" w:type="dxa"/>
+            <w:tcBorders>
+              <w:left w:val="single" w:color="auto" w:sz="4" w:space="0"/>
+            </w:tcBorders>
+            <w:shd w:val="clear" w:color="auto" w:fill="CCCCCC"/>
+            <w:vAlign w:val="center"/>
+          </w:tcPr>
+          <w:p>
+            <w:pPr>
+              <w:tabs>
+                <w:tab w:val="right" w:leader="dot" w:pos="8296"/>
+              </w:tabs>
+              <w:spacing w:before="120" w:after="120"/>
+              <w:rPr>
+                <w:bCs/>
+                <w:sz w:val="18"/>
+                <w:szCs w:val="18"/>
+              </w:rPr>
+            </w:pPr>
+            <w:r>
+              <w:rPr>
+                <w:bCs/>
+                <w:sz w:val="18"/>
+                <w:szCs w:val="18"/>
+              </w:rPr>
+              <w:t>用例编号</w:t>
+            </w:r>
+          </w:p>
+        </w:tc>
+        <w:tc>
+          <w:tcPr>
+            <w:tcW w:w="6457" w:type="dxa"/>
+            <w:gridSpan w:val="10"/>
+            <w:vAlign w:val="center"/>
+          </w:tcPr>
+          <w:p>
+            <w:pPr>
+              <w:tabs>
+                <w:tab w:val="right" w:leader="dot" w:pos="8296"/>
+              </w:tabs>
+              <w:spacing w:before="120" w:after="120"/>
+              <w:rPr>
+                <w:rFonts w:hint="default" w:eastAsia="宋体"/>
+                <w:bCs/>
+                <w:sz w:val="18"/>
+                <w:szCs w:val="18"/>
+                <w:lang w:val="en-US" w:eastAsia="zh-CN"/>
+              </w:rPr>
+            </w:pPr>
+            <w:r>
+              <w:rPr>
+                <w:rFonts w:hint="eastAsia"/>
+                <w:bCs/>
+                <w:sz w:val="18"/>
+                <w:szCs w:val="18"/>
+              </w:rPr>
+              <w:t>UT-0</w:t>
+            </w:r>
+            <w:r>
+              <w:rPr>
+                <w:rFonts w:hint="eastAsia"/>
+                <w:bCs/>
+                <w:sz w:val="18"/>
+                <w:szCs w:val="18"/>
+                <w:lang w:val="en-US" w:eastAsia="zh-CN"/>
+              </w:rPr>
+              <w:t>20</w:t>
+            </w:r>
+          </w:p>
+        </w:tc>
+      </w:tr>
+      <w:tr>
+        <w:tblPrEx>
+          <w:tblBorders>
+            <w:top w:val="single" w:color="auto" w:sz="4" w:space="0"/>
+            <w:left w:val="single" w:color="auto" w:sz="4" w:space="0"/>
+            <w:bottom w:val="single" w:color="auto" w:sz="4" w:space="0"/>
+            <w:right w:val="single" w:color="auto" w:sz="4" w:space="0"/>
+            <w:insideH w:val="single" w:color="auto" w:sz="4" w:space="0"/>
+            <w:insideV w:val="single" w:color="auto" w:sz="4" w:space="0"/>
+          </w:tblBorders>
+          <w:tblCellMar>
+            <w:top w:w="0" w:type="dxa"/>
+            <w:left w:w="108" w:type="dxa"/>
+            <w:bottom w:w="0" w:type="dxa"/>
+            <w:right w:w="108" w:type="dxa"/>
+          </w:tblCellMar>
+        </w:tblPrEx>
+        <w:trPr>
+          <w:trHeight w:val="110" w:hRule="atLeast"/>
+          <w:jc w:val="center"/>
+        </w:trPr>
+        <w:tc>
+          <w:tcPr>
+            <w:tcW w:w="1219" w:type="dxa"/>
+            <w:tcBorders>
+              <w:left w:val="single" w:color="auto" w:sz="4" w:space="0"/>
+              <w:bottom w:val="single" w:color="auto" w:sz="4" w:space="0"/>
+            </w:tcBorders>
+            <w:shd w:val="clear" w:color="auto" w:fill="CCCCCC"/>
+            <w:vAlign w:val="center"/>
+          </w:tcPr>
+          <w:p>
+            <w:pPr>
+              <w:tabs>
+                <w:tab w:val="right" w:leader="dot" w:pos="8296"/>
+              </w:tabs>
+              <w:spacing w:before="120" w:after="120"/>
+              <w:rPr>
+                <w:bCs/>
+                <w:sz w:val="18"/>
+                <w:szCs w:val="18"/>
+              </w:rPr>
+            </w:pPr>
+            <w:r>
+              <w:rPr>
+                <w:bCs/>
+                <w:sz w:val="18"/>
+                <w:szCs w:val="18"/>
+              </w:rPr>
+              <w:t>严重程度</w:t>
+            </w:r>
+          </w:p>
+        </w:tc>
+        <w:tc>
+          <w:tcPr>
+            <w:tcW w:w="1912" w:type="dxa"/>
+            <w:gridSpan w:val="2"/>
+            <w:tcBorders>
+              <w:bottom w:val="single" w:color="auto" w:sz="4" w:space="0"/>
+            </w:tcBorders>
+            <w:vAlign w:val="center"/>
+          </w:tcPr>
+          <w:p>
+            <w:pPr>
+              <w:tabs>
+                <w:tab w:val="right" w:leader="dot" w:pos="8296"/>
+              </w:tabs>
+              <w:spacing w:before="120" w:after="120"/>
+              <w:rPr>
+                <w:bCs/>
+                <w:sz w:val="18"/>
+                <w:szCs w:val="18"/>
+              </w:rPr>
+            </w:pPr>
+            <w:r>
+              <w:rPr>
+                <w:rFonts w:hint="eastAsia"/>
+                <w:bCs/>
+                <w:sz w:val="18"/>
+                <w:szCs w:val="18"/>
+              </w:rPr>
+              <w:t>高</w:t>
+            </w:r>
+          </w:p>
+        </w:tc>
+        <w:tc>
+          <w:tcPr>
+            <w:tcW w:w="1384" w:type="dxa"/>
+            <w:gridSpan w:val="3"/>
+            <w:tcBorders>
+              <w:bottom w:val="single" w:color="auto" w:sz="4" w:space="0"/>
+            </w:tcBorders>
+            <w:shd w:val="clear" w:color="auto" w:fill="D9D9D9"/>
+            <w:vAlign w:val="center"/>
+          </w:tcPr>
+          <w:p>
+            <w:pPr>
+              <w:tabs>
+                <w:tab w:val="right" w:leader="dot" w:pos="8296"/>
+              </w:tabs>
+              <w:spacing w:before="120" w:after="120"/>
+              <w:rPr>
+                <w:bCs/>
+                <w:sz w:val="18"/>
+                <w:szCs w:val="18"/>
+              </w:rPr>
+            </w:pPr>
+            <w:r>
+              <w:rPr>
+                <w:bCs/>
+                <w:sz w:val="18"/>
+                <w:szCs w:val="18"/>
+              </w:rPr>
+              <w:t>优先级</w:t>
+            </w:r>
+          </w:p>
+        </w:tc>
+        <w:tc>
+          <w:tcPr>
+            <w:tcW w:w="1324" w:type="dxa"/>
+            <w:gridSpan w:val="3"/>
+            <w:tcBorders>
+              <w:bottom w:val="single" w:color="auto" w:sz="4" w:space="0"/>
+            </w:tcBorders>
+            <w:vAlign w:val="center"/>
+          </w:tcPr>
+          <w:p>
+            <w:pPr>
+              <w:tabs>
+                <w:tab w:val="right" w:leader="dot" w:pos="8296"/>
+              </w:tabs>
+              <w:spacing w:before="120" w:after="120"/>
+              <w:rPr>
+                <w:bCs/>
+                <w:sz w:val="18"/>
+                <w:szCs w:val="18"/>
+              </w:rPr>
+            </w:pPr>
+            <w:r>
+              <w:rPr>
+                <w:rFonts w:hint="eastAsia"/>
+                <w:bCs/>
+                <w:sz w:val="18"/>
+                <w:szCs w:val="18"/>
+              </w:rPr>
+              <w:t>高</w:t>
+            </w:r>
+          </w:p>
+        </w:tc>
+        <w:tc>
+          <w:tcPr>
+            <w:tcW w:w="827" w:type="dxa"/>
+            <w:tcBorders>
+              <w:bottom w:val="single" w:color="auto" w:sz="4" w:space="0"/>
+            </w:tcBorders>
+            <w:shd w:val="clear" w:color="auto" w:fill="D9D9D9"/>
+            <w:vAlign w:val="center"/>
+          </w:tcPr>
+          <w:p>
+            <w:pPr>
+              <w:tabs>
+                <w:tab w:val="right" w:leader="dot" w:pos="8296"/>
+              </w:tabs>
+              <w:spacing w:before="120" w:after="120"/>
+              <w:rPr>
+                <w:bCs/>
+                <w:sz w:val="18"/>
+                <w:szCs w:val="18"/>
+              </w:rPr>
+            </w:pPr>
+            <w:r>
+              <w:rPr>
+                <w:bCs/>
+                <w:sz w:val="18"/>
+                <w:szCs w:val="18"/>
+              </w:rPr>
+              <w:t>状态</w:t>
+            </w:r>
+          </w:p>
+        </w:tc>
+        <w:tc>
+          <w:tcPr>
+            <w:tcW w:w="1010" w:type="dxa"/>
+            <w:tcBorders>
+              <w:bottom w:val="single" w:color="auto" w:sz="4" w:space="0"/>
+            </w:tcBorders>
+            <w:vAlign w:val="center"/>
+          </w:tcPr>
+          <w:p>
+            <w:pPr>
+              <w:tabs>
+                <w:tab w:val="right" w:leader="dot" w:pos="8296"/>
+              </w:tabs>
+              <w:spacing w:before="120" w:after="120"/>
+              <w:rPr>
+                <w:bCs/>
+                <w:sz w:val="18"/>
+                <w:szCs w:val="18"/>
+              </w:rPr>
+            </w:pPr>
+            <w:r>
+              <w:rPr>
+                <w:rFonts w:hint="eastAsia"/>
+                <w:bCs/>
+                <w:sz w:val="18"/>
+                <w:szCs w:val="18"/>
+              </w:rPr>
+              <w:t>关闭</w:t>
+            </w:r>
+          </w:p>
+        </w:tc>
+      </w:tr>
+      <w:tr>
+        <w:tblPrEx>
+          <w:tblBorders>
+            <w:top w:val="single" w:color="auto" w:sz="4" w:space="0"/>
+            <w:left w:val="single" w:color="auto" w:sz="4" w:space="0"/>
+            <w:bottom w:val="single" w:color="auto" w:sz="4" w:space="0"/>
+            <w:right w:val="single" w:color="auto" w:sz="4" w:space="0"/>
+            <w:insideH w:val="single" w:color="auto" w:sz="4" w:space="0"/>
+            <w:insideV w:val="single" w:color="auto" w:sz="4" w:space="0"/>
+          </w:tblBorders>
+          <w:tblCellMar>
+            <w:top w:w="0" w:type="dxa"/>
+            <w:left w:w="108" w:type="dxa"/>
+            <w:bottom w:w="0" w:type="dxa"/>
+            <w:right w:w="108" w:type="dxa"/>
+          </w:tblCellMar>
+        </w:tblPrEx>
+        <w:trPr>
+          <w:jc w:val="center"/>
+        </w:trPr>
+        <w:tc>
+          <w:tcPr>
+            <w:tcW w:w="1219" w:type="dxa"/>
+            <w:tcBorders>
+              <w:left w:val="single" w:color="auto" w:sz="4" w:space="0"/>
+              <w:bottom w:val="single" w:color="auto" w:sz="4" w:space="0"/>
+            </w:tcBorders>
+            <w:shd w:val="clear" w:color="auto" w:fill="CCCCCC"/>
+            <w:vAlign w:val="center"/>
+          </w:tcPr>
+          <w:p>
+            <w:pPr>
+              <w:tabs>
+                <w:tab w:val="right" w:leader="dot" w:pos="8296"/>
+              </w:tabs>
+              <w:spacing w:before="120" w:after="120"/>
+              <w:rPr>
+                <w:bCs/>
+                <w:sz w:val="18"/>
+                <w:szCs w:val="18"/>
+              </w:rPr>
+            </w:pPr>
+            <w:r>
+              <w:rPr>
+                <w:bCs/>
+                <w:sz w:val="18"/>
+                <w:szCs w:val="18"/>
+              </w:rPr>
+              <w:t>分配给</w:t>
+            </w:r>
+          </w:p>
+        </w:tc>
+        <w:tc>
+          <w:tcPr>
+            <w:tcW w:w="6457" w:type="dxa"/>
+            <w:gridSpan w:val="10"/>
+            <w:tcBorders>
+              <w:left w:val="nil"/>
+              <w:bottom w:val="single" w:color="auto" w:sz="4" w:space="0"/>
+            </w:tcBorders>
+            <w:shd w:val="clear" w:color="auto" w:fill="auto"/>
+            <w:vAlign w:val="center"/>
+          </w:tcPr>
+          <w:p>
+            <w:pPr>
+              <w:tabs>
+                <w:tab w:val="right" w:leader="dot" w:pos="8296"/>
+              </w:tabs>
+              <w:spacing w:before="120" w:after="120"/>
+              <w:rPr>
+                <w:bCs/>
+                <w:sz w:val="18"/>
+                <w:szCs w:val="18"/>
+              </w:rPr>
+            </w:pPr>
+            <w:r>
+              <w:rPr>
+                <w:rFonts w:hint="eastAsia"/>
+                <w:bCs/>
+                <w:sz w:val="18"/>
+                <w:szCs w:val="18"/>
+              </w:rPr>
+              <w:t>李三木</w:t>
+            </w:r>
+          </w:p>
+        </w:tc>
+      </w:tr>
+      <w:tr>
+        <w:tblPrEx>
+          <w:tblBorders>
+            <w:top w:val="single" w:color="auto" w:sz="4" w:space="0"/>
+            <w:left w:val="single" w:color="auto" w:sz="4" w:space="0"/>
+            <w:bottom w:val="single" w:color="auto" w:sz="4" w:space="0"/>
+            <w:right w:val="single" w:color="auto" w:sz="4" w:space="0"/>
+            <w:insideH w:val="single" w:color="auto" w:sz="4" w:space="0"/>
+            <w:insideV w:val="single" w:color="auto" w:sz="4" w:space="0"/>
+          </w:tblBorders>
+          <w:tblCellMar>
+            <w:top w:w="0" w:type="dxa"/>
+            <w:left w:w="108" w:type="dxa"/>
+            <w:bottom w:w="0" w:type="dxa"/>
+            <w:right w:w="108" w:type="dxa"/>
+          </w:tblCellMar>
+        </w:tblPrEx>
+        <w:trPr>
+          <w:jc w:val="center"/>
+        </w:trPr>
+        <w:tc>
+          <w:tcPr>
+            <w:tcW w:w="1219" w:type="dxa"/>
+            <w:tcBorders>
+              <w:left w:val="single" w:color="auto" w:sz="4" w:space="0"/>
+            </w:tcBorders>
+            <w:shd w:val="clear" w:color="auto" w:fill="CCCCCC"/>
+            <w:vAlign w:val="center"/>
+          </w:tcPr>
+          <w:p>
+            <w:pPr>
+              <w:tabs>
+                <w:tab w:val="right" w:leader="dot" w:pos="8296"/>
+              </w:tabs>
+              <w:spacing w:before="120" w:after="120"/>
+              <w:rPr>
+                <w:bCs/>
+                <w:sz w:val="18"/>
+                <w:szCs w:val="18"/>
+              </w:rPr>
+            </w:pPr>
+            <w:r>
+              <w:rPr>
+                <w:bCs/>
+                <w:sz w:val="18"/>
+                <w:szCs w:val="18"/>
+              </w:rPr>
+              <w:t>发送给</w:t>
+            </w:r>
+          </w:p>
+        </w:tc>
+        <w:tc>
+          <w:tcPr>
+            <w:tcW w:w="6457" w:type="dxa"/>
+            <w:gridSpan w:val="10"/>
+            <w:tcBorders>
+              <w:left w:val="nil"/>
+            </w:tcBorders>
+            <w:shd w:val="clear" w:color="auto" w:fill="auto"/>
+            <w:vAlign w:val="center"/>
+          </w:tcPr>
+          <w:p>
+            <w:pPr>
+              <w:tabs>
+                <w:tab w:val="right" w:leader="dot" w:pos="8296"/>
+              </w:tabs>
+              <w:spacing w:before="120" w:after="120"/>
+              <w:rPr>
+                <w:bCs/>
+                <w:sz w:val="18"/>
+                <w:szCs w:val="18"/>
+              </w:rPr>
+            </w:pPr>
+            <w:r>
+              <w:rPr>
+                <w:rFonts w:hint="eastAsia"/>
+                <w:bCs/>
+                <w:sz w:val="18"/>
+                <w:szCs w:val="18"/>
+              </w:rPr>
+              <w:t>李三木</w:t>
+            </w:r>
+          </w:p>
+        </w:tc>
+      </w:tr>
+      <w:tr>
+        <w:tblPrEx>
+          <w:tblBorders>
+            <w:top w:val="single" w:color="auto" w:sz="4" w:space="0"/>
+            <w:left w:val="single" w:color="auto" w:sz="4" w:space="0"/>
+            <w:bottom w:val="single" w:color="auto" w:sz="4" w:space="0"/>
+            <w:right w:val="single" w:color="auto" w:sz="4" w:space="0"/>
+            <w:insideH w:val="single" w:color="auto" w:sz="4" w:space="0"/>
+            <w:insideV w:val="single" w:color="auto" w:sz="4" w:space="0"/>
+          </w:tblBorders>
+          <w:tblCellMar>
+            <w:top w:w="0" w:type="dxa"/>
+            <w:left w:w="108" w:type="dxa"/>
+            <w:bottom w:w="0" w:type="dxa"/>
+            <w:right w:w="108" w:type="dxa"/>
+          </w:tblCellMar>
+        </w:tblPrEx>
+        <w:trPr>
+          <w:jc w:val="center"/>
+        </w:trPr>
+        <w:tc>
+          <w:tcPr>
+            <w:tcW w:w="1219" w:type="dxa"/>
+            <w:tcBorders>
+              <w:left w:val="single" w:color="auto" w:sz="4" w:space="0"/>
+              <w:bottom w:val="single" w:color="auto" w:sz="4" w:space="0"/>
+            </w:tcBorders>
+            <w:shd w:val="clear" w:color="auto" w:fill="CCCCCC"/>
+            <w:vAlign w:val="center"/>
+          </w:tcPr>
+          <w:p>
+            <w:pPr>
+              <w:tabs>
+                <w:tab w:val="right" w:leader="dot" w:pos="8296"/>
+              </w:tabs>
+              <w:spacing w:before="120" w:after="120"/>
+              <w:rPr>
+                <w:bCs/>
+                <w:sz w:val="18"/>
+                <w:szCs w:val="18"/>
+              </w:rPr>
+            </w:pPr>
+            <w:r>
+              <w:rPr>
+                <w:bCs/>
+                <w:sz w:val="18"/>
+                <w:szCs w:val="18"/>
+              </w:rPr>
+              <w:t>缺陷标题</w:t>
+            </w:r>
+          </w:p>
+        </w:tc>
+        <w:tc>
+          <w:tcPr>
+            <w:tcW w:w="6457" w:type="dxa"/>
+            <w:gridSpan w:val="10"/>
+            <w:tcBorders>
+              <w:left w:val="nil"/>
+              <w:bottom w:val="single" w:color="auto" w:sz="4" w:space="0"/>
+            </w:tcBorders>
+            <w:shd w:val="clear" w:color="auto" w:fill="auto"/>
+            <w:vAlign w:val="center"/>
+          </w:tcPr>
+          <w:p>
+            <w:pPr>
+              <w:tabs>
+                <w:tab w:val="right" w:leader="dot" w:pos="8296"/>
+              </w:tabs>
+              <w:spacing w:before="120" w:after="120"/>
+              <w:rPr>
+                <w:bCs/>
+                <w:sz w:val="18"/>
+                <w:szCs w:val="18"/>
+              </w:rPr>
+            </w:pPr>
+            <w:r>
+              <w:rPr>
+                <w:rFonts w:hint="eastAsia"/>
+                <w:bCs/>
+                <w:sz w:val="18"/>
+                <w:szCs w:val="18"/>
+              </w:rPr>
+              <w:t>棋盘竖直方向连续时抛出异常</w:t>
+            </w:r>
+          </w:p>
+        </w:tc>
+      </w:tr>
+      <w:tr>
+        <w:tblPrEx>
+          <w:tblBorders>
+            <w:top w:val="single" w:color="auto" w:sz="4" w:space="0"/>
+            <w:left w:val="single" w:color="auto" w:sz="4" w:space="0"/>
+            <w:bottom w:val="single" w:color="auto" w:sz="4" w:space="0"/>
+            <w:right w:val="single" w:color="auto" w:sz="4" w:space="0"/>
+            <w:insideH w:val="single" w:color="auto" w:sz="4" w:space="0"/>
+            <w:insideV w:val="single" w:color="auto" w:sz="4" w:space="0"/>
+          </w:tblBorders>
+          <w:tblCellMar>
+            <w:top w:w="0" w:type="dxa"/>
+            <w:left w:w="108" w:type="dxa"/>
+            <w:bottom w:w="0" w:type="dxa"/>
+            <w:right w:w="108" w:type="dxa"/>
+          </w:tblCellMar>
+        </w:tblPrEx>
+        <w:trPr>
+          <w:jc w:val="center"/>
+        </w:trPr>
+        <w:tc>
+          <w:tcPr>
+            <w:tcW w:w="7676" w:type="dxa"/>
+            <w:gridSpan w:val="11"/>
+            <w:tcBorders>
+              <w:left w:val="single" w:color="auto" w:sz="4" w:space="0"/>
+            </w:tcBorders>
+            <w:shd w:val="clear" w:color="auto" w:fill="auto"/>
+            <w:vAlign w:val="center"/>
+          </w:tcPr>
+          <w:p>
+            <w:pPr>
+              <w:tabs>
+                <w:tab w:val="right" w:leader="dot" w:pos="8296"/>
+              </w:tabs>
+              <w:spacing w:before="120" w:after="120"/>
+              <w:rPr>
+                <w:bCs/>
+                <w:i/>
+                <w:color w:val="0000FF"/>
+                <w:sz w:val="18"/>
+                <w:szCs w:val="18"/>
+              </w:rPr>
+            </w:pPr>
+            <w:r>
+              <w:rPr>
+                <w:bCs/>
+                <w:i/>
+                <w:color w:val="0000FF"/>
+                <w:sz w:val="18"/>
+                <w:szCs w:val="18"/>
+              </w:rPr>
+              <w:t>详细描述</w:t>
+            </w:r>
+          </w:p>
+          <w:p>
+            <w:pPr>
+              <w:tabs>
+                <w:tab w:val="right" w:leader="dot" w:pos="8296"/>
+              </w:tabs>
+              <w:spacing w:before="120" w:after="120"/>
+              <w:rPr>
+                <w:sz w:val="18"/>
+                <w:szCs w:val="18"/>
+              </w:rPr>
+            </w:pPr>
+            <w:r>
+              <w:rPr>
+                <w:sz w:val="18"/>
+                <w:szCs w:val="18"/>
+              </w:rPr>
+              <w:t>checkWinning(int lastColumnIndex)函数在</w:t>
+            </w:r>
+            <w:r>
+              <w:rPr>
+                <w:rFonts w:hint="eastAsia"/>
+                <w:sz w:val="18"/>
+                <w:szCs w:val="18"/>
+                <w:lang w:val="en-US" w:eastAsia="zh-CN"/>
+              </w:rPr>
+              <w:t>检查竖直方向连续</w:t>
+            </w:r>
+            <w:r>
+              <w:rPr>
+                <w:sz w:val="18"/>
+                <w:szCs w:val="18"/>
+              </w:rPr>
+              <w:t>时，函数会抛出数组边界异常</w:t>
+            </w:r>
+          </w:p>
+          <w:p>
+            <w:pPr>
+              <w:tabs>
+                <w:tab w:val="right" w:leader="dot" w:pos="8296"/>
+              </w:tabs>
+              <w:spacing w:before="120" w:after="120"/>
+              <w:rPr>
+                <w:bCs/>
+                <w:i/>
+                <w:color w:val="0000FF"/>
+                <w:sz w:val="18"/>
+                <w:szCs w:val="18"/>
+              </w:rPr>
+            </w:pPr>
+            <w:r>
+              <w:rPr>
+                <w:bCs/>
+                <w:i/>
+                <w:color w:val="0000FF"/>
+                <w:sz w:val="18"/>
+                <w:szCs w:val="18"/>
+              </w:rPr>
+              <w:t>预期结果：</w:t>
+            </w:r>
+          </w:p>
+          <w:p>
+            <w:pPr>
+              <w:tabs>
+                <w:tab w:val="right" w:leader="dot" w:pos="8296"/>
+              </w:tabs>
+              <w:spacing w:before="120" w:after="120"/>
+              <w:rPr>
+                <w:rFonts w:hint="default" w:eastAsia="宋体"/>
+                <w:bCs/>
+                <w:i/>
+                <w:color w:val="0000FF"/>
+                <w:sz w:val="18"/>
+                <w:szCs w:val="18"/>
+                <w:lang w:val="en-US" w:eastAsia="zh-CN"/>
+              </w:rPr>
+            </w:pPr>
+            <w:r>
+              <w:rPr>
+                <w:rFonts w:hint="eastAsia"/>
+                <w:sz w:val="18"/>
+                <w:szCs w:val="18"/>
+                <w:lang w:val="en-US" w:eastAsia="zh-CN"/>
+              </w:rPr>
+              <w:t>应当根据棋子情况返回True或False</w:t>
+            </w:r>
+          </w:p>
+          <w:p>
+            <w:pPr>
+              <w:tabs>
+                <w:tab w:val="right" w:leader="dot" w:pos="8296"/>
+              </w:tabs>
+              <w:spacing w:before="120" w:after="120"/>
+              <w:rPr>
+                <w:bCs/>
+                <w:i/>
+                <w:color w:val="0000FF"/>
+                <w:sz w:val="18"/>
+                <w:szCs w:val="18"/>
+              </w:rPr>
+            </w:pPr>
+            <w:r>
+              <w:rPr>
+                <w:bCs/>
+                <w:i/>
+                <w:color w:val="0000FF"/>
+                <w:sz w:val="18"/>
+                <w:szCs w:val="18"/>
+              </w:rPr>
+              <w:t>实际结果：</w:t>
+            </w:r>
+          </w:p>
+          <w:p>
+            <w:pPr>
+              <w:tabs>
+                <w:tab w:val="right" w:leader="dot" w:pos="8296"/>
+              </w:tabs>
+              <w:spacing w:before="120" w:after="120"/>
+              <w:rPr>
+                <w:bCs/>
+                <w:sz w:val="18"/>
+                <w:szCs w:val="18"/>
+              </w:rPr>
+            </w:pPr>
+            <w:r>
+              <w:rPr>
+                <w:rFonts w:hint="eastAsia"/>
+                <w:bCs/>
+                <w:sz w:val="18"/>
+                <w:szCs w:val="18"/>
+              </w:rPr>
+              <w:t>函数抛出</w:t>
+            </w:r>
+            <w:r>
+              <w:rPr>
+                <w:rFonts w:hint="eastAsia"/>
+                <w:bCs/>
+                <w:sz w:val="18"/>
+                <w:szCs w:val="18"/>
+                <w:lang w:val="en-US" w:eastAsia="zh-CN"/>
+              </w:rPr>
+              <w:t>数组下标越界</w:t>
+            </w:r>
+            <w:r>
+              <w:rPr>
+                <w:rFonts w:hint="eastAsia"/>
+                <w:bCs/>
+                <w:sz w:val="18"/>
+                <w:szCs w:val="18"/>
+              </w:rPr>
+              <w:t>异常</w:t>
+            </w:r>
+          </w:p>
+        </w:tc>
+      </w:tr>
+      <w:tr>
+        <w:tblPrEx>
+          <w:tblBorders>
+            <w:top w:val="single" w:color="auto" w:sz="4" w:space="0"/>
+            <w:left w:val="single" w:color="auto" w:sz="4" w:space="0"/>
+            <w:bottom w:val="single" w:color="auto" w:sz="4" w:space="0"/>
+            <w:right w:val="single" w:color="auto" w:sz="4" w:space="0"/>
+            <w:insideH w:val="single" w:color="auto" w:sz="4" w:space="0"/>
+            <w:insideV w:val="single" w:color="auto" w:sz="4" w:space="0"/>
+          </w:tblBorders>
+          <w:tblCellMar>
+            <w:top w:w="0" w:type="dxa"/>
+            <w:left w:w="108" w:type="dxa"/>
+            <w:bottom w:w="0" w:type="dxa"/>
+            <w:right w:w="108" w:type="dxa"/>
+          </w:tblCellMar>
+        </w:tblPrEx>
+        <w:trPr>
+          <w:trHeight w:val="903" w:hRule="atLeast"/>
+          <w:jc w:val="center"/>
+        </w:trPr>
+        <w:tc>
+          <w:tcPr>
+            <w:tcW w:w="1293" w:type="dxa"/>
+            <w:gridSpan w:val="2"/>
+            <w:tcBorders>
+              <w:left w:val="single" w:color="auto" w:sz="4" w:space="0"/>
+              <w:bottom w:val="single" w:color="auto" w:sz="4" w:space="0"/>
+            </w:tcBorders>
+            <w:shd w:val="clear" w:color="auto" w:fill="CCCCCC"/>
+            <w:vAlign w:val="center"/>
+          </w:tcPr>
+          <w:p>
+            <w:pPr>
+              <w:tabs>
+                <w:tab w:val="right" w:leader="dot" w:pos="8296"/>
+              </w:tabs>
+              <w:spacing w:before="120" w:after="120"/>
+              <w:rPr>
+                <w:bCs/>
+                <w:sz w:val="18"/>
+                <w:szCs w:val="18"/>
+              </w:rPr>
+            </w:pPr>
+            <w:r>
+              <w:rPr>
+                <w:bCs/>
+                <w:sz w:val="18"/>
+                <w:szCs w:val="18"/>
+              </w:rPr>
+              <w:t>附件</w:t>
+            </w:r>
+          </w:p>
+        </w:tc>
+        <w:tc>
+          <w:tcPr>
+            <w:tcW w:w="6383" w:type="dxa"/>
+            <w:gridSpan w:val="9"/>
+            <w:tcBorders>
+              <w:left w:val="nil"/>
+              <w:bottom w:val="single" w:color="auto" w:sz="4" w:space="0"/>
+            </w:tcBorders>
+            <w:shd w:val="clear" w:color="auto" w:fill="auto"/>
+            <w:vAlign w:val="center"/>
+          </w:tcPr>
+          <w:p>
+            <w:pPr>
+              <w:tabs>
+                <w:tab w:val="right" w:leader="dot" w:pos="8296"/>
+              </w:tabs>
+              <w:spacing w:before="120" w:after="120"/>
+              <w:rPr>
+                <w:bCs/>
+                <w:sz w:val="18"/>
+                <w:szCs w:val="18"/>
+              </w:rPr>
+            </w:pPr>
+            <w:r>
+              <w:rPr>
+                <w:bCs/>
+                <w:sz w:val="18"/>
+                <w:szCs w:val="18"/>
+              </w:rPr>
+              <w:drawing>
+                <wp:inline distT="0" distB="0" distL="0" distR="0">
+                  <wp:extent cx="3763645" cy="862330"/>
+                  <wp:effectExtent l="0" t="0" r="635" b="6350"/>
+                  <wp:docPr id="3" name="图片 3"/>
+                  <wp:cNvGraphicFramePr>
+                    <a:graphicFrameLocks xmlns:a="http://schemas.openxmlformats.org/drawingml/2006/main" noChangeAspect="1"/>
+                  </wp:cNvGraphicFramePr>
+                  <a:graphic xmlns:a="http://schemas.openxmlformats.org/drawingml/2006/main">
+                    <a:graphicData uri="http://schemas.openxmlformats.org/drawingml/2006/picture">
+                      <pic:pic xmlns:pic="http://schemas.openxmlformats.org/drawingml/2006/picture">
+                        <pic:nvPicPr>
+                          <pic:cNvPr id="3" name="图片 3"/>
+                          <pic:cNvPicPr>
+                            <a:picLocks noChangeAspect="1"/>
+                          </pic:cNvPicPr>
+                        </pic:nvPicPr>
+                        <pic:blipFill>
+                          <a:blip r:embed="rId7"/>
+                          <a:stretch>
+                            <a:fillRect/>
+                          </a:stretch>
+                        </pic:blipFill>
+                        <pic:spPr>
+                          <a:xfrm>
+                            <a:off x="0" y="0"/>
+                            <a:ext cx="3763645" cy="862330"/>
+                          </a:xfrm>
+                          <a:prstGeom prst="rect">
+                            <a:avLst/>
+                          </a:prstGeom>
+                        </pic:spPr>
+                      </pic:pic>
+                    </a:graphicData>
+                  </a:graphic>
+                </wp:inline>
+              </w:drawing>
+            </w:r>
+          </w:p>
+        </w:tc>
+      </w:tr>
+      <w:tr>
+        <w:tblPrEx>
+          <w:tblBorders>
+            <w:top w:val="single" w:color="auto" w:sz="4" w:space="0"/>
+            <w:left w:val="single" w:color="auto" w:sz="4" w:space="0"/>
+            <w:bottom w:val="single" w:color="auto" w:sz="4" w:space="0"/>
+            <w:right w:val="single" w:color="auto" w:sz="4" w:space="0"/>
+            <w:insideH w:val="single" w:color="auto" w:sz="4" w:space="0"/>
+            <w:insideV w:val="single" w:color="auto" w:sz="4" w:space="0"/>
+          </w:tblBorders>
+          <w:tblCellMar>
+            <w:top w:w="0" w:type="dxa"/>
+            <w:left w:w="108" w:type="dxa"/>
+            <w:bottom w:w="0" w:type="dxa"/>
+            <w:right w:w="108" w:type="dxa"/>
+          </w:tblCellMar>
+        </w:tblPrEx>
+        <w:trPr>
+          <w:jc w:val="center"/>
+        </w:trPr>
+        <w:tc>
+          <w:tcPr>
+            <w:tcW w:w="1293" w:type="dxa"/>
+            <w:gridSpan w:val="2"/>
+            <w:tcBorders>
+              <w:left w:val="single" w:color="auto" w:sz="4" w:space="0"/>
+            </w:tcBorders>
+            <w:shd w:val="clear" w:color="auto" w:fill="CCCCCC"/>
+            <w:vAlign w:val="center"/>
+          </w:tcPr>
+          <w:p>
+            <w:pPr>
+              <w:tabs>
+                <w:tab w:val="right" w:leader="dot" w:pos="8296"/>
+              </w:tabs>
+              <w:spacing w:before="120" w:after="120"/>
+              <w:rPr>
+                <w:bCs/>
+                <w:sz w:val="18"/>
+                <w:szCs w:val="18"/>
+              </w:rPr>
+            </w:pPr>
+            <w:r>
+              <w:rPr>
+                <w:bCs/>
+                <w:sz w:val="18"/>
+                <w:szCs w:val="18"/>
+              </w:rPr>
+              <w:t>相关缺陷</w:t>
+            </w:r>
+          </w:p>
+        </w:tc>
+        <w:tc>
+          <w:tcPr>
+            <w:tcW w:w="6383" w:type="dxa"/>
+            <w:gridSpan w:val="9"/>
+            <w:tcBorders>
+              <w:left w:val="nil"/>
+            </w:tcBorders>
+            <w:shd w:val="clear" w:color="auto" w:fill="auto"/>
+            <w:vAlign w:val="center"/>
+          </w:tcPr>
+          <w:p>
+            <w:pPr>
+              <w:tabs>
+                <w:tab w:val="right" w:leader="dot" w:pos="8296"/>
+              </w:tabs>
+              <w:spacing w:before="120" w:after="120"/>
+              <w:rPr>
+                <w:bCs/>
+                <w:sz w:val="18"/>
+                <w:szCs w:val="18"/>
+              </w:rPr>
+            </w:pPr>
+            <w:r>
+              <w:rPr>
+                <w:bCs/>
+                <w:sz w:val="18"/>
+                <w:szCs w:val="18"/>
+              </w:rPr>
+              <w:t>无</w:t>
+            </w:r>
+          </w:p>
+        </w:tc>
+      </w:tr>
+      <w:tr>
+        <w:tblPrEx>
+          <w:tblBorders>
+            <w:top w:val="single" w:color="auto" w:sz="4" w:space="0"/>
+            <w:left w:val="single" w:color="auto" w:sz="4" w:space="0"/>
+            <w:bottom w:val="single" w:color="auto" w:sz="4" w:space="0"/>
+            <w:right w:val="single" w:color="auto" w:sz="4" w:space="0"/>
+            <w:insideH w:val="single" w:color="auto" w:sz="4" w:space="0"/>
+            <w:insideV w:val="single" w:color="auto" w:sz="4" w:space="0"/>
+          </w:tblBorders>
+          <w:tblCellMar>
+            <w:top w:w="0" w:type="dxa"/>
+            <w:left w:w="108" w:type="dxa"/>
+            <w:bottom w:w="0" w:type="dxa"/>
+            <w:right w:w="108" w:type="dxa"/>
+          </w:tblCellMar>
+        </w:tblPrEx>
+        <w:trPr>
+          <w:jc w:val="center"/>
+        </w:trPr>
+        <w:tc>
+          <w:tcPr>
+            <w:tcW w:w="1293" w:type="dxa"/>
+            <w:gridSpan w:val="2"/>
+            <w:tcBorders>
+              <w:left w:val="single" w:color="auto" w:sz="4" w:space="0"/>
+            </w:tcBorders>
+            <w:shd w:val="clear" w:color="auto" w:fill="CCCCCC"/>
+            <w:vAlign w:val="center"/>
+          </w:tcPr>
+          <w:p>
+            <w:pPr>
+              <w:tabs>
+                <w:tab w:val="right" w:leader="dot" w:pos="8296"/>
+              </w:tabs>
+              <w:spacing w:before="120" w:after="120"/>
+              <w:rPr>
+                <w:bCs/>
+                <w:sz w:val="18"/>
+                <w:szCs w:val="18"/>
+              </w:rPr>
+            </w:pPr>
+            <w:r>
+              <w:rPr>
+                <w:bCs/>
+                <w:sz w:val="18"/>
+                <w:szCs w:val="18"/>
+              </w:rPr>
+              <w:t>注释</w:t>
+            </w:r>
+          </w:p>
+        </w:tc>
+        <w:tc>
+          <w:tcPr>
+            <w:tcW w:w="6383" w:type="dxa"/>
+            <w:gridSpan w:val="9"/>
+            <w:tcBorders>
+              <w:left w:val="nil"/>
+            </w:tcBorders>
+            <w:shd w:val="clear" w:color="auto" w:fill="auto"/>
+            <w:vAlign w:val="center"/>
+          </w:tcPr>
+          <w:p>
+            <w:pPr>
+              <w:tabs>
+                <w:tab w:val="right" w:leader="dot" w:pos="8296"/>
+              </w:tabs>
+              <w:spacing w:before="120" w:after="120"/>
+              <w:rPr>
+                <w:bCs/>
+                <w:sz w:val="18"/>
+                <w:szCs w:val="18"/>
+              </w:rPr>
+            </w:pPr>
+          </w:p>
+        </w:tc>
+      </w:tr>
+      <w:tr>
+        <w:tblPrEx>
+          <w:tblBorders>
+            <w:top w:val="single" w:color="auto" w:sz="4" w:space="0"/>
+            <w:left w:val="single" w:color="auto" w:sz="4" w:space="0"/>
+            <w:bottom w:val="single" w:color="auto" w:sz="4" w:space="0"/>
+            <w:right w:val="single" w:color="auto" w:sz="4" w:space="0"/>
+            <w:insideH w:val="single" w:color="auto" w:sz="4" w:space="0"/>
+            <w:insideV w:val="single" w:color="auto" w:sz="4" w:space="0"/>
+          </w:tblBorders>
+          <w:tblCellMar>
+            <w:top w:w="0" w:type="dxa"/>
+            <w:left w:w="108" w:type="dxa"/>
+            <w:bottom w:w="0" w:type="dxa"/>
+            <w:right w:w="108" w:type="dxa"/>
+          </w:tblCellMar>
+        </w:tblPrEx>
+        <w:trPr>
+          <w:jc w:val="center"/>
+        </w:trPr>
+        <w:tc>
+          <w:tcPr>
+            <w:tcW w:w="7676" w:type="dxa"/>
+            <w:gridSpan w:val="11"/>
+            <w:tcBorders>
+              <w:left w:val="single" w:color="auto" w:sz="4" w:space="0"/>
+            </w:tcBorders>
+            <w:shd w:val="clear" w:color="auto" w:fill="CCCCCC"/>
+            <w:vAlign w:val="center"/>
+          </w:tcPr>
+          <w:p>
+            <w:pPr>
+              <w:tabs>
+                <w:tab w:val="right" w:leader="dot" w:pos="8296"/>
+              </w:tabs>
+              <w:spacing w:before="120" w:after="120"/>
+              <w:rPr>
+                <w:bCs/>
+                <w:sz w:val="18"/>
+                <w:szCs w:val="18"/>
+              </w:rPr>
+            </w:pPr>
+            <w:r>
+              <w:rPr>
+                <w:rFonts w:hint="eastAsia"/>
+                <w:bCs/>
+                <w:sz w:val="18"/>
+                <w:szCs w:val="18"/>
+              </w:rPr>
+              <w:t>解决</w:t>
+            </w:r>
+          </w:p>
+        </w:tc>
+      </w:tr>
+      <w:tr>
+        <w:tblPrEx>
+          <w:tblBorders>
+            <w:top w:val="single" w:color="auto" w:sz="4" w:space="0"/>
+            <w:left w:val="single" w:color="auto" w:sz="4" w:space="0"/>
+            <w:bottom w:val="single" w:color="auto" w:sz="4" w:space="0"/>
+            <w:right w:val="single" w:color="auto" w:sz="4" w:space="0"/>
+            <w:insideH w:val="single" w:color="auto" w:sz="4" w:space="0"/>
+            <w:insideV w:val="single" w:color="auto" w:sz="4" w:space="0"/>
+          </w:tblBorders>
+          <w:tblCellMar>
+            <w:top w:w="0" w:type="dxa"/>
+            <w:left w:w="108" w:type="dxa"/>
+            <w:bottom w:w="0" w:type="dxa"/>
+            <w:right w:w="108" w:type="dxa"/>
+          </w:tblCellMar>
+        </w:tblPrEx>
+        <w:trPr>
+          <w:jc w:val="center"/>
+        </w:trPr>
+        <w:tc>
+          <w:tcPr>
+            <w:tcW w:w="1293" w:type="dxa"/>
+            <w:gridSpan w:val="2"/>
+            <w:tcBorders>
+              <w:left w:val="single" w:color="auto" w:sz="4" w:space="0"/>
+            </w:tcBorders>
+            <w:shd w:val="clear" w:color="auto" w:fill="CCCCCC"/>
+            <w:vAlign w:val="center"/>
+          </w:tcPr>
+          <w:p>
+            <w:pPr>
+              <w:tabs>
+                <w:tab w:val="right" w:leader="dot" w:pos="8296"/>
+              </w:tabs>
+              <w:spacing w:before="120" w:after="120"/>
+              <w:rPr>
+                <w:bCs/>
+                <w:sz w:val="18"/>
+                <w:szCs w:val="18"/>
+              </w:rPr>
+            </w:pPr>
+            <w:r>
+              <w:rPr>
+                <w:rFonts w:hint="eastAsia"/>
+                <w:bCs/>
+                <w:sz w:val="18"/>
+                <w:szCs w:val="18"/>
+              </w:rPr>
+              <w:t>解决者</w:t>
+            </w:r>
+          </w:p>
+        </w:tc>
+        <w:tc>
+          <w:tcPr>
+            <w:tcW w:w="2498" w:type="dxa"/>
+            <w:gridSpan w:val="3"/>
+            <w:tcBorders>
+              <w:left w:val="nil"/>
+            </w:tcBorders>
+            <w:shd w:val="clear" w:color="auto" w:fill="auto"/>
+            <w:vAlign w:val="center"/>
+          </w:tcPr>
+          <w:p>
+            <w:pPr>
+              <w:tabs>
+                <w:tab w:val="right" w:leader="dot" w:pos="8296"/>
+              </w:tabs>
+              <w:spacing w:before="120" w:after="120"/>
+              <w:rPr>
+                <w:bCs/>
+                <w:sz w:val="18"/>
+                <w:szCs w:val="18"/>
+              </w:rPr>
+            </w:pPr>
+            <w:r>
+              <w:rPr>
+                <w:rFonts w:hint="eastAsia"/>
+                <w:bCs/>
+                <w:sz w:val="18"/>
+                <w:szCs w:val="18"/>
+              </w:rPr>
+              <w:t>李三木</w:t>
+            </w:r>
+          </w:p>
+        </w:tc>
+        <w:tc>
+          <w:tcPr>
+            <w:tcW w:w="1901" w:type="dxa"/>
+            <w:gridSpan w:val="3"/>
+            <w:tcBorders>
+              <w:left w:val="nil"/>
+            </w:tcBorders>
+            <w:shd w:val="clear" w:color="auto" w:fill="D9D9D9"/>
+            <w:vAlign w:val="center"/>
+          </w:tcPr>
+          <w:p>
+            <w:pPr>
+              <w:tabs>
+                <w:tab w:val="right" w:leader="dot" w:pos="8296"/>
+              </w:tabs>
+              <w:spacing w:before="120" w:after="120"/>
+              <w:rPr>
+                <w:bCs/>
+                <w:sz w:val="18"/>
+                <w:szCs w:val="18"/>
+              </w:rPr>
+            </w:pPr>
+            <w:r>
+              <w:rPr>
+                <w:rFonts w:hint="eastAsia"/>
+                <w:bCs/>
+                <w:sz w:val="18"/>
+                <w:szCs w:val="18"/>
+              </w:rPr>
+              <w:t>解决日期</w:t>
+            </w:r>
+          </w:p>
+        </w:tc>
+        <w:tc>
+          <w:tcPr>
+            <w:tcW w:w="1984" w:type="dxa"/>
+            <w:gridSpan w:val="3"/>
+            <w:tcBorders>
+              <w:left w:val="nil"/>
+            </w:tcBorders>
+            <w:shd w:val="clear" w:color="auto" w:fill="auto"/>
+            <w:vAlign w:val="center"/>
+          </w:tcPr>
+          <w:p>
+            <w:pPr>
+              <w:tabs>
+                <w:tab w:val="right" w:leader="dot" w:pos="8296"/>
+              </w:tabs>
+              <w:spacing w:before="120" w:after="120"/>
+              <w:rPr>
+                <w:bCs/>
+                <w:sz w:val="18"/>
+                <w:szCs w:val="18"/>
+              </w:rPr>
+            </w:pPr>
+            <w:r>
+              <w:rPr>
+                <w:rFonts w:hint="eastAsia"/>
+                <w:bCs/>
+                <w:sz w:val="18"/>
+                <w:szCs w:val="18"/>
+              </w:rPr>
+              <w:t>2020/4/4</w:t>
+            </w:r>
+          </w:p>
+        </w:tc>
+      </w:tr>
+      <w:tr>
+        <w:tblPrEx>
+          <w:tblBorders>
+            <w:top w:val="single" w:color="auto" w:sz="4" w:space="0"/>
+            <w:left w:val="single" w:color="auto" w:sz="4" w:space="0"/>
+            <w:bottom w:val="single" w:color="auto" w:sz="4" w:space="0"/>
+            <w:right w:val="single" w:color="auto" w:sz="4" w:space="0"/>
+            <w:insideH w:val="single" w:color="auto" w:sz="4" w:space="0"/>
+            <w:insideV w:val="single" w:color="auto" w:sz="4" w:space="0"/>
+          </w:tblBorders>
+          <w:tblCellMar>
+            <w:top w:w="0" w:type="dxa"/>
+            <w:left w:w="108" w:type="dxa"/>
+            <w:bottom w:w="0" w:type="dxa"/>
+            <w:right w:w="108" w:type="dxa"/>
+          </w:tblCellMar>
+        </w:tblPrEx>
+        <w:trPr>
+          <w:jc w:val="center"/>
+        </w:trPr>
+        <w:tc>
+          <w:tcPr>
+            <w:tcW w:w="1293" w:type="dxa"/>
+            <w:gridSpan w:val="2"/>
+            <w:tcBorders>
+              <w:left w:val="single" w:color="auto" w:sz="4" w:space="0"/>
+            </w:tcBorders>
+            <w:shd w:val="clear" w:color="auto" w:fill="CCCCCC"/>
+            <w:vAlign w:val="center"/>
+          </w:tcPr>
+          <w:p>
+            <w:pPr>
+              <w:tabs>
+                <w:tab w:val="right" w:leader="dot" w:pos="8296"/>
+              </w:tabs>
+              <w:spacing w:before="120" w:after="120"/>
+              <w:rPr>
+                <w:bCs/>
+                <w:sz w:val="18"/>
+                <w:szCs w:val="18"/>
+              </w:rPr>
+            </w:pPr>
+            <w:r>
+              <w:rPr>
+                <w:rFonts w:hint="eastAsia"/>
+                <w:bCs/>
+                <w:sz w:val="18"/>
+                <w:szCs w:val="18"/>
+              </w:rPr>
+              <w:t>解决build</w:t>
+            </w:r>
+          </w:p>
+        </w:tc>
+        <w:tc>
+          <w:tcPr>
+            <w:tcW w:w="2498" w:type="dxa"/>
+            <w:gridSpan w:val="3"/>
+            <w:tcBorders>
+              <w:left w:val="nil"/>
+            </w:tcBorders>
+            <w:shd w:val="clear" w:color="auto" w:fill="auto"/>
+            <w:vAlign w:val="center"/>
+          </w:tcPr>
+          <w:p>
+            <w:pPr>
+              <w:tabs>
+                <w:tab w:val="right" w:leader="dot" w:pos="8296"/>
+              </w:tabs>
+              <w:spacing w:before="120" w:after="120"/>
+              <w:rPr>
+                <w:bCs/>
+                <w:sz w:val="18"/>
+                <w:szCs w:val="18"/>
+              </w:rPr>
+            </w:pPr>
+            <w:r>
+              <w:rPr>
+                <w:rFonts w:hint="eastAsia"/>
+                <w:bCs/>
+                <w:sz w:val="18"/>
+                <w:szCs w:val="18"/>
+                <w:lang w:val="en-US" w:eastAsia="zh-CN"/>
+              </w:rPr>
+              <w:t>1.0Build20200404</w:t>
+            </w:r>
+          </w:p>
+        </w:tc>
+        <w:tc>
+          <w:tcPr>
+            <w:tcW w:w="1901" w:type="dxa"/>
+            <w:gridSpan w:val="3"/>
+            <w:tcBorders>
+              <w:left w:val="nil"/>
+            </w:tcBorders>
+            <w:shd w:val="clear" w:color="auto" w:fill="D9D9D9"/>
+            <w:vAlign w:val="center"/>
+          </w:tcPr>
+          <w:p>
+            <w:pPr>
+              <w:tabs>
+                <w:tab w:val="right" w:leader="dot" w:pos="8296"/>
+              </w:tabs>
+              <w:spacing w:before="120" w:after="120"/>
+              <w:rPr>
+                <w:bCs/>
+                <w:sz w:val="18"/>
+                <w:szCs w:val="18"/>
+              </w:rPr>
+            </w:pPr>
+            <w:r>
+              <w:rPr>
+                <w:rFonts w:hint="eastAsia"/>
+                <w:bCs/>
+                <w:sz w:val="18"/>
+                <w:szCs w:val="18"/>
+              </w:rPr>
+              <w:t>解决方案</w:t>
+            </w:r>
+          </w:p>
+        </w:tc>
+        <w:tc>
+          <w:tcPr>
+            <w:tcW w:w="1984" w:type="dxa"/>
+            <w:gridSpan w:val="3"/>
+            <w:tcBorders>
+              <w:left w:val="nil"/>
+            </w:tcBorders>
+            <w:shd w:val="clear" w:color="auto" w:fill="auto"/>
+            <w:vAlign w:val="center"/>
+          </w:tcPr>
+          <w:p>
+            <w:pPr>
+              <w:tabs>
+                <w:tab w:val="right" w:leader="dot" w:pos="8296"/>
+              </w:tabs>
+              <w:spacing w:before="120" w:after="120"/>
+              <w:rPr>
+                <w:bCs/>
+                <w:sz w:val="18"/>
+                <w:szCs w:val="18"/>
+              </w:rPr>
+            </w:pPr>
+            <w:r>
+              <w:rPr>
+                <w:rFonts w:hint="eastAsia"/>
+                <w:bCs/>
+                <w:sz w:val="18"/>
+                <w:szCs w:val="18"/>
+              </w:rPr>
+              <w:t>Fixed</w:t>
+            </w:r>
+          </w:p>
+        </w:tc>
+      </w:tr>
+      <w:tr>
+        <w:tblPrEx>
+          <w:tblBorders>
+            <w:top w:val="single" w:color="auto" w:sz="4" w:space="0"/>
+            <w:left w:val="single" w:color="auto" w:sz="4" w:space="0"/>
+            <w:bottom w:val="single" w:color="auto" w:sz="4" w:space="0"/>
+            <w:right w:val="single" w:color="auto" w:sz="4" w:space="0"/>
+            <w:insideH w:val="single" w:color="auto" w:sz="4" w:space="0"/>
+            <w:insideV w:val="single" w:color="auto" w:sz="4" w:space="0"/>
+          </w:tblBorders>
+          <w:tblCellMar>
+            <w:top w:w="0" w:type="dxa"/>
+            <w:left w:w="108" w:type="dxa"/>
+            <w:bottom w:w="0" w:type="dxa"/>
+            <w:right w:w="108" w:type="dxa"/>
+          </w:tblCellMar>
+        </w:tblPrEx>
+        <w:trPr>
+          <w:jc w:val="center"/>
+        </w:trPr>
+        <w:tc>
+          <w:tcPr>
+            <w:tcW w:w="1293" w:type="dxa"/>
+            <w:gridSpan w:val="2"/>
+            <w:tcBorders>
+              <w:left w:val="single" w:color="auto" w:sz="4" w:space="0"/>
+            </w:tcBorders>
+            <w:shd w:val="clear" w:color="auto" w:fill="CCCCCC"/>
+            <w:vAlign w:val="center"/>
+          </w:tcPr>
+          <w:p>
+            <w:pPr>
+              <w:tabs>
+                <w:tab w:val="right" w:leader="dot" w:pos="8296"/>
+              </w:tabs>
+              <w:spacing w:before="120" w:after="120"/>
+              <w:rPr>
+                <w:bCs/>
+                <w:sz w:val="18"/>
+                <w:szCs w:val="18"/>
+              </w:rPr>
+            </w:pPr>
+            <w:r>
+              <w:rPr>
+                <w:rFonts w:hint="eastAsia"/>
+                <w:bCs/>
+                <w:sz w:val="18"/>
+                <w:szCs w:val="18"/>
+              </w:rPr>
+              <w:t>解决详细描述</w:t>
+            </w:r>
+          </w:p>
+        </w:tc>
+        <w:tc>
+          <w:tcPr>
+            <w:tcW w:w="6383" w:type="dxa"/>
+            <w:gridSpan w:val="9"/>
+            <w:tcBorders>
+              <w:left w:val="nil"/>
+            </w:tcBorders>
+            <w:shd w:val="clear" w:color="auto" w:fill="auto"/>
+            <w:vAlign w:val="center"/>
+          </w:tcPr>
+          <w:p>
+            <w:pPr>
+              <w:tabs>
+                <w:tab w:val="right" w:leader="dot" w:pos="8296"/>
+              </w:tabs>
+              <w:spacing w:before="120" w:after="120"/>
+              <w:rPr>
+                <w:rFonts w:hint="default" w:eastAsia="宋体"/>
+                <w:bCs/>
+                <w:sz w:val="18"/>
+                <w:szCs w:val="18"/>
+                <w:lang w:val="en-US" w:eastAsia="zh-CN"/>
+              </w:rPr>
+            </w:pPr>
+            <w:r>
+              <w:rPr>
+                <w:rFonts w:hint="eastAsia"/>
+                <w:bCs/>
+                <w:sz w:val="18"/>
+                <w:szCs w:val="18"/>
+                <w:lang w:val="en-US" w:eastAsia="zh-CN"/>
+              </w:rPr>
+              <w:t>循环的次数多了一次，由于竖直方向未加判断，导致出错。减少判断次数。</w:t>
+            </w:r>
+          </w:p>
+        </w:tc>
+      </w:tr>
+      <w:tr>
+        <w:tblPrEx>
+          <w:tblBorders>
+            <w:top w:val="single" w:color="auto" w:sz="4" w:space="0"/>
+            <w:left w:val="single" w:color="auto" w:sz="4" w:space="0"/>
+            <w:bottom w:val="single" w:color="auto" w:sz="4" w:space="0"/>
+            <w:right w:val="single" w:color="auto" w:sz="4" w:space="0"/>
+            <w:insideH w:val="single" w:color="auto" w:sz="4" w:space="0"/>
+            <w:insideV w:val="single" w:color="auto" w:sz="4" w:space="0"/>
+          </w:tblBorders>
+          <w:tblCellMar>
+            <w:top w:w="0" w:type="dxa"/>
+            <w:left w:w="108" w:type="dxa"/>
+            <w:bottom w:w="0" w:type="dxa"/>
+            <w:right w:w="108" w:type="dxa"/>
+          </w:tblCellMar>
+        </w:tblPrEx>
+        <w:trPr>
+          <w:jc w:val="center"/>
+        </w:trPr>
+        <w:tc>
+          <w:tcPr>
+            <w:tcW w:w="1293" w:type="dxa"/>
+            <w:gridSpan w:val="2"/>
+            <w:tcBorders>
+              <w:left w:val="single" w:color="auto" w:sz="4" w:space="0"/>
+            </w:tcBorders>
+            <w:shd w:val="clear" w:color="auto" w:fill="CCCCCC"/>
+            <w:vAlign w:val="center"/>
+          </w:tcPr>
+          <w:p>
+            <w:pPr>
+              <w:tabs>
+                <w:tab w:val="right" w:leader="dot" w:pos="8296"/>
+              </w:tabs>
+              <w:spacing w:before="120" w:after="120"/>
+              <w:rPr>
+                <w:bCs/>
+                <w:sz w:val="18"/>
+                <w:szCs w:val="18"/>
+              </w:rPr>
+            </w:pPr>
+            <w:r>
+              <w:rPr>
+                <w:rFonts w:hint="eastAsia"/>
+                <w:bCs/>
+                <w:sz w:val="18"/>
+                <w:szCs w:val="18"/>
+              </w:rPr>
+              <w:t>关闭者</w:t>
+            </w:r>
+          </w:p>
+        </w:tc>
+        <w:tc>
+          <w:tcPr>
+            <w:tcW w:w="6383" w:type="dxa"/>
+            <w:gridSpan w:val="9"/>
+            <w:tcBorders>
+              <w:left w:val="nil"/>
+            </w:tcBorders>
+            <w:shd w:val="clear" w:color="auto" w:fill="auto"/>
+            <w:vAlign w:val="center"/>
+          </w:tcPr>
+          <w:p>
+            <w:pPr>
+              <w:tabs>
+                <w:tab w:val="right" w:leader="dot" w:pos="8296"/>
+              </w:tabs>
+              <w:spacing w:before="120" w:after="120"/>
+              <w:rPr>
+                <w:bCs/>
+                <w:sz w:val="18"/>
+                <w:szCs w:val="18"/>
+              </w:rPr>
+            </w:pPr>
+            <w:r>
+              <w:rPr>
+                <w:rFonts w:hint="eastAsia"/>
+                <w:bCs/>
+                <w:sz w:val="18"/>
+                <w:szCs w:val="18"/>
+              </w:rPr>
+              <w:t>李三木</w:t>
+            </w:r>
+          </w:p>
+        </w:tc>
+      </w:tr>
+    </w:tbl>
+    <w:p>
+      <w:pPr>
+        <w:pStyle w:val="3"/>
+        <w:bidi w:val="0"/>
+        <w:rPr>
+          <w:rFonts w:hint="default"/>
+          <w:lang w:val="en-US" w:eastAsia="zh-CN"/>
+        </w:rPr>
+      </w:pPr>
+      <w:r>
+        <w:rPr>
+          <w:rFonts w:hint="eastAsia"/>
+        </w:rPr>
+        <w:t>表</w:t>
+      </w:r>
+      <w:r>
+        <w:rPr>
+          <w:rFonts w:hint="eastAsia"/>
+          <w:lang w:val="en-US" w:eastAsia="zh-CN"/>
+        </w:rPr>
+        <w:t>5</w:t>
+      </w:r>
+      <w:r>
+        <w:rPr>
+          <w:rFonts w:hint="eastAsia"/>
+        </w:rPr>
+        <w:t xml:space="preserve"> 棋盘为空时执行c</w:t>
+      </w:r>
+      <w:r>
+        <w:t>heckWinning(</w:t>
+      </w:r>
+      <w:r>
+        <w:rPr>
+          <w:rFonts w:hint="eastAsia"/>
+        </w:rPr>
+        <w:t>int</w:t>
+      </w:r>
+      <w:r>
+        <w:t xml:space="preserve"> lastColumnIndex)</w:t>
+      </w:r>
+      <w:r>
+        <w:rPr>
+          <w:rFonts w:hint="eastAsia"/>
+        </w:rPr>
+        <w:t>函数检查胜负产生会报错</w:t>
+      </w:r>
+    </w:p>
+    <w:tbl>
+      <w:tblPr>
+        <w:tblStyle w:val="4"/>
+        <w:tblW w:w="7676" w:type="dxa"/>
+        <w:jc w:val="center"/>
+        <w:tblBorders>
+          <w:top w:val="single" w:color="auto" w:sz="4" w:space="0"/>
+          <w:left w:val="single" w:color="auto" w:sz="4" w:space="0"/>
+          <w:bottom w:val="single" w:color="auto" w:sz="4" w:space="0"/>
+          <w:right w:val="single" w:color="auto" w:sz="4" w:space="0"/>
+          <w:insideH w:val="single" w:color="auto" w:sz="4" w:space="0"/>
+          <w:insideV w:val="single" w:color="auto" w:sz="4" w:space="0"/>
+        </w:tblBorders>
+        <w:tblLayout w:type="autofit"/>
+        <w:tblCellMar>
+          <w:top w:w="0" w:type="dxa"/>
+          <w:left w:w="108" w:type="dxa"/>
+          <w:bottom w:w="0" w:type="dxa"/>
+          <w:right w:w="108" w:type="dxa"/>
+        </w:tblCellMar>
+      </w:tblPr>
+      <w:tblGrid>
+        <w:gridCol w:w="985"/>
+        <w:gridCol w:w="94"/>
+        <w:gridCol w:w="2327"/>
+        <w:gridCol w:w="363"/>
+        <w:gridCol w:w="323"/>
+        <w:gridCol w:w="626"/>
+        <w:gridCol w:w="651"/>
+        <w:gridCol w:w="412"/>
+        <w:gridCol w:w="124"/>
+        <w:gridCol w:w="814"/>
+        <w:gridCol w:w="957"/>
+      </w:tblGrid>
+      <w:tr>
+        <w:tblPrEx>
+          <w:tblBorders>
+            <w:top w:val="single" w:color="auto" w:sz="4" w:space="0"/>
+            <w:left w:val="single" w:color="auto" w:sz="4" w:space="0"/>
+            <w:bottom w:val="single" w:color="auto" w:sz="4" w:space="0"/>
+            <w:right w:val="single" w:color="auto" w:sz="4" w:space="0"/>
+            <w:insideH w:val="single" w:color="auto" w:sz="4" w:space="0"/>
+            <w:insideV w:val="single" w:color="auto" w:sz="4" w:space="0"/>
+          </w:tblBorders>
+          <w:tblCellMar>
+            <w:top w:w="0" w:type="dxa"/>
+            <w:left w:w="108" w:type="dxa"/>
+            <w:bottom w:w="0" w:type="dxa"/>
+            <w:right w:w="108" w:type="dxa"/>
+          </w:tblCellMar>
+        </w:tblPrEx>
+        <w:trPr>
+          <w:jc w:val="center"/>
+        </w:trPr>
+        <w:tc>
+          <w:tcPr>
+            <w:tcW w:w="1219" w:type="dxa"/>
+            <w:tcBorders>
+              <w:left w:val="single" w:color="auto" w:sz="4" w:space="0"/>
+            </w:tcBorders>
+            <w:shd w:val="clear" w:color="auto" w:fill="CCCCCC"/>
+            <w:vAlign w:val="center"/>
+          </w:tcPr>
+          <w:p>
+            <w:pPr>
+              <w:tabs>
+                <w:tab w:val="right" w:leader="dot" w:pos="8296"/>
+              </w:tabs>
+              <w:spacing w:before="120" w:after="120"/>
+              <w:rPr>
+                <w:bCs/>
+                <w:sz w:val="18"/>
+                <w:szCs w:val="18"/>
+              </w:rPr>
+            </w:pPr>
+            <w:r>
+              <w:rPr>
+                <w:bCs/>
+                <w:sz w:val="18"/>
+                <w:szCs w:val="18"/>
+              </w:rPr>
+              <w:t>测试人</w:t>
+            </w:r>
+          </w:p>
+        </w:tc>
+        <w:tc>
+          <w:tcPr>
+            <w:tcW w:w="2198" w:type="dxa"/>
+            <w:gridSpan w:val="3"/>
+            <w:vAlign w:val="center"/>
+          </w:tcPr>
+          <w:p>
+            <w:pPr>
+              <w:tabs>
+                <w:tab w:val="right" w:leader="dot" w:pos="8296"/>
+              </w:tabs>
+              <w:spacing w:before="120" w:after="120"/>
+              <w:rPr>
+                <w:bCs/>
+                <w:sz w:val="18"/>
+                <w:szCs w:val="18"/>
+              </w:rPr>
+            </w:pPr>
+            <w:r>
+              <w:rPr>
+                <w:rFonts w:hint="eastAsia"/>
+                <w:bCs/>
+                <w:sz w:val="18"/>
+                <w:szCs w:val="18"/>
+              </w:rPr>
+              <w:t>李澳</w:t>
+            </w:r>
+          </w:p>
+        </w:tc>
+        <w:tc>
+          <w:tcPr>
+            <w:tcW w:w="1789" w:type="dxa"/>
+            <w:gridSpan w:val="3"/>
+            <w:shd w:val="clear" w:color="auto" w:fill="CCCCCC"/>
+            <w:vAlign w:val="center"/>
+          </w:tcPr>
+          <w:p>
+            <w:pPr>
+              <w:tabs>
+                <w:tab w:val="right" w:leader="dot" w:pos="8296"/>
+              </w:tabs>
+              <w:spacing w:before="120" w:after="120"/>
+              <w:jc w:val="center"/>
+              <w:rPr>
+                <w:bCs/>
+                <w:sz w:val="18"/>
+                <w:szCs w:val="18"/>
+              </w:rPr>
+            </w:pPr>
+            <w:r>
+              <w:rPr>
+                <w:bCs/>
+                <w:sz w:val="18"/>
+                <w:szCs w:val="18"/>
+              </w:rPr>
+              <w:t>时间</w:t>
+            </w:r>
+          </w:p>
+        </w:tc>
+        <w:tc>
+          <w:tcPr>
+            <w:tcW w:w="2470" w:type="dxa"/>
+            <w:gridSpan w:val="4"/>
+            <w:tcBorders>
+              <w:right w:val="single" w:color="auto" w:sz="4" w:space="0"/>
+            </w:tcBorders>
+            <w:vAlign w:val="center"/>
+          </w:tcPr>
+          <w:p>
+            <w:pPr>
+              <w:tabs>
+                <w:tab w:val="right" w:leader="dot" w:pos="8296"/>
+              </w:tabs>
+              <w:spacing w:before="120" w:after="120"/>
+              <w:jc w:val="center"/>
+              <w:rPr>
+                <w:bCs/>
+                <w:sz w:val="18"/>
+                <w:szCs w:val="18"/>
+              </w:rPr>
+            </w:pPr>
+            <w:r>
+              <w:rPr>
+                <w:rFonts w:hint="eastAsia"/>
+                <w:bCs/>
+                <w:sz w:val="18"/>
+                <w:szCs w:val="18"/>
+              </w:rPr>
+              <w:t>2020/4/4</w:t>
+            </w:r>
+          </w:p>
+        </w:tc>
+      </w:tr>
+      <w:tr>
+        <w:tblPrEx>
+          <w:tblBorders>
+            <w:top w:val="single" w:color="auto" w:sz="4" w:space="0"/>
+            <w:left w:val="single" w:color="auto" w:sz="4" w:space="0"/>
+            <w:bottom w:val="single" w:color="auto" w:sz="4" w:space="0"/>
+            <w:right w:val="single" w:color="auto" w:sz="4" w:space="0"/>
+            <w:insideH w:val="single" w:color="auto" w:sz="4" w:space="0"/>
+            <w:insideV w:val="single" w:color="auto" w:sz="4" w:space="0"/>
+          </w:tblBorders>
+          <w:tblCellMar>
+            <w:top w:w="0" w:type="dxa"/>
+            <w:left w:w="108" w:type="dxa"/>
+            <w:bottom w:w="0" w:type="dxa"/>
+            <w:right w:w="108" w:type="dxa"/>
+          </w:tblCellMar>
+        </w:tblPrEx>
+        <w:trPr>
+          <w:jc w:val="center"/>
+        </w:trPr>
+        <w:tc>
+          <w:tcPr>
+            <w:tcW w:w="1219" w:type="dxa"/>
+            <w:tcBorders>
+              <w:left w:val="single" w:color="auto" w:sz="4" w:space="0"/>
+            </w:tcBorders>
+            <w:shd w:val="clear" w:color="auto" w:fill="CCCCCC"/>
+            <w:vAlign w:val="center"/>
+          </w:tcPr>
+          <w:p>
+            <w:pPr>
+              <w:tabs>
+                <w:tab w:val="right" w:leader="dot" w:pos="8296"/>
+              </w:tabs>
+              <w:spacing w:before="120" w:after="120"/>
+              <w:rPr>
+                <w:bCs/>
+                <w:sz w:val="18"/>
+                <w:szCs w:val="18"/>
+              </w:rPr>
+            </w:pPr>
+            <w:r>
+              <w:rPr>
+                <w:bCs/>
+                <w:sz w:val="18"/>
+                <w:szCs w:val="18"/>
+              </w:rPr>
+              <w:t>功能模块名</w:t>
+            </w:r>
+          </w:p>
+        </w:tc>
+        <w:tc>
+          <w:tcPr>
+            <w:tcW w:w="2198" w:type="dxa"/>
+            <w:gridSpan w:val="3"/>
+            <w:vAlign w:val="center"/>
+          </w:tcPr>
+          <w:p>
+            <w:pPr>
+              <w:tabs>
+                <w:tab w:val="right" w:leader="dot" w:pos="8296"/>
+              </w:tabs>
+              <w:spacing w:before="120" w:after="120"/>
+              <w:rPr>
+                <w:bCs/>
+                <w:sz w:val="18"/>
+                <w:szCs w:val="18"/>
+              </w:rPr>
+            </w:pPr>
+            <w:r>
+              <w:rPr>
+                <w:bCs/>
+                <w:sz w:val="18"/>
+                <w:szCs w:val="18"/>
+              </w:rPr>
+              <w:t>sse.GameController#checkWinning</w:t>
+            </w:r>
+          </w:p>
+        </w:tc>
+        <w:tc>
+          <w:tcPr>
+            <w:tcW w:w="1789" w:type="dxa"/>
+            <w:gridSpan w:val="3"/>
+            <w:shd w:val="clear" w:color="auto" w:fill="CCCCCC"/>
+            <w:vAlign w:val="center"/>
+          </w:tcPr>
+          <w:p>
+            <w:pPr>
+              <w:tabs>
+                <w:tab w:val="right" w:leader="dot" w:pos="8296"/>
+              </w:tabs>
+              <w:spacing w:before="120" w:after="120"/>
+              <w:jc w:val="center"/>
+              <w:rPr>
+                <w:bCs/>
+                <w:sz w:val="18"/>
+                <w:szCs w:val="18"/>
+              </w:rPr>
+            </w:pPr>
+            <w:r>
+              <w:rPr>
+                <w:rFonts w:hint="eastAsia"/>
+                <w:bCs/>
+                <w:sz w:val="18"/>
+                <w:szCs w:val="18"/>
+              </w:rPr>
+              <w:t>功能编号</w:t>
+            </w:r>
+          </w:p>
+        </w:tc>
+        <w:tc>
+          <w:tcPr>
+            <w:tcW w:w="2470" w:type="dxa"/>
+            <w:gridSpan w:val="4"/>
+            <w:tcBorders>
+              <w:right w:val="single" w:color="auto" w:sz="4" w:space="0"/>
+            </w:tcBorders>
+            <w:vAlign w:val="center"/>
+          </w:tcPr>
+          <w:p>
+            <w:pPr>
+              <w:tabs>
+                <w:tab w:val="right" w:leader="dot" w:pos="8296"/>
+              </w:tabs>
+              <w:spacing w:before="120" w:after="120"/>
+              <w:jc w:val="center"/>
+              <w:rPr>
+                <w:bCs/>
+                <w:sz w:val="18"/>
+                <w:szCs w:val="18"/>
+              </w:rPr>
+            </w:pPr>
+            <w:r>
+              <w:rPr>
+                <w:rFonts w:hint="eastAsia"/>
+                <w:bCs/>
+                <w:sz w:val="18"/>
+                <w:szCs w:val="18"/>
+              </w:rPr>
+              <w:t>N/A</w:t>
+            </w:r>
+          </w:p>
+        </w:tc>
+      </w:tr>
+      <w:tr>
+        <w:tblPrEx>
+          <w:tblBorders>
+            <w:top w:val="single" w:color="auto" w:sz="4" w:space="0"/>
+            <w:left w:val="single" w:color="auto" w:sz="4" w:space="0"/>
+            <w:bottom w:val="single" w:color="auto" w:sz="4" w:space="0"/>
+            <w:right w:val="single" w:color="auto" w:sz="4" w:space="0"/>
+            <w:insideH w:val="single" w:color="auto" w:sz="4" w:space="0"/>
+            <w:insideV w:val="single" w:color="auto" w:sz="4" w:space="0"/>
+          </w:tblBorders>
+          <w:tblCellMar>
+            <w:top w:w="0" w:type="dxa"/>
+            <w:left w:w="108" w:type="dxa"/>
+            <w:bottom w:w="0" w:type="dxa"/>
+            <w:right w:w="108" w:type="dxa"/>
+          </w:tblCellMar>
+        </w:tblPrEx>
+        <w:trPr>
+          <w:jc w:val="center"/>
+        </w:trPr>
+        <w:tc>
+          <w:tcPr>
+            <w:tcW w:w="1219" w:type="dxa"/>
+            <w:tcBorders>
+              <w:left w:val="single" w:color="auto" w:sz="4" w:space="0"/>
+            </w:tcBorders>
+            <w:shd w:val="clear" w:color="auto" w:fill="CCCCCC"/>
+            <w:vAlign w:val="center"/>
+          </w:tcPr>
+          <w:p>
+            <w:pPr>
+              <w:tabs>
+                <w:tab w:val="right" w:leader="dot" w:pos="8296"/>
+              </w:tabs>
+              <w:spacing w:before="120" w:after="120"/>
+              <w:rPr>
+                <w:bCs/>
+                <w:sz w:val="18"/>
+                <w:szCs w:val="18"/>
+              </w:rPr>
+            </w:pPr>
+            <w:r>
+              <w:rPr>
+                <w:bCs/>
+                <w:sz w:val="18"/>
+                <w:szCs w:val="18"/>
+              </w:rPr>
+              <w:t>用例编号</w:t>
+            </w:r>
+          </w:p>
+        </w:tc>
+        <w:tc>
+          <w:tcPr>
+            <w:tcW w:w="6457" w:type="dxa"/>
+            <w:gridSpan w:val="10"/>
+            <w:vAlign w:val="center"/>
+          </w:tcPr>
+          <w:p>
+            <w:pPr>
+              <w:tabs>
+                <w:tab w:val="right" w:leader="dot" w:pos="8296"/>
+              </w:tabs>
+              <w:spacing w:before="120" w:after="120"/>
+              <w:rPr>
+                <w:bCs/>
+                <w:sz w:val="18"/>
+                <w:szCs w:val="18"/>
+              </w:rPr>
+            </w:pPr>
+            <w:r>
+              <w:rPr>
+                <w:rFonts w:hint="eastAsia"/>
+                <w:bCs/>
+                <w:sz w:val="18"/>
+                <w:szCs w:val="18"/>
+              </w:rPr>
+              <w:t>UT-002</w:t>
+            </w:r>
+          </w:p>
+        </w:tc>
+      </w:tr>
+      <w:tr>
+        <w:tblPrEx>
+          <w:tblBorders>
+            <w:top w:val="single" w:color="auto" w:sz="4" w:space="0"/>
+            <w:left w:val="single" w:color="auto" w:sz="4" w:space="0"/>
+            <w:bottom w:val="single" w:color="auto" w:sz="4" w:space="0"/>
+            <w:right w:val="single" w:color="auto" w:sz="4" w:space="0"/>
+            <w:insideH w:val="single" w:color="auto" w:sz="4" w:space="0"/>
+            <w:insideV w:val="single" w:color="auto" w:sz="4" w:space="0"/>
+          </w:tblBorders>
+          <w:tblCellMar>
+            <w:top w:w="0" w:type="dxa"/>
+            <w:left w:w="108" w:type="dxa"/>
+            <w:bottom w:w="0" w:type="dxa"/>
+            <w:right w:w="108" w:type="dxa"/>
+          </w:tblCellMar>
+        </w:tblPrEx>
+        <w:trPr>
+          <w:trHeight w:val="110" w:hRule="atLeast"/>
+          <w:jc w:val="center"/>
+        </w:trPr>
+        <w:tc>
+          <w:tcPr>
+            <w:tcW w:w="1219" w:type="dxa"/>
+            <w:tcBorders>
+              <w:left w:val="single" w:color="auto" w:sz="4" w:space="0"/>
+              <w:bottom w:val="single" w:color="auto" w:sz="4" w:space="0"/>
+            </w:tcBorders>
+            <w:shd w:val="clear" w:color="auto" w:fill="CCCCCC"/>
+            <w:vAlign w:val="center"/>
+          </w:tcPr>
+          <w:p>
+            <w:pPr>
+              <w:tabs>
+                <w:tab w:val="right" w:leader="dot" w:pos="8296"/>
+              </w:tabs>
+              <w:spacing w:before="120" w:after="120"/>
+              <w:rPr>
+                <w:bCs/>
+                <w:sz w:val="18"/>
+                <w:szCs w:val="18"/>
+              </w:rPr>
+            </w:pPr>
+            <w:r>
+              <w:rPr>
+                <w:bCs/>
+                <w:sz w:val="18"/>
+                <w:szCs w:val="18"/>
+              </w:rPr>
+              <w:t>严重程度</w:t>
+            </w:r>
+          </w:p>
+        </w:tc>
+        <w:tc>
+          <w:tcPr>
+            <w:tcW w:w="1912" w:type="dxa"/>
+            <w:gridSpan w:val="2"/>
+            <w:tcBorders>
+              <w:bottom w:val="single" w:color="auto" w:sz="4" w:space="0"/>
+            </w:tcBorders>
+            <w:vAlign w:val="center"/>
+          </w:tcPr>
+          <w:p>
+            <w:pPr>
+              <w:tabs>
+                <w:tab w:val="right" w:leader="dot" w:pos="8296"/>
+              </w:tabs>
+              <w:spacing w:before="120" w:after="120"/>
+              <w:rPr>
+                <w:bCs/>
+                <w:sz w:val="18"/>
+                <w:szCs w:val="18"/>
+              </w:rPr>
+            </w:pPr>
+            <w:r>
+              <w:rPr>
+                <w:rFonts w:hint="eastAsia"/>
+                <w:bCs/>
+                <w:sz w:val="18"/>
+                <w:szCs w:val="18"/>
+              </w:rPr>
+              <w:t>高</w:t>
+            </w:r>
+          </w:p>
+        </w:tc>
+        <w:tc>
+          <w:tcPr>
+            <w:tcW w:w="1384" w:type="dxa"/>
+            <w:gridSpan w:val="3"/>
+            <w:tcBorders>
+              <w:bottom w:val="single" w:color="auto" w:sz="4" w:space="0"/>
+            </w:tcBorders>
+            <w:shd w:val="clear" w:color="auto" w:fill="D9D9D9"/>
+            <w:vAlign w:val="center"/>
+          </w:tcPr>
+          <w:p>
+            <w:pPr>
+              <w:tabs>
+                <w:tab w:val="right" w:leader="dot" w:pos="8296"/>
+              </w:tabs>
+              <w:spacing w:before="120" w:after="120"/>
+              <w:rPr>
+                <w:bCs/>
+                <w:sz w:val="18"/>
+                <w:szCs w:val="18"/>
+              </w:rPr>
+            </w:pPr>
+            <w:r>
+              <w:rPr>
+                <w:bCs/>
+                <w:sz w:val="18"/>
+                <w:szCs w:val="18"/>
+              </w:rPr>
+              <w:t>优先级</w:t>
+            </w:r>
+          </w:p>
+        </w:tc>
+        <w:tc>
+          <w:tcPr>
+            <w:tcW w:w="1324" w:type="dxa"/>
+            <w:gridSpan w:val="3"/>
+            <w:tcBorders>
+              <w:bottom w:val="single" w:color="auto" w:sz="4" w:space="0"/>
+            </w:tcBorders>
+            <w:vAlign w:val="center"/>
+          </w:tcPr>
+          <w:p>
+            <w:pPr>
+              <w:tabs>
+                <w:tab w:val="right" w:leader="dot" w:pos="8296"/>
+              </w:tabs>
+              <w:spacing w:before="120" w:after="120"/>
+              <w:rPr>
+                <w:bCs/>
+                <w:sz w:val="18"/>
+                <w:szCs w:val="18"/>
+              </w:rPr>
+            </w:pPr>
+            <w:r>
+              <w:rPr>
+                <w:rFonts w:hint="eastAsia"/>
+                <w:bCs/>
+                <w:sz w:val="18"/>
+                <w:szCs w:val="18"/>
+              </w:rPr>
+              <w:t>高</w:t>
+            </w:r>
+          </w:p>
+        </w:tc>
+        <w:tc>
+          <w:tcPr>
+            <w:tcW w:w="827" w:type="dxa"/>
+            <w:tcBorders>
+              <w:bottom w:val="single" w:color="auto" w:sz="4" w:space="0"/>
+            </w:tcBorders>
+            <w:shd w:val="clear" w:color="auto" w:fill="D9D9D9"/>
+            <w:vAlign w:val="center"/>
+          </w:tcPr>
+          <w:p>
+            <w:pPr>
+              <w:tabs>
+                <w:tab w:val="right" w:leader="dot" w:pos="8296"/>
+              </w:tabs>
+              <w:spacing w:before="120" w:after="120"/>
+              <w:rPr>
+                <w:bCs/>
+                <w:sz w:val="18"/>
+                <w:szCs w:val="18"/>
+              </w:rPr>
+            </w:pPr>
+            <w:r>
+              <w:rPr>
+                <w:bCs/>
+                <w:sz w:val="18"/>
+                <w:szCs w:val="18"/>
+              </w:rPr>
+              <w:t>状态</w:t>
+            </w:r>
+          </w:p>
+        </w:tc>
+        <w:tc>
+          <w:tcPr>
+            <w:tcW w:w="1010" w:type="dxa"/>
+            <w:tcBorders>
+              <w:bottom w:val="single" w:color="auto" w:sz="4" w:space="0"/>
+            </w:tcBorders>
+            <w:vAlign w:val="center"/>
+          </w:tcPr>
+          <w:p>
+            <w:pPr>
+              <w:tabs>
+                <w:tab w:val="right" w:leader="dot" w:pos="8296"/>
+              </w:tabs>
+              <w:spacing w:before="120" w:after="120"/>
+              <w:rPr>
+                <w:bCs/>
+                <w:sz w:val="18"/>
+                <w:szCs w:val="18"/>
+              </w:rPr>
+            </w:pPr>
+            <w:r>
+              <w:rPr>
+                <w:rFonts w:hint="eastAsia"/>
+                <w:bCs/>
+                <w:sz w:val="18"/>
+                <w:szCs w:val="18"/>
+              </w:rPr>
+              <w:t>关闭</w:t>
+            </w:r>
+          </w:p>
+        </w:tc>
+      </w:tr>
+      <w:tr>
+        <w:tblPrEx>
+          <w:tblBorders>
+            <w:top w:val="single" w:color="auto" w:sz="4" w:space="0"/>
+            <w:left w:val="single" w:color="auto" w:sz="4" w:space="0"/>
+            <w:bottom w:val="single" w:color="auto" w:sz="4" w:space="0"/>
+            <w:right w:val="single" w:color="auto" w:sz="4" w:space="0"/>
+            <w:insideH w:val="single" w:color="auto" w:sz="4" w:space="0"/>
+            <w:insideV w:val="single" w:color="auto" w:sz="4" w:space="0"/>
+          </w:tblBorders>
+          <w:tblCellMar>
+            <w:top w:w="0" w:type="dxa"/>
+            <w:left w:w="108" w:type="dxa"/>
+            <w:bottom w:w="0" w:type="dxa"/>
+            <w:right w:w="108" w:type="dxa"/>
+          </w:tblCellMar>
+        </w:tblPrEx>
+        <w:trPr>
+          <w:jc w:val="center"/>
+        </w:trPr>
+        <w:tc>
+          <w:tcPr>
+            <w:tcW w:w="1219" w:type="dxa"/>
+            <w:tcBorders>
+              <w:left w:val="single" w:color="auto" w:sz="4" w:space="0"/>
+              <w:bottom w:val="single" w:color="auto" w:sz="4" w:space="0"/>
+            </w:tcBorders>
+            <w:shd w:val="clear" w:color="auto" w:fill="CCCCCC"/>
+            <w:vAlign w:val="center"/>
+          </w:tcPr>
+          <w:p>
+            <w:pPr>
+              <w:tabs>
+                <w:tab w:val="right" w:leader="dot" w:pos="8296"/>
+              </w:tabs>
+              <w:spacing w:before="120" w:after="120"/>
+              <w:rPr>
+                <w:bCs/>
+                <w:sz w:val="18"/>
+                <w:szCs w:val="18"/>
+              </w:rPr>
+            </w:pPr>
+            <w:r>
+              <w:rPr>
+                <w:bCs/>
+                <w:sz w:val="18"/>
+                <w:szCs w:val="18"/>
+              </w:rPr>
+              <w:t>分配给</w:t>
+            </w:r>
+          </w:p>
+        </w:tc>
+        <w:tc>
+          <w:tcPr>
+            <w:tcW w:w="6457" w:type="dxa"/>
+            <w:gridSpan w:val="10"/>
+            <w:tcBorders>
+              <w:left w:val="nil"/>
+              <w:bottom w:val="single" w:color="auto" w:sz="4" w:space="0"/>
+            </w:tcBorders>
+            <w:shd w:val="clear" w:color="auto" w:fill="auto"/>
+            <w:vAlign w:val="center"/>
+          </w:tcPr>
+          <w:p>
+            <w:pPr>
+              <w:tabs>
+                <w:tab w:val="right" w:leader="dot" w:pos="8296"/>
+              </w:tabs>
+              <w:spacing w:before="120" w:after="120"/>
+              <w:rPr>
+                <w:bCs/>
+                <w:sz w:val="18"/>
+                <w:szCs w:val="18"/>
+              </w:rPr>
+            </w:pPr>
+            <w:r>
+              <w:rPr>
+                <w:rFonts w:hint="eastAsia"/>
+                <w:bCs/>
+                <w:sz w:val="18"/>
+                <w:szCs w:val="18"/>
+              </w:rPr>
+              <w:t>李三木</w:t>
+            </w:r>
+          </w:p>
+        </w:tc>
+      </w:tr>
+      <w:tr>
+        <w:tblPrEx>
+          <w:tblBorders>
+            <w:top w:val="single" w:color="auto" w:sz="4" w:space="0"/>
+            <w:left w:val="single" w:color="auto" w:sz="4" w:space="0"/>
+            <w:bottom w:val="single" w:color="auto" w:sz="4" w:space="0"/>
+            <w:right w:val="single" w:color="auto" w:sz="4" w:space="0"/>
+            <w:insideH w:val="single" w:color="auto" w:sz="4" w:space="0"/>
+            <w:insideV w:val="single" w:color="auto" w:sz="4" w:space="0"/>
+          </w:tblBorders>
+          <w:tblCellMar>
+            <w:top w:w="0" w:type="dxa"/>
+            <w:left w:w="108" w:type="dxa"/>
+            <w:bottom w:w="0" w:type="dxa"/>
+            <w:right w:w="108" w:type="dxa"/>
+          </w:tblCellMar>
+        </w:tblPrEx>
+        <w:trPr>
+          <w:jc w:val="center"/>
+        </w:trPr>
+        <w:tc>
+          <w:tcPr>
+            <w:tcW w:w="1219" w:type="dxa"/>
+            <w:tcBorders>
+              <w:left w:val="single" w:color="auto" w:sz="4" w:space="0"/>
+            </w:tcBorders>
+            <w:shd w:val="clear" w:color="auto" w:fill="CCCCCC"/>
+            <w:vAlign w:val="center"/>
+          </w:tcPr>
+          <w:p>
+            <w:pPr>
+              <w:tabs>
+                <w:tab w:val="right" w:leader="dot" w:pos="8296"/>
+              </w:tabs>
+              <w:spacing w:before="120" w:after="120"/>
+              <w:rPr>
+                <w:bCs/>
+                <w:sz w:val="18"/>
+                <w:szCs w:val="18"/>
+              </w:rPr>
+            </w:pPr>
+            <w:r>
+              <w:rPr>
+                <w:bCs/>
+                <w:sz w:val="18"/>
+                <w:szCs w:val="18"/>
+              </w:rPr>
+              <w:t>发送给</w:t>
+            </w:r>
+          </w:p>
+        </w:tc>
+        <w:tc>
+          <w:tcPr>
+            <w:tcW w:w="6457" w:type="dxa"/>
+            <w:gridSpan w:val="10"/>
+            <w:tcBorders>
+              <w:left w:val="nil"/>
+            </w:tcBorders>
+            <w:shd w:val="clear" w:color="auto" w:fill="auto"/>
+            <w:vAlign w:val="center"/>
+          </w:tcPr>
+          <w:p>
+            <w:pPr>
+              <w:tabs>
+                <w:tab w:val="right" w:leader="dot" w:pos="8296"/>
+              </w:tabs>
+              <w:spacing w:before="120" w:after="120"/>
+              <w:rPr>
+                <w:bCs/>
+                <w:sz w:val="18"/>
+                <w:szCs w:val="18"/>
+              </w:rPr>
+            </w:pPr>
+            <w:r>
+              <w:rPr>
+                <w:rFonts w:hint="eastAsia"/>
+                <w:bCs/>
+                <w:sz w:val="18"/>
+                <w:szCs w:val="18"/>
+              </w:rPr>
+              <w:t>李三木</w:t>
+            </w:r>
+          </w:p>
+        </w:tc>
+      </w:tr>
+      <w:tr>
+        <w:tblPrEx>
+          <w:tblBorders>
+            <w:top w:val="single" w:color="auto" w:sz="4" w:space="0"/>
+            <w:left w:val="single" w:color="auto" w:sz="4" w:space="0"/>
+            <w:bottom w:val="single" w:color="auto" w:sz="4" w:space="0"/>
+            <w:right w:val="single" w:color="auto" w:sz="4" w:space="0"/>
+            <w:insideH w:val="single" w:color="auto" w:sz="4" w:space="0"/>
+            <w:insideV w:val="single" w:color="auto" w:sz="4" w:space="0"/>
+          </w:tblBorders>
+          <w:tblCellMar>
+            <w:top w:w="0" w:type="dxa"/>
+            <w:left w:w="108" w:type="dxa"/>
+            <w:bottom w:w="0" w:type="dxa"/>
+            <w:right w:w="108" w:type="dxa"/>
+          </w:tblCellMar>
+        </w:tblPrEx>
+        <w:trPr>
+          <w:jc w:val="center"/>
+        </w:trPr>
+        <w:tc>
+          <w:tcPr>
+            <w:tcW w:w="1219" w:type="dxa"/>
+            <w:tcBorders>
+              <w:left w:val="single" w:color="auto" w:sz="4" w:space="0"/>
+              <w:bottom w:val="single" w:color="auto" w:sz="4" w:space="0"/>
+            </w:tcBorders>
+            <w:shd w:val="clear" w:color="auto" w:fill="CCCCCC"/>
+            <w:vAlign w:val="center"/>
+          </w:tcPr>
+          <w:p>
+            <w:pPr>
+              <w:tabs>
+                <w:tab w:val="right" w:leader="dot" w:pos="8296"/>
+              </w:tabs>
+              <w:spacing w:before="120" w:after="120"/>
+              <w:rPr>
+                <w:bCs/>
+                <w:sz w:val="18"/>
+                <w:szCs w:val="18"/>
+              </w:rPr>
+            </w:pPr>
+            <w:r>
+              <w:rPr>
+                <w:bCs/>
+                <w:sz w:val="18"/>
+                <w:szCs w:val="18"/>
+              </w:rPr>
+              <w:t>缺陷标题</w:t>
+            </w:r>
+          </w:p>
+        </w:tc>
+        <w:tc>
+          <w:tcPr>
+            <w:tcW w:w="6457" w:type="dxa"/>
+            <w:gridSpan w:val="10"/>
+            <w:tcBorders>
+              <w:left w:val="nil"/>
+              <w:bottom w:val="single" w:color="auto" w:sz="4" w:space="0"/>
+            </w:tcBorders>
+            <w:shd w:val="clear" w:color="auto" w:fill="auto"/>
+            <w:vAlign w:val="center"/>
+          </w:tcPr>
+          <w:p>
+            <w:pPr>
+              <w:tabs>
+                <w:tab w:val="right" w:leader="dot" w:pos="8296"/>
+              </w:tabs>
+              <w:spacing w:before="120" w:after="120"/>
+              <w:rPr>
+                <w:bCs/>
+                <w:sz w:val="18"/>
+                <w:szCs w:val="18"/>
+              </w:rPr>
+            </w:pPr>
+            <w:r>
+              <w:rPr>
+                <w:rFonts w:hint="eastAsia"/>
+              </w:rPr>
+              <w:t>棋盘为空时执行c</w:t>
+            </w:r>
+            <w:r>
+              <w:t>heckWinning(</w:t>
+            </w:r>
+            <w:r>
+              <w:rPr>
+                <w:rFonts w:hint="eastAsia"/>
+              </w:rPr>
+              <w:t>int</w:t>
+            </w:r>
+            <w:r>
+              <w:t xml:space="preserve"> lastColumnIndex)</w:t>
+            </w:r>
+            <w:r>
+              <w:rPr>
+                <w:rFonts w:hint="eastAsia"/>
+              </w:rPr>
+              <w:t>函数检查胜负产生会报错</w:t>
+            </w:r>
+          </w:p>
+        </w:tc>
+      </w:tr>
+      <w:tr>
+        <w:tblPrEx>
+          <w:tblBorders>
+            <w:top w:val="single" w:color="auto" w:sz="4" w:space="0"/>
+            <w:left w:val="single" w:color="auto" w:sz="4" w:space="0"/>
+            <w:bottom w:val="single" w:color="auto" w:sz="4" w:space="0"/>
+            <w:right w:val="single" w:color="auto" w:sz="4" w:space="0"/>
+            <w:insideH w:val="single" w:color="auto" w:sz="4" w:space="0"/>
+            <w:insideV w:val="single" w:color="auto" w:sz="4" w:space="0"/>
+          </w:tblBorders>
+          <w:tblCellMar>
+            <w:top w:w="0" w:type="dxa"/>
+            <w:left w:w="108" w:type="dxa"/>
+            <w:bottom w:w="0" w:type="dxa"/>
+            <w:right w:w="108" w:type="dxa"/>
+          </w:tblCellMar>
+        </w:tblPrEx>
+        <w:trPr>
+          <w:jc w:val="center"/>
+        </w:trPr>
+        <w:tc>
+          <w:tcPr>
+            <w:tcW w:w="7676" w:type="dxa"/>
+            <w:gridSpan w:val="11"/>
+            <w:tcBorders>
+              <w:left w:val="single" w:color="auto" w:sz="4" w:space="0"/>
+            </w:tcBorders>
+            <w:shd w:val="clear" w:color="auto" w:fill="auto"/>
+            <w:vAlign w:val="center"/>
+          </w:tcPr>
+          <w:p>
+            <w:pPr>
+              <w:tabs>
+                <w:tab w:val="right" w:leader="dot" w:pos="8296"/>
+              </w:tabs>
+              <w:spacing w:before="120" w:after="120"/>
+              <w:rPr>
+                <w:bCs/>
+                <w:i/>
+                <w:color w:val="0000FF"/>
+                <w:sz w:val="18"/>
+                <w:szCs w:val="18"/>
+              </w:rPr>
+            </w:pPr>
+            <w:r>
+              <w:rPr>
+                <w:bCs/>
+                <w:i/>
+                <w:color w:val="0000FF"/>
+                <w:sz w:val="18"/>
+                <w:szCs w:val="18"/>
+              </w:rPr>
+              <w:t>详细描述</w:t>
+            </w:r>
+          </w:p>
+          <w:p>
+            <w:pPr>
+              <w:tabs>
+                <w:tab w:val="right" w:leader="dot" w:pos="8296"/>
+              </w:tabs>
+              <w:spacing w:before="120" w:after="120"/>
+              <w:rPr>
+                <w:sz w:val="18"/>
+                <w:szCs w:val="18"/>
+              </w:rPr>
+            </w:pPr>
+            <w:r>
+              <w:rPr>
+                <w:sz w:val="18"/>
+                <w:szCs w:val="18"/>
+              </w:rPr>
+              <w:t>checkWinning(int lastColumnIndex)函数在棋盘为空时，lastRowIndex--后变为-1，函数会抛出数组边界异常</w:t>
+            </w:r>
+          </w:p>
+          <w:p>
+            <w:pPr>
+              <w:tabs>
+                <w:tab w:val="right" w:leader="dot" w:pos="8296"/>
+              </w:tabs>
+              <w:spacing w:before="120" w:after="120"/>
+              <w:rPr>
+                <w:bCs/>
+                <w:i/>
+                <w:color w:val="0000FF"/>
+                <w:sz w:val="18"/>
+                <w:szCs w:val="18"/>
+              </w:rPr>
+            </w:pPr>
+            <w:r>
+              <w:rPr>
+                <w:bCs/>
+                <w:i/>
+                <w:color w:val="0000FF"/>
+                <w:sz w:val="18"/>
+                <w:szCs w:val="18"/>
+              </w:rPr>
+              <w:t>预期结果：</w:t>
+            </w:r>
+          </w:p>
+          <w:p>
+            <w:pPr>
+              <w:tabs>
+                <w:tab w:val="right" w:leader="dot" w:pos="8296"/>
+              </w:tabs>
+              <w:spacing w:before="120" w:after="120"/>
+              <w:rPr>
+                <w:bCs/>
+                <w:i/>
+                <w:color w:val="0000FF"/>
+                <w:sz w:val="18"/>
+                <w:szCs w:val="18"/>
+              </w:rPr>
+            </w:pPr>
+            <w:r>
+              <w:rPr>
+                <w:sz w:val="18"/>
+                <w:szCs w:val="18"/>
+              </w:rPr>
+              <w:t>棋盘为空时，不论接受0-6的任何lastColumnIndex都能保证函数正常运行且返回false（未产生胜负）</w:t>
+            </w:r>
+          </w:p>
+          <w:p>
+            <w:pPr>
+              <w:tabs>
+                <w:tab w:val="right" w:leader="dot" w:pos="8296"/>
+              </w:tabs>
+              <w:spacing w:before="120" w:after="120"/>
+              <w:rPr>
+                <w:bCs/>
+                <w:i/>
+                <w:color w:val="0000FF"/>
+                <w:sz w:val="18"/>
+                <w:szCs w:val="18"/>
+              </w:rPr>
+            </w:pPr>
+            <w:r>
+              <w:rPr>
+                <w:bCs/>
+                <w:i/>
+                <w:color w:val="0000FF"/>
+                <w:sz w:val="18"/>
+                <w:szCs w:val="18"/>
+              </w:rPr>
+              <w:t>实际结果：</w:t>
+            </w:r>
+          </w:p>
+          <w:p>
+            <w:pPr>
+              <w:tabs>
+                <w:tab w:val="right" w:leader="dot" w:pos="8296"/>
+              </w:tabs>
+              <w:spacing w:before="120" w:after="120"/>
+              <w:rPr>
+                <w:bCs/>
+                <w:sz w:val="18"/>
+                <w:szCs w:val="18"/>
+              </w:rPr>
+            </w:pPr>
+            <w:r>
+              <w:rPr>
+                <w:rFonts w:hint="eastAsia"/>
+                <w:bCs/>
+                <w:sz w:val="18"/>
+                <w:szCs w:val="18"/>
+              </w:rPr>
+              <w:t>函数抛出异常</w:t>
+            </w:r>
+          </w:p>
+        </w:tc>
+      </w:tr>
+      <w:tr>
+        <w:tblPrEx>
+          <w:tblBorders>
+            <w:top w:val="single" w:color="auto" w:sz="4" w:space="0"/>
+            <w:left w:val="single" w:color="auto" w:sz="4" w:space="0"/>
+            <w:bottom w:val="single" w:color="auto" w:sz="4" w:space="0"/>
+            <w:right w:val="single" w:color="auto" w:sz="4" w:space="0"/>
+            <w:insideH w:val="single" w:color="auto" w:sz="4" w:space="0"/>
+            <w:insideV w:val="single" w:color="auto" w:sz="4" w:space="0"/>
+          </w:tblBorders>
+          <w:tblCellMar>
+            <w:top w:w="0" w:type="dxa"/>
+            <w:left w:w="108" w:type="dxa"/>
+            <w:bottom w:w="0" w:type="dxa"/>
+            <w:right w:w="108" w:type="dxa"/>
+          </w:tblCellMar>
+        </w:tblPrEx>
+        <w:trPr>
+          <w:trHeight w:val="903" w:hRule="atLeast"/>
+          <w:jc w:val="center"/>
+        </w:trPr>
+        <w:tc>
+          <w:tcPr>
+            <w:tcW w:w="1293" w:type="dxa"/>
+            <w:gridSpan w:val="2"/>
+            <w:tcBorders>
+              <w:left w:val="single" w:color="auto" w:sz="4" w:space="0"/>
+              <w:bottom w:val="single" w:color="auto" w:sz="4" w:space="0"/>
+            </w:tcBorders>
+            <w:shd w:val="clear" w:color="auto" w:fill="CCCCCC"/>
+            <w:vAlign w:val="center"/>
+          </w:tcPr>
+          <w:p>
+            <w:pPr>
+              <w:tabs>
+                <w:tab w:val="right" w:leader="dot" w:pos="8296"/>
+              </w:tabs>
+              <w:spacing w:before="120" w:after="120"/>
+              <w:rPr>
+                <w:bCs/>
+                <w:sz w:val="18"/>
+                <w:szCs w:val="18"/>
+              </w:rPr>
+            </w:pPr>
+            <w:r>
+              <w:rPr>
+                <w:bCs/>
+                <w:sz w:val="18"/>
+                <w:szCs w:val="18"/>
+              </w:rPr>
+              <w:t>附件</w:t>
+            </w:r>
+          </w:p>
+        </w:tc>
+        <w:tc>
+          <w:tcPr>
+            <w:tcW w:w="6383" w:type="dxa"/>
+            <w:gridSpan w:val="9"/>
+            <w:tcBorders>
+              <w:left w:val="nil"/>
+              <w:bottom w:val="single" w:color="auto" w:sz="4" w:space="0"/>
+            </w:tcBorders>
+            <w:shd w:val="clear" w:color="auto" w:fill="auto"/>
+            <w:vAlign w:val="center"/>
+          </w:tcPr>
+          <w:p>
+            <w:pPr>
+              <w:tabs>
+                <w:tab w:val="right" w:leader="dot" w:pos="8296"/>
+              </w:tabs>
+              <w:spacing w:before="120" w:after="120"/>
+              <w:rPr>
+                <w:bCs/>
+                <w:sz w:val="18"/>
+                <w:szCs w:val="18"/>
+              </w:rPr>
+            </w:pPr>
+            <w:r>
+              <w:rPr>
+                <w:bCs/>
+                <w:sz w:val="18"/>
+                <w:szCs w:val="18"/>
+              </w:rPr>
+              <w:drawing>
+                <wp:inline distT="0" distB="0" distL="0" distR="0">
+                  <wp:extent cx="3573780" cy="818515"/>
+                  <wp:effectExtent l="0" t="0" r="7620" b="4445"/>
+                  <wp:docPr id="5" name="图片 5"/>
+                  <wp:cNvGraphicFramePr>
+                    <a:graphicFrameLocks xmlns:a="http://schemas.openxmlformats.org/drawingml/2006/main" noChangeAspect="1"/>
+                  </wp:cNvGraphicFramePr>
+                  <a:graphic xmlns:a="http://schemas.openxmlformats.org/drawingml/2006/main">
+                    <a:graphicData uri="http://schemas.openxmlformats.org/drawingml/2006/picture">
+                      <pic:pic xmlns:pic="http://schemas.openxmlformats.org/drawingml/2006/picture">
+                        <pic:nvPicPr>
+                          <pic:cNvPr id="5" name="图片 5"/>
+                          <pic:cNvPicPr>
+                            <a:picLocks noChangeAspect="1"/>
+                          </pic:cNvPicPr>
+                        </pic:nvPicPr>
+                        <pic:blipFill>
+                          <a:blip r:embed="rId7"/>
+                          <a:stretch>
+                            <a:fillRect/>
+                          </a:stretch>
+                        </pic:blipFill>
+                        <pic:spPr>
+                          <a:xfrm>
+                            <a:off x="0" y="0"/>
+                            <a:ext cx="3573780" cy="818515"/>
+                          </a:xfrm>
+                          <a:prstGeom prst="rect">
+                            <a:avLst/>
+                          </a:prstGeom>
+                        </pic:spPr>
+                      </pic:pic>
+                    </a:graphicData>
+                  </a:graphic>
+                </wp:inline>
+              </w:drawing>
+            </w:r>
+          </w:p>
+        </w:tc>
+      </w:tr>
+      <w:tr>
+        <w:tblPrEx>
+          <w:tblBorders>
+            <w:top w:val="single" w:color="auto" w:sz="4" w:space="0"/>
+            <w:left w:val="single" w:color="auto" w:sz="4" w:space="0"/>
+            <w:bottom w:val="single" w:color="auto" w:sz="4" w:space="0"/>
+            <w:right w:val="single" w:color="auto" w:sz="4" w:space="0"/>
+            <w:insideH w:val="single" w:color="auto" w:sz="4" w:space="0"/>
+            <w:insideV w:val="single" w:color="auto" w:sz="4" w:space="0"/>
+          </w:tblBorders>
+          <w:tblCellMar>
+            <w:top w:w="0" w:type="dxa"/>
+            <w:left w:w="108" w:type="dxa"/>
+            <w:bottom w:w="0" w:type="dxa"/>
+            <w:right w:w="108" w:type="dxa"/>
+          </w:tblCellMar>
+        </w:tblPrEx>
+        <w:trPr>
+          <w:jc w:val="center"/>
+        </w:trPr>
+        <w:tc>
+          <w:tcPr>
+            <w:tcW w:w="1293" w:type="dxa"/>
+            <w:gridSpan w:val="2"/>
+            <w:tcBorders>
+              <w:left w:val="single" w:color="auto" w:sz="4" w:space="0"/>
+            </w:tcBorders>
+            <w:shd w:val="clear" w:color="auto" w:fill="CCCCCC"/>
+            <w:vAlign w:val="center"/>
+          </w:tcPr>
+          <w:p>
+            <w:pPr>
+              <w:tabs>
+                <w:tab w:val="right" w:leader="dot" w:pos="8296"/>
+              </w:tabs>
+              <w:spacing w:before="120" w:after="120"/>
+              <w:rPr>
+                <w:bCs/>
+                <w:sz w:val="18"/>
+                <w:szCs w:val="18"/>
+              </w:rPr>
+            </w:pPr>
+            <w:r>
+              <w:rPr>
+                <w:bCs/>
+                <w:sz w:val="18"/>
+                <w:szCs w:val="18"/>
+              </w:rPr>
+              <w:t>相关缺陷</w:t>
+            </w:r>
+          </w:p>
+        </w:tc>
+        <w:tc>
+          <w:tcPr>
+            <w:tcW w:w="6383" w:type="dxa"/>
+            <w:gridSpan w:val="9"/>
+            <w:tcBorders>
+              <w:left w:val="nil"/>
+            </w:tcBorders>
+            <w:shd w:val="clear" w:color="auto" w:fill="auto"/>
+            <w:vAlign w:val="center"/>
+          </w:tcPr>
+          <w:p>
+            <w:pPr>
+              <w:tabs>
+                <w:tab w:val="right" w:leader="dot" w:pos="8296"/>
+              </w:tabs>
+              <w:spacing w:before="120" w:after="120"/>
+              <w:rPr>
+                <w:bCs/>
+                <w:sz w:val="18"/>
+                <w:szCs w:val="18"/>
+              </w:rPr>
+            </w:pPr>
+            <w:r>
+              <w:rPr>
+                <w:bCs/>
+                <w:sz w:val="18"/>
+                <w:szCs w:val="18"/>
+              </w:rPr>
+              <w:t>无</w:t>
+            </w:r>
+          </w:p>
+        </w:tc>
+      </w:tr>
+      <w:tr>
+        <w:tblPrEx>
+          <w:tblBorders>
+            <w:top w:val="single" w:color="auto" w:sz="4" w:space="0"/>
+            <w:left w:val="single" w:color="auto" w:sz="4" w:space="0"/>
+            <w:bottom w:val="single" w:color="auto" w:sz="4" w:space="0"/>
+            <w:right w:val="single" w:color="auto" w:sz="4" w:space="0"/>
+            <w:insideH w:val="single" w:color="auto" w:sz="4" w:space="0"/>
+            <w:insideV w:val="single" w:color="auto" w:sz="4" w:space="0"/>
+          </w:tblBorders>
+          <w:tblCellMar>
+            <w:top w:w="0" w:type="dxa"/>
+            <w:left w:w="108" w:type="dxa"/>
+            <w:bottom w:w="0" w:type="dxa"/>
+            <w:right w:w="108" w:type="dxa"/>
+          </w:tblCellMar>
+        </w:tblPrEx>
+        <w:trPr>
+          <w:jc w:val="center"/>
+        </w:trPr>
+        <w:tc>
+          <w:tcPr>
+            <w:tcW w:w="1293" w:type="dxa"/>
+            <w:gridSpan w:val="2"/>
+            <w:tcBorders>
+              <w:left w:val="single" w:color="auto" w:sz="4" w:space="0"/>
+            </w:tcBorders>
+            <w:shd w:val="clear" w:color="auto" w:fill="CCCCCC"/>
+            <w:vAlign w:val="center"/>
+          </w:tcPr>
+          <w:p>
+            <w:pPr>
+              <w:tabs>
+                <w:tab w:val="right" w:leader="dot" w:pos="8296"/>
+              </w:tabs>
+              <w:spacing w:before="120" w:after="120"/>
+              <w:rPr>
+                <w:bCs/>
+                <w:sz w:val="18"/>
+                <w:szCs w:val="18"/>
+              </w:rPr>
+            </w:pPr>
+            <w:r>
+              <w:rPr>
+                <w:bCs/>
+                <w:sz w:val="18"/>
+                <w:szCs w:val="18"/>
+              </w:rPr>
+              <w:t>注释</w:t>
+            </w:r>
+          </w:p>
+        </w:tc>
+        <w:tc>
+          <w:tcPr>
+            <w:tcW w:w="6383" w:type="dxa"/>
+            <w:gridSpan w:val="9"/>
+            <w:tcBorders>
+              <w:left w:val="nil"/>
+            </w:tcBorders>
+            <w:shd w:val="clear" w:color="auto" w:fill="auto"/>
+            <w:vAlign w:val="center"/>
+          </w:tcPr>
+          <w:p>
+            <w:pPr>
+              <w:tabs>
+                <w:tab w:val="right" w:leader="dot" w:pos="8296"/>
+              </w:tabs>
+              <w:spacing w:before="120" w:after="120"/>
+              <w:rPr>
+                <w:bCs/>
+                <w:sz w:val="18"/>
+                <w:szCs w:val="18"/>
+              </w:rPr>
+            </w:pPr>
+          </w:p>
+        </w:tc>
+      </w:tr>
+      <w:tr>
+        <w:tblPrEx>
+          <w:tblBorders>
+            <w:top w:val="single" w:color="auto" w:sz="4" w:space="0"/>
+            <w:left w:val="single" w:color="auto" w:sz="4" w:space="0"/>
+            <w:bottom w:val="single" w:color="auto" w:sz="4" w:space="0"/>
+            <w:right w:val="single" w:color="auto" w:sz="4" w:space="0"/>
+            <w:insideH w:val="single" w:color="auto" w:sz="4" w:space="0"/>
+            <w:insideV w:val="single" w:color="auto" w:sz="4" w:space="0"/>
+          </w:tblBorders>
+          <w:tblCellMar>
+            <w:top w:w="0" w:type="dxa"/>
+            <w:left w:w="108" w:type="dxa"/>
+            <w:bottom w:w="0" w:type="dxa"/>
+            <w:right w:w="108" w:type="dxa"/>
+          </w:tblCellMar>
+        </w:tblPrEx>
+        <w:trPr>
+          <w:jc w:val="center"/>
+        </w:trPr>
+        <w:tc>
+          <w:tcPr>
+            <w:tcW w:w="7676" w:type="dxa"/>
+            <w:gridSpan w:val="11"/>
+            <w:tcBorders>
+              <w:left w:val="single" w:color="auto" w:sz="4" w:space="0"/>
+            </w:tcBorders>
+            <w:shd w:val="clear" w:color="auto" w:fill="CCCCCC"/>
+            <w:vAlign w:val="center"/>
+          </w:tcPr>
+          <w:p>
+            <w:pPr>
+              <w:tabs>
+                <w:tab w:val="right" w:leader="dot" w:pos="8296"/>
+              </w:tabs>
+              <w:spacing w:before="120" w:after="120"/>
+              <w:rPr>
+                <w:bCs/>
+                <w:sz w:val="18"/>
+                <w:szCs w:val="18"/>
+              </w:rPr>
+            </w:pPr>
+            <w:r>
+              <w:rPr>
+                <w:rFonts w:hint="eastAsia"/>
+                <w:bCs/>
+                <w:sz w:val="18"/>
+                <w:szCs w:val="18"/>
+              </w:rPr>
+              <w:t>解决</w:t>
+            </w:r>
+          </w:p>
+        </w:tc>
+      </w:tr>
+      <w:tr>
+        <w:tblPrEx>
+          <w:tblBorders>
+            <w:top w:val="single" w:color="auto" w:sz="4" w:space="0"/>
+            <w:left w:val="single" w:color="auto" w:sz="4" w:space="0"/>
+            <w:bottom w:val="single" w:color="auto" w:sz="4" w:space="0"/>
+            <w:right w:val="single" w:color="auto" w:sz="4" w:space="0"/>
+            <w:insideH w:val="single" w:color="auto" w:sz="4" w:space="0"/>
+            <w:insideV w:val="single" w:color="auto" w:sz="4" w:space="0"/>
+          </w:tblBorders>
+          <w:tblCellMar>
+            <w:top w:w="0" w:type="dxa"/>
+            <w:left w:w="108" w:type="dxa"/>
+            <w:bottom w:w="0" w:type="dxa"/>
+            <w:right w:w="108" w:type="dxa"/>
+          </w:tblCellMar>
+        </w:tblPrEx>
+        <w:trPr>
+          <w:jc w:val="center"/>
+        </w:trPr>
+        <w:tc>
+          <w:tcPr>
+            <w:tcW w:w="1293" w:type="dxa"/>
+            <w:gridSpan w:val="2"/>
+            <w:tcBorders>
+              <w:left w:val="single" w:color="auto" w:sz="4" w:space="0"/>
+            </w:tcBorders>
+            <w:shd w:val="clear" w:color="auto" w:fill="CCCCCC"/>
+            <w:vAlign w:val="center"/>
+          </w:tcPr>
+          <w:p>
+            <w:pPr>
+              <w:tabs>
+                <w:tab w:val="right" w:leader="dot" w:pos="8296"/>
+              </w:tabs>
+              <w:spacing w:before="120" w:after="120"/>
+              <w:rPr>
+                <w:bCs/>
+                <w:sz w:val="18"/>
+                <w:szCs w:val="18"/>
+              </w:rPr>
+            </w:pPr>
+            <w:r>
+              <w:rPr>
+                <w:rFonts w:hint="eastAsia"/>
+                <w:bCs/>
+                <w:sz w:val="18"/>
+                <w:szCs w:val="18"/>
+              </w:rPr>
+              <w:t>解决者</w:t>
+            </w:r>
+          </w:p>
+        </w:tc>
+        <w:tc>
+          <w:tcPr>
+            <w:tcW w:w="2498" w:type="dxa"/>
+            <w:gridSpan w:val="3"/>
+            <w:tcBorders>
+              <w:left w:val="nil"/>
+            </w:tcBorders>
+            <w:shd w:val="clear" w:color="auto" w:fill="auto"/>
+            <w:vAlign w:val="center"/>
+          </w:tcPr>
+          <w:p>
+            <w:pPr>
+              <w:tabs>
+                <w:tab w:val="right" w:leader="dot" w:pos="8296"/>
+              </w:tabs>
+              <w:spacing w:before="120" w:after="120"/>
+              <w:rPr>
+                <w:bCs/>
+                <w:sz w:val="18"/>
+                <w:szCs w:val="18"/>
+              </w:rPr>
+            </w:pPr>
+            <w:r>
+              <w:rPr>
+                <w:rFonts w:hint="eastAsia"/>
+                <w:bCs/>
+                <w:sz w:val="18"/>
+                <w:szCs w:val="18"/>
+              </w:rPr>
+              <w:t>李三木</w:t>
+            </w:r>
+          </w:p>
+        </w:tc>
+        <w:tc>
+          <w:tcPr>
+            <w:tcW w:w="1901" w:type="dxa"/>
+            <w:gridSpan w:val="3"/>
+            <w:tcBorders>
+              <w:left w:val="nil"/>
+            </w:tcBorders>
+            <w:shd w:val="clear" w:color="auto" w:fill="D9D9D9"/>
+            <w:vAlign w:val="center"/>
+          </w:tcPr>
+          <w:p>
+            <w:pPr>
+              <w:tabs>
+                <w:tab w:val="right" w:leader="dot" w:pos="8296"/>
+              </w:tabs>
+              <w:spacing w:before="120" w:after="120"/>
+              <w:rPr>
+                <w:bCs/>
+                <w:sz w:val="18"/>
+                <w:szCs w:val="18"/>
+              </w:rPr>
+            </w:pPr>
+            <w:r>
+              <w:rPr>
+                <w:rFonts w:hint="eastAsia"/>
+                <w:bCs/>
+                <w:sz w:val="18"/>
+                <w:szCs w:val="18"/>
+              </w:rPr>
+              <w:t>解决日期</w:t>
+            </w:r>
+          </w:p>
+        </w:tc>
+        <w:tc>
+          <w:tcPr>
+            <w:tcW w:w="1984" w:type="dxa"/>
+            <w:gridSpan w:val="3"/>
+            <w:tcBorders>
+              <w:left w:val="nil"/>
+            </w:tcBorders>
+            <w:shd w:val="clear" w:color="auto" w:fill="auto"/>
+            <w:vAlign w:val="center"/>
+          </w:tcPr>
+          <w:p>
+            <w:pPr>
+              <w:tabs>
+                <w:tab w:val="right" w:leader="dot" w:pos="8296"/>
+              </w:tabs>
+              <w:spacing w:before="120" w:after="120"/>
+              <w:rPr>
+                <w:bCs/>
+                <w:sz w:val="18"/>
+                <w:szCs w:val="18"/>
+              </w:rPr>
+            </w:pPr>
+            <w:r>
+              <w:rPr>
+                <w:rFonts w:hint="eastAsia"/>
+                <w:bCs/>
+                <w:sz w:val="18"/>
+                <w:szCs w:val="18"/>
+              </w:rPr>
+              <w:t>2020/4/4</w:t>
+            </w:r>
+          </w:p>
+        </w:tc>
+      </w:tr>
+      <w:tr>
+        <w:tblPrEx>
+          <w:tblBorders>
+            <w:top w:val="single" w:color="auto" w:sz="4" w:space="0"/>
+            <w:left w:val="single" w:color="auto" w:sz="4" w:space="0"/>
+            <w:bottom w:val="single" w:color="auto" w:sz="4" w:space="0"/>
+            <w:right w:val="single" w:color="auto" w:sz="4" w:space="0"/>
+            <w:insideH w:val="single" w:color="auto" w:sz="4" w:space="0"/>
+            <w:insideV w:val="single" w:color="auto" w:sz="4" w:space="0"/>
+          </w:tblBorders>
+          <w:tblCellMar>
+            <w:top w:w="0" w:type="dxa"/>
+            <w:left w:w="108" w:type="dxa"/>
+            <w:bottom w:w="0" w:type="dxa"/>
+            <w:right w:w="108" w:type="dxa"/>
+          </w:tblCellMar>
+        </w:tblPrEx>
+        <w:trPr>
+          <w:jc w:val="center"/>
+        </w:trPr>
+        <w:tc>
+          <w:tcPr>
+            <w:tcW w:w="1293" w:type="dxa"/>
+            <w:gridSpan w:val="2"/>
+            <w:tcBorders>
+              <w:left w:val="single" w:color="auto" w:sz="4" w:space="0"/>
+            </w:tcBorders>
+            <w:shd w:val="clear" w:color="auto" w:fill="CCCCCC"/>
+            <w:vAlign w:val="center"/>
+          </w:tcPr>
+          <w:p>
+            <w:pPr>
+              <w:tabs>
+                <w:tab w:val="right" w:leader="dot" w:pos="8296"/>
+              </w:tabs>
+              <w:spacing w:before="120" w:after="120"/>
+              <w:rPr>
+                <w:bCs/>
+                <w:sz w:val="18"/>
+                <w:szCs w:val="18"/>
+              </w:rPr>
+            </w:pPr>
+            <w:r>
+              <w:rPr>
+                <w:rFonts w:hint="eastAsia"/>
+                <w:bCs/>
+                <w:sz w:val="18"/>
+                <w:szCs w:val="18"/>
+              </w:rPr>
+              <w:t>解决build</w:t>
+            </w:r>
+          </w:p>
+        </w:tc>
+        <w:tc>
+          <w:tcPr>
+            <w:tcW w:w="2498" w:type="dxa"/>
+            <w:gridSpan w:val="3"/>
+            <w:tcBorders>
+              <w:left w:val="nil"/>
+            </w:tcBorders>
+            <w:shd w:val="clear" w:color="auto" w:fill="auto"/>
+            <w:vAlign w:val="center"/>
+          </w:tcPr>
+          <w:p>
+            <w:pPr>
+              <w:tabs>
+                <w:tab w:val="right" w:leader="dot" w:pos="8296"/>
+              </w:tabs>
+              <w:spacing w:before="120" w:after="120"/>
+              <w:rPr>
+                <w:bCs/>
+                <w:sz w:val="18"/>
+                <w:szCs w:val="18"/>
+              </w:rPr>
+            </w:pPr>
+            <w:r>
+              <w:rPr>
+                <w:rFonts w:hint="eastAsia"/>
+                <w:bCs/>
+                <w:sz w:val="18"/>
+                <w:szCs w:val="18"/>
+                <w:lang w:val="en-US" w:eastAsia="zh-CN"/>
+              </w:rPr>
+              <w:t>1.0Build20200404</w:t>
+            </w:r>
+            <w:bookmarkStart w:id="0" w:name="_GoBack"/>
+            <w:bookmarkEnd w:id="0"/>
+          </w:p>
+        </w:tc>
+        <w:tc>
+          <w:tcPr>
+            <w:tcW w:w="1901" w:type="dxa"/>
+            <w:gridSpan w:val="3"/>
+            <w:tcBorders>
+              <w:left w:val="nil"/>
+            </w:tcBorders>
+            <w:shd w:val="clear" w:color="auto" w:fill="D9D9D9"/>
+            <w:vAlign w:val="center"/>
+          </w:tcPr>
+          <w:p>
+            <w:pPr>
+              <w:tabs>
+                <w:tab w:val="right" w:leader="dot" w:pos="8296"/>
+              </w:tabs>
+              <w:spacing w:before="120" w:after="120"/>
+              <w:rPr>
+                <w:bCs/>
+                <w:sz w:val="18"/>
+                <w:szCs w:val="18"/>
+              </w:rPr>
+            </w:pPr>
+            <w:r>
+              <w:rPr>
+                <w:rFonts w:hint="eastAsia"/>
+                <w:bCs/>
+                <w:sz w:val="18"/>
+                <w:szCs w:val="18"/>
+              </w:rPr>
+              <w:t>解决方案</w:t>
+            </w:r>
+          </w:p>
+        </w:tc>
+        <w:tc>
+          <w:tcPr>
+            <w:tcW w:w="1984" w:type="dxa"/>
+            <w:gridSpan w:val="3"/>
+            <w:tcBorders>
+              <w:left w:val="nil"/>
+            </w:tcBorders>
+            <w:shd w:val="clear" w:color="auto" w:fill="auto"/>
+            <w:vAlign w:val="center"/>
+          </w:tcPr>
+          <w:p>
+            <w:pPr>
+              <w:tabs>
+                <w:tab w:val="right" w:leader="dot" w:pos="8296"/>
+              </w:tabs>
+              <w:spacing w:before="120" w:after="120"/>
+              <w:rPr>
+                <w:bCs/>
+                <w:sz w:val="18"/>
+                <w:szCs w:val="18"/>
+              </w:rPr>
+            </w:pPr>
+            <w:r>
+              <w:rPr>
+                <w:rFonts w:hint="eastAsia"/>
+                <w:bCs/>
+                <w:sz w:val="18"/>
+                <w:szCs w:val="18"/>
+              </w:rPr>
+              <w:t>Fixed</w:t>
+            </w:r>
+          </w:p>
+        </w:tc>
+      </w:tr>
+      <w:tr>
+        <w:tblPrEx>
+          <w:tblBorders>
+            <w:top w:val="single" w:color="auto" w:sz="4" w:space="0"/>
+            <w:left w:val="single" w:color="auto" w:sz="4" w:space="0"/>
+            <w:bottom w:val="single" w:color="auto" w:sz="4" w:space="0"/>
+            <w:right w:val="single" w:color="auto" w:sz="4" w:space="0"/>
+            <w:insideH w:val="single" w:color="auto" w:sz="4" w:space="0"/>
+            <w:insideV w:val="single" w:color="auto" w:sz="4" w:space="0"/>
+          </w:tblBorders>
+          <w:tblCellMar>
+            <w:top w:w="0" w:type="dxa"/>
+            <w:left w:w="108" w:type="dxa"/>
+            <w:bottom w:w="0" w:type="dxa"/>
+            <w:right w:w="108" w:type="dxa"/>
+          </w:tblCellMar>
+        </w:tblPrEx>
+        <w:trPr>
+          <w:jc w:val="center"/>
+        </w:trPr>
+        <w:tc>
+          <w:tcPr>
+            <w:tcW w:w="1293" w:type="dxa"/>
+            <w:gridSpan w:val="2"/>
+            <w:tcBorders>
+              <w:left w:val="single" w:color="auto" w:sz="4" w:space="0"/>
+            </w:tcBorders>
+            <w:shd w:val="clear" w:color="auto" w:fill="CCCCCC"/>
+            <w:vAlign w:val="center"/>
+          </w:tcPr>
+          <w:p>
+            <w:pPr>
+              <w:tabs>
+                <w:tab w:val="right" w:leader="dot" w:pos="8296"/>
+              </w:tabs>
+              <w:spacing w:before="120" w:after="120"/>
+              <w:rPr>
+                <w:bCs/>
+                <w:sz w:val="18"/>
+                <w:szCs w:val="18"/>
+              </w:rPr>
+            </w:pPr>
+            <w:r>
+              <w:rPr>
+                <w:rFonts w:hint="eastAsia"/>
+                <w:bCs/>
+                <w:sz w:val="18"/>
+                <w:szCs w:val="18"/>
+              </w:rPr>
+              <w:t>解决详细描述</w:t>
+            </w:r>
+          </w:p>
+        </w:tc>
+        <w:tc>
+          <w:tcPr>
+            <w:tcW w:w="6383" w:type="dxa"/>
+            <w:gridSpan w:val="9"/>
+            <w:tcBorders>
+              <w:left w:val="nil"/>
+            </w:tcBorders>
+            <w:shd w:val="clear" w:color="auto" w:fill="auto"/>
+            <w:vAlign w:val="center"/>
+          </w:tcPr>
+          <w:p>
+            <w:pPr>
+              <w:tabs>
+                <w:tab w:val="right" w:leader="dot" w:pos="8296"/>
+              </w:tabs>
+              <w:spacing w:before="120" w:after="120"/>
+              <w:rPr>
+                <w:rFonts w:hint="default" w:eastAsia="宋体"/>
+                <w:bCs/>
+                <w:sz w:val="18"/>
+                <w:szCs w:val="18"/>
+                <w:lang w:val="en-US" w:eastAsia="zh-CN"/>
+              </w:rPr>
+            </w:pPr>
+            <w:r>
+              <w:rPr>
+                <w:rFonts w:hint="eastAsia"/>
+                <w:bCs/>
+                <w:sz w:val="18"/>
+                <w:szCs w:val="18"/>
+                <w:lang w:val="en-US" w:eastAsia="zh-CN"/>
+              </w:rPr>
+              <w:t>由于此时类内部的lastMove被初始化为-1，导致错误。已经增加了guarding。</w:t>
+            </w:r>
+          </w:p>
+        </w:tc>
+      </w:tr>
+      <w:tr>
+        <w:tblPrEx>
+          <w:tblBorders>
+            <w:top w:val="single" w:color="auto" w:sz="4" w:space="0"/>
+            <w:left w:val="single" w:color="auto" w:sz="4" w:space="0"/>
+            <w:bottom w:val="single" w:color="auto" w:sz="4" w:space="0"/>
+            <w:right w:val="single" w:color="auto" w:sz="4" w:space="0"/>
+            <w:insideH w:val="single" w:color="auto" w:sz="4" w:space="0"/>
+            <w:insideV w:val="single" w:color="auto" w:sz="4" w:space="0"/>
+          </w:tblBorders>
+          <w:tblCellMar>
+            <w:top w:w="0" w:type="dxa"/>
+            <w:left w:w="108" w:type="dxa"/>
+            <w:bottom w:w="0" w:type="dxa"/>
+            <w:right w:w="108" w:type="dxa"/>
+          </w:tblCellMar>
+        </w:tblPrEx>
+        <w:trPr>
+          <w:jc w:val="center"/>
+        </w:trPr>
+        <w:tc>
+          <w:tcPr>
+            <w:tcW w:w="1293" w:type="dxa"/>
+            <w:gridSpan w:val="2"/>
+            <w:tcBorders>
+              <w:left w:val="single" w:color="auto" w:sz="4" w:space="0"/>
+            </w:tcBorders>
+            <w:shd w:val="clear" w:color="auto" w:fill="CCCCCC"/>
+            <w:vAlign w:val="center"/>
+          </w:tcPr>
+          <w:p>
+            <w:pPr>
+              <w:tabs>
+                <w:tab w:val="right" w:leader="dot" w:pos="8296"/>
+              </w:tabs>
+              <w:spacing w:before="120" w:after="120"/>
+              <w:rPr>
+                <w:bCs/>
+                <w:sz w:val="18"/>
+                <w:szCs w:val="18"/>
+              </w:rPr>
+            </w:pPr>
+            <w:r>
+              <w:rPr>
+                <w:rFonts w:hint="eastAsia"/>
+                <w:bCs/>
+                <w:sz w:val="18"/>
+                <w:szCs w:val="18"/>
+              </w:rPr>
+              <w:t>关闭者</w:t>
+            </w:r>
+          </w:p>
+        </w:tc>
+        <w:tc>
+          <w:tcPr>
+            <w:tcW w:w="6383" w:type="dxa"/>
+            <w:gridSpan w:val="9"/>
+            <w:tcBorders>
+              <w:left w:val="nil"/>
+            </w:tcBorders>
+            <w:shd w:val="clear" w:color="auto" w:fill="auto"/>
+            <w:vAlign w:val="center"/>
+          </w:tcPr>
+          <w:p>
+            <w:pPr>
+              <w:tabs>
+                <w:tab w:val="right" w:leader="dot" w:pos="8296"/>
+              </w:tabs>
+              <w:spacing w:before="120" w:after="120"/>
+              <w:rPr>
+                <w:bCs/>
+                <w:sz w:val="18"/>
+                <w:szCs w:val="18"/>
+              </w:rPr>
+            </w:pPr>
+            <w:r>
+              <w:rPr>
+                <w:rFonts w:hint="eastAsia"/>
+                <w:bCs/>
+                <w:sz w:val="18"/>
+                <w:szCs w:val="18"/>
+              </w:rPr>
+              <w:t>李三木</w:t>
+            </w:r>
+          </w:p>
+        </w:tc>
+      </w:tr>
+    </w:tbl>
+    <w:p>
+      <w:pPr>
+        <w:rPr>
+          <w:rFonts w:hint="default"/>
+          <w:lang w:val="en-US" w:eastAsia="zh-CN"/>
+        </w:rPr>
+      </w:pPr>
+    </w:p>
     <w:sectPr>
       <w:pgSz w:w="11906" w:h="16838"/>
       <w:pgMar w:top="1440" w:right="1800" w:bottom="1440" w:left="1800" w:header="851" w:footer="992" w:gutter="0"/>

</xml_diff>